<commit_message>
Refactoring of the Test Case Specification. Fixed a typo in the Report
The Test Case Specification document has now an index and a section for each test case.

Co-Authored-By: Lorenzo <65489866+lorycris99@users.noreply.github.com>
</commit_message>
<xml_diff>
--- a/docs/Report.docx
+++ b/docs/Report.docx
@@ -26,7 +26,18 @@
     <w:sdt>
       <w:sdtPr>
         <w:rPr>
-          <w:rFonts w:ascii="Calibri" w:hAnsi="Calibri" w:cs="Calibri"/>
+          <w:rFonts w:ascii="Calibri" w:eastAsia="Arial Unicode MS" w:hAnsi="Calibri" w:cs="Calibri"/>
+          <w:b w:val="0"/>
+          <w:bCs w:val="0"/>
+          <w:color w:val="000000"/>
+          <w:sz w:val="22"/>
+          <w:szCs w:val="22"/>
+          <w:bdr w:val="nil"/>
+          <w14:textOutline w14:w="0" w14:cap="flat" w14:cmpd="sng" w14:algn="ctr">
+            <w14:noFill/>
+            <w14:prstDash w14:val="solid"/>
+            <w14:bevel/>
+          </w14:textOutline>
         </w:rPr>
         <w:id w:val="-1629929765"/>
         <w:docPartObj>
@@ -36,18 +47,7 @@
       </w:sdtPr>
       <w:sdtEndPr>
         <w:rPr>
-          <w:rFonts w:eastAsia="Arial Unicode MS"/>
           <w:noProof/>
-          <w:color w:val="000000"/>
-          <w:sz w:val="22"/>
-          <w:szCs w:val="22"/>
-          <w:u w:color="000000"/>
-          <w:bdr w:val="nil"/>
-          <w14:textOutline w14:w="0" w14:cap="flat" w14:cmpd="sng" w14:algn="ctr">
-            <w14:noFill/>
-            <w14:prstDash w14:val="solid"/>
-            <w14:bevel/>
-          </w14:textOutline>
         </w:rPr>
       </w:sdtEndPr>
       <w:sdtContent>
@@ -110,7 +110,7 @@
             </w:rPr>
             <w:fldChar w:fldCharType="separate"/>
           </w:r>
-          <w:hyperlink w:anchor="_Toc106612370" w:history="1">
+          <w:hyperlink w:anchor="_Toc106613649" w:history="1">
             <w:r>
               <w:rPr>
                 <w:rStyle w:val="Collegamentoipertestuale"/>
@@ -164,7 +164,7 @@
                 <w:noProof/>
                 <w:webHidden/>
               </w:rPr>
-              <w:instrText xml:space="preserve"> PAGEREF _Toc106612370 \h </w:instrText>
+              <w:instrText xml:space="preserve"> PAGEREF _Toc106613649 \h </w:instrText>
             </w:r>
             <w:r>
               <w:rPr>
@@ -218,7 +218,7 @@
               </w14:textOutline>
             </w:rPr>
           </w:pPr>
-          <w:hyperlink w:anchor="_Toc106612371" w:history="1">
+          <w:hyperlink w:anchor="_Toc106613650" w:history="1">
             <w:r>
               <w:rPr>
                 <w:rStyle w:val="Collegamentoipertestuale"/>
@@ -272,7 +272,7 @@
                 <w:noProof/>
                 <w:webHidden/>
               </w:rPr>
-              <w:instrText xml:space="preserve"> PAGEREF _Toc106612371 \h </w:instrText>
+              <w:instrText xml:space="preserve"> PAGEREF _Toc106613650 \h </w:instrText>
             </w:r>
             <w:r>
               <w:rPr>
@@ -326,7 +326,7 @@
               </w14:textOutline>
             </w:rPr>
           </w:pPr>
-          <w:hyperlink w:anchor="_Toc106612372" w:history="1">
+          <w:hyperlink w:anchor="_Toc106613651" w:history="1">
             <w:r>
               <w:rPr>
                 <w:rStyle w:val="Collegamentoipertestuale"/>
@@ -380,7 +380,7 @@
                 <w:noProof/>
                 <w:webHidden/>
               </w:rPr>
-              <w:instrText xml:space="preserve"> PAGEREF _Toc106612372 \h </w:instrText>
+              <w:instrText xml:space="preserve"> PAGEREF _Toc106613651 \h </w:instrText>
             </w:r>
             <w:r>
               <w:rPr>
@@ -434,7 +434,7 @@
               </w14:textOutline>
             </w:rPr>
           </w:pPr>
-          <w:hyperlink w:anchor="_Toc106612373" w:history="1">
+          <w:hyperlink w:anchor="_Toc106613652" w:history="1">
             <w:r>
               <w:rPr>
                 <w:rStyle w:val="Collegamentoipertestuale"/>
@@ -467,7 +467,7 @@
                 <w:rFonts w:ascii="Calibri" w:hAnsi="Calibri" w:cs="Calibri"/>
                 <w:noProof/>
               </w:rPr>
-              <w:t>Code Inspection</w:t>
+              <w:t>Code Comprehension</w:t>
             </w:r>
             <w:r>
               <w:rPr>
@@ -488,7 +488,7 @@
                 <w:noProof/>
                 <w:webHidden/>
               </w:rPr>
-              <w:instrText xml:space="preserve"> PAGEREF _Toc106612373 \h </w:instrText>
+              <w:instrText xml:space="preserve"> PAGEREF _Toc106613652 \h </w:instrText>
             </w:r>
             <w:r>
               <w:rPr>
@@ -542,7 +542,7 @@
               </w14:textOutline>
             </w:rPr>
           </w:pPr>
-          <w:hyperlink w:anchor="_Toc106612374" w:history="1">
+          <w:hyperlink w:anchor="_Toc106613653" w:history="1">
             <w:r>
               <w:rPr>
                 <w:rStyle w:val="Collegamentoipertestuale"/>
@@ -596,7 +596,7 @@
                 <w:noProof/>
                 <w:webHidden/>
               </w:rPr>
-              <w:instrText xml:space="preserve"> PAGEREF _Toc106612374 \h </w:instrText>
+              <w:instrText xml:space="preserve"> PAGEREF _Toc106613653 \h </w:instrText>
             </w:r>
             <w:r>
               <w:rPr>
@@ -649,14 +649,30 @@
               </w14:textOutline>
             </w:rPr>
           </w:pPr>
-          <w:hyperlink w:anchor="_Toc106612375" w:history="1">
+          <w:hyperlink w:anchor="_Toc106613654" w:history="1">
             <w:r>
               <w:rPr>
                 <w:rStyle w:val="Collegamentoipertestuale"/>
                 <w:rFonts w:ascii="Calibri" w:hAnsi="Calibri" w:cs="Calibri"/>
                 <w:noProof/>
               </w:rPr>
-              <w:t>3.1.  CR1: Idee per l’implementazione</w:t>
+              <w:t>3.1.  CR1: Idee per l’implement</w:t>
+            </w:r>
+            <w:r>
+              <w:rPr>
+                <w:rStyle w:val="Collegamentoipertestuale"/>
+                <w:rFonts w:ascii="Calibri" w:hAnsi="Calibri" w:cs="Calibri"/>
+                <w:noProof/>
+              </w:rPr>
+              <w:t>a</w:t>
+            </w:r>
+            <w:r>
+              <w:rPr>
+                <w:rStyle w:val="Collegamentoipertestuale"/>
+                <w:rFonts w:ascii="Calibri" w:hAnsi="Calibri" w:cs="Calibri"/>
+                <w:noProof/>
+              </w:rPr>
+              <w:t>zione</w:t>
             </w:r>
             <w:r>
               <w:rPr>
@@ -677,7 +693,7 @@
                 <w:noProof/>
                 <w:webHidden/>
               </w:rPr>
-              <w:instrText xml:space="preserve"> PAGEREF _Toc106612375 \h </w:instrText>
+              <w:instrText xml:space="preserve"> PAGEREF _Toc106613654 \h </w:instrText>
             </w:r>
             <w:r>
               <w:rPr>
@@ -730,7 +746,7 @@
               </w14:textOutline>
             </w:rPr>
           </w:pPr>
-          <w:hyperlink w:anchor="_Toc106612376" w:history="1">
+          <w:hyperlink w:anchor="_Toc106613655" w:history="1">
             <w:r>
               <w:rPr>
                 <w:rStyle w:val="Collegamentoipertestuale"/>
@@ -758,7 +774,7 @@
                 <w:noProof/>
                 <w:webHidden/>
               </w:rPr>
-              <w:instrText xml:space="preserve"> PAGEREF _Toc106612376 \h </w:instrText>
+              <w:instrText xml:space="preserve"> PAGEREF _Toc106613655 \h </w:instrText>
             </w:r>
             <w:r>
               <w:rPr>
@@ -811,7 +827,7 @@
               </w14:textOutline>
             </w:rPr>
           </w:pPr>
-          <w:hyperlink w:anchor="_Toc106612377" w:history="1">
+          <w:hyperlink w:anchor="_Toc106613656" w:history="1">
             <w:r>
               <w:rPr>
                 <w:rStyle w:val="Collegamentoipertestuale"/>
@@ -839,7 +855,7 @@
                 <w:noProof/>
                 <w:webHidden/>
               </w:rPr>
-              <w:instrText xml:space="preserve"> PAGEREF _Toc106612377 \h </w:instrText>
+              <w:instrText xml:space="preserve"> PAGEREF _Toc106613656 \h </w:instrText>
             </w:r>
             <w:r>
               <w:rPr>
@@ -892,7 +908,7 @@
               </w14:textOutline>
             </w:rPr>
           </w:pPr>
-          <w:hyperlink w:anchor="_Toc106612378" w:history="1">
+          <w:hyperlink w:anchor="_Toc106613657" w:history="1">
             <w:r>
               <w:rPr>
                 <w:rStyle w:val="Collegamentoipertestuale"/>
@@ -920,7 +936,7 @@
                 <w:noProof/>
                 <w:webHidden/>
               </w:rPr>
-              <w:instrText xml:space="preserve"> PAGEREF _Toc106612378 \h </w:instrText>
+              <w:instrText xml:space="preserve"> PAGEREF _Toc106613657 \h </w:instrText>
             </w:r>
             <w:r>
               <w:rPr>
@@ -991,7 +1007,7 @@
           <w:rFonts w:ascii="Calibri" w:hAnsi="Calibri" w:cs="Calibri"/>
         </w:rPr>
       </w:pPr>
-      <w:bookmarkStart w:id="0" w:name="_Toc106612370"/>
+      <w:bookmarkStart w:id="0" w:name="_Toc106613649"/>
       <w:r>
         <w:rPr>
           <w:rFonts w:ascii="Calibri" w:hAnsi="Calibri" w:cs="Calibri"/>
@@ -1014,7 +1030,15 @@
           <w:sz w:val="28"/>
           <w:szCs w:val="28"/>
         </w:rPr>
-        <w:t>SURFACE è un tool scritto in Java sviluppato dal dott. Emanuele Iannone. Tale tool consente, mediante un’interazione da linea di comando, di calcolare metriche di sicurezza per codice Object-</w:t>
+        <w:t>SURFACE è un tool scritto in Java sviluppato dal dott. Emanuele Iannone. Tale tool consente, mediante un’interazione da linea di coma</w:t>
+      </w:r>
+      <w:r>
+        <w:rPr>
+          <w:rFonts w:cs="Calibri"/>
+          <w:sz w:val="28"/>
+          <w:szCs w:val="28"/>
+        </w:rPr>
+        <w:t>ndo, di calcolare metriche di sicurezza per codice Object-</w:t>
       </w:r>
       <w:proofErr w:type="spellStart"/>
       <w:r>
@@ -1032,7 +1056,15 @@
           <w:sz w:val="28"/>
           <w:szCs w:val="28"/>
         </w:rPr>
-        <w:t xml:space="preserve"> fornendo una panoramica del profilo di sicurezza delle classi presenti in un progetto. Può calcolare sia metriche relative a singole classi che ad un intero progetto, che a sua volta può essere sia locale (specificato da un </w:t>
+        <w:t xml:space="preserve"> fornendo una panoramica del profilo di sicurezza delle classi presenti in un progetto. Può calcolare sia metriche relative a singole classi che ad un intero progetto, che a sua volta può es</w:t>
+      </w:r>
+      <w:r>
+        <w:rPr>
+          <w:rFonts w:cs="Calibri"/>
+          <w:sz w:val="28"/>
+          <w:szCs w:val="28"/>
+        </w:rPr>
+        <w:t xml:space="preserve">sere sia locale (specificato da un </w:t>
       </w:r>
       <w:proofErr w:type="spellStart"/>
       <w:r>
@@ -1084,7 +1116,15 @@
           <w:sz w:val="28"/>
           <w:szCs w:val="28"/>
         </w:rPr>
-        <w:t>). I risultati del calcolo delle metriche di sicurezza possono essere mostrati su standard output ed esportati in CSV. Di seguito vengono elencate le metriche attualmente implementate all’interno del progetto, accompagnate da una breve descrizione:</w:t>
+        <w:t>). I risultati del calcolo delle metriche di sicurezza possono essere mostrati su standard output ed esportati in CSV</w:t>
+      </w:r>
+      <w:r>
+        <w:rPr>
+          <w:rFonts w:cs="Calibri"/>
+          <w:sz w:val="28"/>
+          <w:szCs w:val="28"/>
+        </w:rPr>
+        <w:t>. Di seguito vengono elencate le metriche attualmente implementate all’interno del progetto, accompagnate da una breve descrizione:</w:t>
       </w:r>
     </w:p>
     <w:p>
@@ -1098,7 +1138,7 @@
           <w:rFonts w:ascii="Calibri" w:hAnsi="Calibri" w:cs="Calibri"/>
         </w:rPr>
       </w:pPr>
-      <w:bookmarkStart w:id="1" w:name="_Toc106612371"/>
+      <w:bookmarkStart w:id="1" w:name="_Toc106613650"/>
       <w:r>
         <w:rPr>
           <w:rFonts w:ascii="Calibri" w:hAnsi="Calibri" w:cs="Calibri"/>
@@ -1188,7 +1228,15 @@
           <w:sz w:val="28"/>
           <w:szCs w:val="28"/>
         </w:rPr>
-        <w:t xml:space="preserve"> - numero di variabili d’istanza (o attribuiti) che vengono identificati come “riservate” (dall’inglese, </w:t>
+        <w:t xml:space="preserve"> - numero di variabili d’istanza (o attribuiti) che vengono identificati come</w:t>
+      </w:r>
+      <w:r>
+        <w:rPr>
+          <w:rFonts w:cs="Calibri"/>
+          <w:sz w:val="28"/>
+          <w:szCs w:val="28"/>
+        </w:rPr>
+        <w:t xml:space="preserve"> “riservate” (dall’inglese, </w:t>
       </w:r>
       <w:proofErr w:type="spellStart"/>
       <w:r>
@@ -1262,7 +1310,15 @@
           <w:sz w:val="28"/>
           <w:szCs w:val="28"/>
         </w:rPr>
-        <w:t xml:space="preserve"> - numero di metodi che vengono identificati come “riservati”. Un metodo viene identificato come riservato se interagisce con almeno un </w:t>
+        <w:t xml:space="preserve"> - nu</w:t>
+      </w:r>
+      <w:r>
+        <w:rPr>
+          <w:rFonts w:cs="Calibri"/>
+          <w:sz w:val="28"/>
+          <w:szCs w:val="28"/>
+        </w:rPr>
+        <w:t xml:space="preserve">mero di metodi che vengono identificati come “riservati”. Un metodo viene identificato come riservato se interagisce con almeno un </w:t>
       </w:r>
       <w:proofErr w:type="spellStart"/>
       <w:r>
@@ -1457,7 +1513,15 @@
           <w:sz w:val="28"/>
           <w:szCs w:val="28"/>
         </w:rPr>
-        <w:t>che non sono né privati né statici</w:t>
+        <w:t>ch</w:t>
+      </w:r>
+      <w:r>
+        <w:rPr>
+          <w:rFonts w:cs="Calibri"/>
+          <w:sz w:val="28"/>
+          <w:szCs w:val="28"/>
+        </w:rPr>
+        <w:t>e non sono né privati né statici</w:t>
       </w:r>
       <w:r>
         <w:rPr>
@@ -1718,7 +1782,17 @@
           <w:sz w:val="28"/>
           <w:szCs w:val="28"/>
         </w:rPr>
-        <w:t>Attributes</w:t>
+        <w:t>Attribut</w:t>
+      </w:r>
+      <w:r>
+        <w:rPr>
+          <w:rFonts w:cs="Calibri"/>
+          <w:i/>
+          <w:iCs/>
+          <w:sz w:val="28"/>
+          <w:szCs w:val="28"/>
+        </w:rPr>
+        <w:t>es</w:t>
       </w:r>
       <w:proofErr w:type="spellEnd"/>
       <w:r>
@@ -2235,7 +2309,7 @@
           <w:szCs w:val="28"/>
         </w:rPr>
       </w:pPr>
-      <w:bookmarkStart w:id="2" w:name="_Toc106612372"/>
+      <w:bookmarkStart w:id="2" w:name="_Toc106613651"/>
       <w:r>
         <w:rPr>
           <w:rFonts w:ascii="Calibri" w:hAnsi="Calibri" w:cs="Calibri"/>
@@ -2285,7 +2359,15 @@
           <w:sz w:val="28"/>
           <w:szCs w:val="28"/>
         </w:rPr>
-        <w:t xml:space="preserve"> - numero di classi critiche all’interno del progetto. Una classe si definisce critica se e solo se ha almeno un </w:t>
+        <w:t xml:space="preserve"> - numero di classi critiche all’</w:t>
+      </w:r>
+      <w:r>
+        <w:rPr>
+          <w:rFonts w:cs="Calibri"/>
+          <w:sz w:val="28"/>
+          <w:szCs w:val="28"/>
+        </w:rPr>
+        <w:t xml:space="preserve">interno del progetto. Una classe si definisce critica se e solo se ha almeno un </w:t>
       </w:r>
       <w:proofErr w:type="spellStart"/>
       <w:r>
@@ -2407,7 +2489,15 @@
           <w:sz w:val="28"/>
           <w:szCs w:val="28"/>
         </w:rPr>
-        <w:t xml:space="preserve"> ed il numero totale di classi all’interno del progetto;</w:t>
+        <w:t xml:space="preserve"> ed il numero totale di classi all’interno del proget</w:t>
+      </w:r>
+      <w:r>
+        <w:rPr>
+          <w:rFonts w:cs="Calibri"/>
+          <w:sz w:val="28"/>
+          <w:szCs w:val="28"/>
+        </w:rPr>
+        <w:t>to;</w:t>
       </w:r>
     </w:p>
     <w:p>
@@ -2909,7 +2999,7 @@
           <w:rFonts w:ascii="Calibri" w:hAnsi="Calibri" w:cs="Calibri"/>
         </w:rPr>
       </w:pPr>
-      <w:bookmarkStart w:id="3" w:name="_Toc106612373"/>
+      <w:bookmarkStart w:id="3" w:name="_Toc106613652"/>
       <w:r>
         <w:rPr>
           <w:rFonts w:ascii="Calibri" w:hAnsi="Calibri" w:cs="Calibri"/>
@@ -2917,13 +3007,13 @@
         <w:lastRenderedPageBreak/>
         <w:t xml:space="preserve">Code </w:t>
       </w:r>
+      <w:r>
+        <w:rPr>
+          <w:rFonts w:ascii="Calibri" w:hAnsi="Calibri" w:cs="Calibri"/>
+        </w:rPr>
+        <w:t>Comprehension</w:t>
+      </w:r>
       <w:bookmarkEnd w:id="3"/>
-      <w:r>
-        <w:rPr>
-          <w:rFonts w:ascii="Calibri" w:hAnsi="Calibri" w:cs="Calibri"/>
-        </w:rPr>
-        <w:t>Comprehension</w:t>
-      </w:r>
     </w:p>
     <w:p>
       <w:pPr>
@@ -2940,15 +3030,7 @@
           <w:sz w:val="28"/>
           <w:szCs w:val="28"/>
         </w:rPr>
-        <w:t>Questa sezione</w:t>
-      </w:r>
-      <w:r>
-        <w:rPr>
-          <w:rFonts w:eastAsia="Times New Roman" w:cs="Calibri"/>
-          <w:sz w:val="28"/>
-          <w:szCs w:val="28"/>
-        </w:rPr>
-        <w:t xml:space="preserve"> contiene un resoconto delle principali informazioni estratte dalla Code </w:t>
+        <w:t xml:space="preserve">Questa sezione contiene un resoconto delle principali informazioni estratte dalla Code </w:t>
       </w:r>
       <w:proofErr w:type="spellStart"/>
       <w:r>
@@ -9024,7 +9106,7 @@
           <w:rFonts w:ascii="Calibri" w:hAnsi="Calibri" w:cs="Calibri"/>
         </w:rPr>
       </w:pPr>
-      <w:bookmarkStart w:id="4" w:name="_Toc106612374"/>
+      <w:bookmarkStart w:id="4" w:name="_Toc106613653"/>
       <w:proofErr w:type="spellStart"/>
       <w:r>
         <w:rPr>
@@ -9276,7 +9358,7 @@
           <w:szCs w:val="28"/>
         </w:rPr>
       </w:pPr>
-      <w:bookmarkStart w:id="5" w:name="_Toc106612375"/>
+      <w:bookmarkStart w:id="5" w:name="_Toc106613654"/>
       <w:r>
         <w:rPr>
           <w:rStyle w:val="Titolo2Carattere"/>
@@ -9471,7 +9553,7 @@
           <w:szCs w:val="28"/>
         </w:rPr>
       </w:pPr>
-      <w:bookmarkStart w:id="6" w:name="_Toc106612376"/>
+      <w:bookmarkStart w:id="6" w:name="_Toc106613655"/>
       <w:r>
         <w:rPr>
           <w:rStyle w:val="Titolo2Carattere"/>
@@ -9623,7 +9705,7 @@
           <w:szCs w:val="30"/>
         </w:rPr>
       </w:pPr>
-      <w:bookmarkStart w:id="7" w:name="_Toc106612377"/>
+      <w:bookmarkStart w:id="7" w:name="_Toc106613656"/>
       <w:r>
         <w:rPr>
           <w:rStyle w:val="Titolo2Carattere"/>
@@ -9701,7 +9783,7 @@
           <w:rFonts w:ascii="Calibri" w:hAnsi="Calibri" w:cs="Calibri"/>
         </w:rPr>
       </w:pPr>
-      <w:bookmarkStart w:id="8" w:name="_Toc106612378"/>
+      <w:bookmarkStart w:id="8" w:name="_Toc106613657"/>
       <w:r>
         <w:rPr>
           <w:rFonts w:ascii="Calibri" w:hAnsi="Calibri" w:cs="Calibri"/>
@@ -9839,7 +9921,15 @@
           <w:sz w:val="28"/>
           <w:szCs w:val="28"/>
         </w:rPr>
-        <w:t xml:space="preserve">. Data l’assenza di documentazione, l’unico strumento disponibile per effettuare tale analisi è stato il codice, sul quale è stata effettuata in primo luogo una fase di code </w:t>
+        <w:t>. Data l’assenza di documentazione, l’uni</w:t>
+      </w:r>
+      <w:r>
+        <w:rPr>
+          <w:rFonts w:cs="Calibri"/>
+          <w:sz w:val="28"/>
+          <w:szCs w:val="28"/>
+        </w:rPr>
+        <w:t xml:space="preserve">co strumento disponibile per effettuare tale analisi è stato il codice, sul quale è stata effettuata in primo luogo una fase di code </w:t>
       </w:r>
       <w:proofErr w:type="spellStart"/>
       <w:r>
@@ -9877,7 +9967,15 @@
           <w:sz w:val="28"/>
           <w:szCs w:val="28"/>
         </w:rPr>
-        <w:t xml:space="preserve"> della Repository) e dal quale, successivamente, è stato ottenuto un Class </w:t>
+        <w:t xml:space="preserve"> della Repository) e dal quale, successivamente, è stato o</w:t>
+      </w:r>
+      <w:r>
+        <w:rPr>
+          <w:rFonts w:cs="Calibri"/>
+          <w:sz w:val="28"/>
+          <w:szCs w:val="28"/>
+        </w:rPr>
+        <w:t xml:space="preserve">ttenuto un Class </w:t>
       </w:r>
       <w:proofErr w:type="spellStart"/>
       <w:r>
@@ -9955,7 +10053,15 @@
           <w:sz w:val="28"/>
           <w:szCs w:val="28"/>
         </w:rPr>
-        <w:t>CliStarter</w:t>
+        <w:t>Cli</w:t>
+      </w:r>
+      <w:r>
+        <w:rPr>
+          <w:rFonts w:cs="Calibri"/>
+          <w:sz w:val="28"/>
+          <w:szCs w:val="28"/>
+        </w:rPr>
+        <w:t>Starter</w:t>
       </w:r>
       <w:proofErr w:type="spellEnd"/>
       <w:r>
@@ -10069,6 +10175,13 @@
           <w:szCs w:val="28"/>
         </w:rPr>
         <w:br/>
+      </w:r>
+      <w:r>
+        <w:rPr>
+          <w:rFonts w:cs="Calibri"/>
+          <w:sz w:val="28"/>
+          <w:szCs w:val="28"/>
+        </w:rPr>
         <w:t xml:space="preserve">CIS: </w:t>
       </w:r>
       <w:proofErr w:type="spellStart"/>
@@ -10119,15 +10232,17 @@
           <w:rFonts w:cs="Calibri"/>
           <w:sz w:val="28"/>
           <w:szCs w:val="28"/>
-        </w:rPr>
-      </w:pPr>
-      <w:r>
-        <w:rPr>
-          <w:rFonts w:cs="Calibri"/>
-          <w:b/>
-          <w:bCs/>
-          <w:sz w:val="28"/>
-          <w:szCs w:val="28"/>
+          <w:lang w:val="en-US"/>
+        </w:rPr>
+      </w:pPr>
+      <w:r>
+        <w:rPr>
+          <w:rFonts w:cs="Calibri"/>
+          <w:b/>
+          <w:bCs/>
+          <w:sz w:val="28"/>
+          <w:szCs w:val="28"/>
+          <w:lang w:val="en-US"/>
         </w:rPr>
         <w:t>CR3 - Impact Sets</w:t>
       </w:r>
@@ -10138,6 +10253,7 @@
           <w:bCs/>
           <w:sz w:val="28"/>
           <w:szCs w:val="28"/>
+          <w:lang w:val="en-US"/>
         </w:rPr>
         <w:br/>
       </w:r>
@@ -10146,6 +10262,7 @@
           <w:rFonts w:cs="Calibri"/>
           <w:sz w:val="28"/>
           <w:szCs w:val="28"/>
+          <w:lang w:val="en-US"/>
         </w:rPr>
         <w:t>SIS: vuoto</w:t>
       </w:r>
@@ -10154,6 +10271,7 @@
           <w:rFonts w:cs="Calibri"/>
           <w:sz w:val="28"/>
           <w:szCs w:val="28"/>
+          <w:lang w:val="en-US"/>
         </w:rPr>
         <w:br/>
         <w:t>CIS: vuoto</w:t>
@@ -13136,7 +13254,7 @@
   <w:num w:numId="3" w16cid:durableId="261963190">
     <w:abstractNumId w:val="5"/>
     <w:lvlOverride w:ilvl="0">
-      <w:lvl w:ilvl="0" w:tplc="A4F24F62">
+      <w:lvl w:ilvl="0" w:tplc="FA5C64CC">
         <w:start w:val="1"/>
         <w:numFmt w:val="bullet"/>
         <w:lvlText w:val="-"/>
@@ -13167,7 +13285,7 @@
       </w:lvl>
     </w:lvlOverride>
     <w:lvlOverride w:ilvl="1">
-      <w:lvl w:ilvl="1" w:tplc="BA8C3218">
+      <w:lvl w:ilvl="1" w:tplc="61D0C998">
         <w:start w:val="1"/>
         <w:numFmt w:val="bullet"/>
         <w:lvlText w:val="o"/>
@@ -13198,7 +13316,7 @@
       </w:lvl>
     </w:lvlOverride>
     <w:lvlOverride w:ilvl="2">
-      <w:lvl w:ilvl="2" w:tplc="3086FA2C">
+      <w:lvl w:ilvl="2" w:tplc="75C219E0">
         <w:start w:val="1"/>
         <w:numFmt w:val="bullet"/>
         <w:lvlText w:val="▪"/>
@@ -13229,7 +13347,7 @@
       </w:lvl>
     </w:lvlOverride>
     <w:lvlOverride w:ilvl="3">
-      <w:lvl w:ilvl="3" w:tplc="FD4E3262">
+      <w:lvl w:ilvl="3" w:tplc="292CC4EE">
         <w:start w:val="1"/>
         <w:numFmt w:val="bullet"/>
         <w:lvlText w:val="•"/>
@@ -13260,7 +13378,7 @@
       </w:lvl>
     </w:lvlOverride>
     <w:lvlOverride w:ilvl="4">
-      <w:lvl w:ilvl="4" w:tplc="578AE062">
+      <w:lvl w:ilvl="4" w:tplc="7D4E98F2">
         <w:start w:val="1"/>
         <w:numFmt w:val="bullet"/>
         <w:lvlText w:val="o"/>
@@ -13291,7 +13409,7 @@
       </w:lvl>
     </w:lvlOverride>
     <w:lvlOverride w:ilvl="5">
-      <w:lvl w:ilvl="5" w:tplc="B12213D8">
+      <w:lvl w:ilvl="5" w:tplc="2828F194">
         <w:start w:val="1"/>
         <w:numFmt w:val="bullet"/>
         <w:lvlText w:val="▪"/>
@@ -13322,7 +13440,7 @@
       </w:lvl>
     </w:lvlOverride>
     <w:lvlOverride w:ilvl="6">
-      <w:lvl w:ilvl="6" w:tplc="C7C431B2">
+      <w:lvl w:ilvl="6" w:tplc="710678A6">
         <w:start w:val="1"/>
         <w:numFmt w:val="bullet"/>
         <w:lvlText w:val="•"/>
@@ -13353,7 +13471,7 @@
       </w:lvl>
     </w:lvlOverride>
     <w:lvlOverride w:ilvl="7">
-      <w:lvl w:ilvl="7" w:tplc="D800374E">
+      <w:lvl w:ilvl="7" w:tplc="02D61AF0">
         <w:start w:val="1"/>
         <w:numFmt w:val="bullet"/>
         <w:lvlText w:val="o"/>
@@ -13384,7 +13502,7 @@
       </w:lvl>
     </w:lvlOverride>
     <w:lvlOverride w:ilvl="8">
-      <w:lvl w:ilvl="8" w:tplc="1CEE3A36">
+      <w:lvl w:ilvl="8" w:tplc="DFE01830">
         <w:start w:val="1"/>
         <w:numFmt w:val="bullet"/>
         <w:lvlText w:val="▪"/>

</xml_diff>

<commit_message>
Modified report to include CR4 and CR5. Created class diagrams for CR4 and CR5
Co-Authored-By: Hermann Senatore <73171414+h3rm4nn-99@users.noreply.github.com>
</commit_message>
<xml_diff>
--- a/docs/Report.docx
+++ b/docs/Report.docx
@@ -25,10 +25,15 @@
     </w:p>
     <w:sdt>
       <w:sdtPr>
-        <w:rPr>
-          <w:rFonts w:ascii="Calibri" w:eastAsia="Arial Unicode MS" w:hAnsi="Calibri" w:cs="Calibri"/>
-          <w:b w:val="0"/>
-          <w:bCs w:val="0"/>
+        <w:id w:val="-185755896"/>
+        <w:docPartObj>
+          <w:docPartGallery w:val="Table of Contents"/>
+          <w:docPartUnique/>
+        </w:docPartObj>
+      </w:sdtPr>
+      <w:sdtEndPr>
+        <w:rPr>
+          <w:rFonts w:eastAsia="Arial Unicode MS" w:cs="Arial Unicode MS"/>
           <w:color w:val="000000"/>
           <w:sz w:val="22"/>
           <w:szCs w:val="22"/>
@@ -39,46 +44,127 @@
             <w14:bevel/>
           </w14:textOutline>
         </w:rPr>
-        <w:id w:val="-1629929765"/>
-        <w:docPartObj>
-          <w:docPartGallery w:val="Table of Contents"/>
-          <w:docPartUnique/>
-        </w:docPartObj>
-      </w:sdtPr>
-      <w:sdtEndPr>
-        <w:rPr>
-          <w:noProof/>
-        </w:rPr>
       </w:sdtEndPr>
       <w:sdtContent>
         <w:p>
           <w:pPr>
             <w:pStyle w:val="Titolosommario"/>
-            <w:rPr>
-              <w:rFonts w:ascii="Calibri" w:hAnsi="Calibri" w:cs="Calibri"/>
-            </w:rPr>
           </w:pPr>
           <w:r>
-            <w:rPr>
-              <w:rFonts w:ascii="Calibri" w:hAnsi="Calibri" w:cs="Calibri"/>
-            </w:rPr>
             <w:t>Sommario</w:t>
           </w:r>
         </w:p>
         <w:p>
           <w:pPr>
             <w:pStyle w:val="Sommario1"/>
-            <w:tabs>
-              <w:tab w:val="left" w:pos="440"/>
-              <w:tab w:val="right" w:leader="dot" w:pos="9622"/>
-            </w:tabs>
             <w:rPr>
-              <w:rFonts w:eastAsiaTheme="minorEastAsia" w:cstheme="minorBidi"/>
+              <w:rFonts w:asciiTheme="minorHAnsi" w:eastAsiaTheme="minorEastAsia" w:hAnsiTheme="minorHAnsi" w:cstheme="minorBidi"/>
               <w:b w:val="0"/>
               <w:bCs w:val="0"/>
               <w:i w:val="0"/>
               <w:iCs w:val="0"/>
-              <w:noProof/>
+              <w:color w:val="auto"/>
+              <w:sz w:val="22"/>
+              <w:szCs w:val="22"/>
+              <w:bdr w:val="none" w:sz="0" w:space="0" w:color="auto"/>
+              <w14:textOutline w14:w="0" w14:cap="rnd" w14:cmpd="sng" w14:algn="ctr">
+                <w14:noFill/>
+                <w14:prstDash w14:val="solid"/>
+                <w14:bevel/>
+              </w14:textOutline>
+            </w:rPr>
+          </w:pPr>
+          <w:r>
+            <w:fldChar w:fldCharType="begin"/>
+          </w:r>
+          <w:r>
+            <w:instrText xml:space="preserve"> TOC \o "1-3" \h \z \u </w:instrText>
+          </w:r>
+          <w:r>
+            <w:fldChar w:fldCharType="separate"/>
+          </w:r>
+          <w:hyperlink w:anchor="_Toc106618285" w:history="1">
+            <w:r>
+              <w:rPr>
+                <w:rStyle w:val="Collegamentoipertestuale"/>
+              </w:rPr>
+              <w:t>1.</w:t>
+            </w:r>
+            <w:r>
+              <w:rPr>
+                <w:rFonts w:asciiTheme="minorHAnsi" w:eastAsiaTheme="minorEastAsia" w:hAnsiTheme="minorHAnsi" w:cstheme="minorBidi"/>
+                <w:b w:val="0"/>
+                <w:bCs w:val="0"/>
+                <w:i w:val="0"/>
+                <w:iCs w:val="0"/>
+                <w:color w:val="auto"/>
+                <w:sz w:val="22"/>
+                <w:szCs w:val="22"/>
+                <w:bdr w:val="none" w:sz="0" w:space="0" w:color="auto"/>
+                <w14:textOutline w14:w="0" w14:cap="rnd" w14:cmpd="sng" w14:algn="ctr">
+                  <w14:noFill/>
+                  <w14:prstDash w14:val="solid"/>
+                  <w14:bevel/>
+                </w14:textOutline>
+              </w:rPr>
+              <w:tab/>
+            </w:r>
+            <w:r>
+              <w:rPr>
+                <w:rStyle w:val="Collegamentoipertestuale"/>
+              </w:rPr>
+              <w:t>Descrizione di massima del tool</w:t>
+            </w:r>
+            <w:r>
+              <w:rPr>
+                <w:webHidden/>
+              </w:rPr>
+              <w:tab/>
+            </w:r>
+            <w:r>
+              <w:rPr>
+                <w:webHidden/>
+              </w:rPr>
+              <w:fldChar w:fldCharType="begin"/>
+            </w:r>
+            <w:r>
+              <w:rPr>
+                <w:webHidden/>
+              </w:rPr>
+              <w:instrText xml:space="preserve"> PAGEREF _Toc106618285 \h </w:instrText>
+            </w:r>
+            <w:r>
+              <w:rPr>
+                <w:webHidden/>
+              </w:rPr>
+            </w:r>
+            <w:r>
+              <w:rPr>
+                <w:webHidden/>
+              </w:rPr>
+              <w:fldChar w:fldCharType="separate"/>
+            </w:r>
+            <w:r>
+              <w:rPr>
+                <w:webHidden/>
+              </w:rPr>
+              <w:t>1</w:t>
+            </w:r>
+            <w:r>
+              <w:rPr>
+                <w:webHidden/>
+              </w:rPr>
+              <w:fldChar w:fldCharType="end"/>
+            </w:r>
+          </w:hyperlink>
+        </w:p>
+        <w:p>
+          <w:pPr>
+            <w:pStyle w:val="Sommario2"/>
+            <w:rPr>
+              <w:rFonts w:asciiTheme="minorHAnsi" w:eastAsiaTheme="minorEastAsia" w:hAnsiTheme="minorHAnsi" w:cstheme="minorBidi"/>
+              <w:b w:val="0"/>
+              <w:bCs w:val="0"/>
               <w:color w:val="auto"/>
               <w:bdr w:val="none" w:sz="0" w:space="0" w:color="auto"/>
               <w14:textOutline w14:w="0" w14:cap="rnd" w14:cmpd="sng" w14:algn="ctr">
@@ -88,45 +174,18 @@
               </w14:textOutline>
             </w:rPr>
           </w:pPr>
-          <w:r>
-            <w:rPr>
-              <w:rFonts w:ascii="Calibri" w:hAnsi="Calibri" w:cs="Calibri"/>
-              <w:b w:val="0"/>
-              <w:bCs w:val="0"/>
-            </w:rPr>
-            <w:fldChar w:fldCharType="begin"/>
-          </w:r>
-          <w:r>
-            <w:rPr>
-              <w:rFonts w:ascii="Calibri" w:hAnsi="Calibri" w:cs="Calibri"/>
-            </w:rPr>
-            <w:instrText>TOC \o "1-3" \h \z \u</w:instrText>
-          </w:r>
-          <w:r>
-            <w:rPr>
-              <w:rFonts w:ascii="Calibri" w:hAnsi="Calibri" w:cs="Calibri"/>
-              <w:b w:val="0"/>
-              <w:bCs w:val="0"/>
-            </w:rPr>
-            <w:fldChar w:fldCharType="separate"/>
-          </w:r>
-          <w:hyperlink w:anchor="_Toc106613649" w:history="1">
+          <w:hyperlink w:anchor="_Toc106618286" w:history="1">
             <w:r>
               <w:rPr>
                 <w:rStyle w:val="Collegamentoipertestuale"/>
-                <w:rFonts w:ascii="Calibri" w:hAnsi="Calibri" w:cs="Calibri"/>
-                <w:noProof/>
-              </w:rPr>
-              <w:t>1.</w:t>
-            </w:r>
-            <w:r>
-              <w:rPr>
-                <w:rFonts w:eastAsiaTheme="minorEastAsia" w:cstheme="minorBidi"/>
+              </w:rPr>
+              <w:t>1.1.</w:t>
+            </w:r>
+            <w:r>
+              <w:rPr>
+                <w:rFonts w:asciiTheme="minorHAnsi" w:eastAsiaTheme="minorEastAsia" w:hAnsiTheme="minorHAnsi" w:cstheme="minorBidi"/>
                 <w:b w:val="0"/>
                 <w:bCs w:val="0"/>
-                <w:i w:val="0"/>
-                <w:iCs w:val="0"/>
-                <w:noProof/>
                 <w:color w:val="auto"/>
                 <w:bdr w:val="none" w:sz="0" w:space="0" w:color="auto"/>
                 <w14:textOutline w14:w="0" w14:cap="rnd" w14:cmpd="sng" w14:algn="ctr">
@@ -140,55 +199,46 @@
             <w:r>
               <w:rPr>
                 <w:rStyle w:val="Collegamentoipertestuale"/>
-                <w:rFonts w:ascii="Calibri" w:hAnsi="Calibri" w:cs="Calibri"/>
-                <w:noProof/>
-              </w:rPr>
-              <w:t>Descrizione di massima del tool</w:t>
-            </w:r>
-            <w:r>
-              <w:rPr>
-                <w:noProof/>
+              </w:rPr>
+              <w:t>Metriche Class-level</w:t>
+            </w:r>
+            <w:r>
+              <w:rPr>
                 <w:webHidden/>
               </w:rPr>
               <w:tab/>
             </w:r>
             <w:r>
               <w:rPr>
-                <w:noProof/>
                 <w:webHidden/>
               </w:rPr>
               <w:fldChar w:fldCharType="begin"/>
             </w:r>
             <w:r>
               <w:rPr>
-                <w:noProof/>
                 <w:webHidden/>
               </w:rPr>
-              <w:instrText xml:space="preserve"> PAGEREF _Toc106613649 \h </w:instrText>
-            </w:r>
-            <w:r>
-              <w:rPr>
-                <w:noProof/>
+              <w:instrText xml:space="preserve"> PAGEREF _Toc106618286 \h </w:instrText>
+            </w:r>
+            <w:r>
+              <w:rPr>
                 <w:webHidden/>
               </w:rPr>
             </w:r>
             <w:r>
               <w:rPr>
-                <w:noProof/>
                 <w:webHidden/>
               </w:rPr>
               <w:fldChar w:fldCharType="separate"/>
             </w:r>
             <w:r>
               <w:rPr>
-                <w:noProof/>
                 <w:webHidden/>
               </w:rPr>
-              <w:t>1</w:t>
-            </w:r>
-            <w:r>
-              <w:rPr>
-                <w:noProof/>
+              <w:t>2</w:t>
+            </w:r>
+            <w:r>
+              <w:rPr>
                 <w:webHidden/>
               </w:rPr>
               <w:fldChar w:fldCharType="end"/>
@@ -198,233 +248,10 @@
         <w:p>
           <w:pPr>
             <w:pStyle w:val="Sommario2"/>
-            <w:tabs>
-              <w:tab w:val="left" w:pos="880"/>
-              <w:tab w:val="right" w:leader="dot" w:pos="9622"/>
-            </w:tabs>
             <w:rPr>
-              <w:rFonts w:eastAsiaTheme="minorEastAsia" w:cstheme="minorBidi"/>
+              <w:rFonts w:asciiTheme="minorHAnsi" w:eastAsiaTheme="minorEastAsia" w:hAnsiTheme="minorHAnsi" w:cstheme="minorBidi"/>
               <w:b w:val="0"/>
               <w:bCs w:val="0"/>
-              <w:noProof/>
-              <w:color w:val="auto"/>
-              <w:sz w:val="24"/>
-              <w:szCs w:val="24"/>
-              <w:bdr w:val="none" w:sz="0" w:space="0" w:color="auto"/>
-              <w14:textOutline w14:w="0" w14:cap="rnd" w14:cmpd="sng" w14:algn="ctr">
-                <w14:noFill/>
-                <w14:prstDash w14:val="solid"/>
-                <w14:bevel/>
-              </w14:textOutline>
-            </w:rPr>
-          </w:pPr>
-          <w:hyperlink w:anchor="_Toc106613650" w:history="1">
-            <w:r>
-              <w:rPr>
-                <w:rStyle w:val="Collegamentoipertestuale"/>
-                <w:rFonts w:ascii="Calibri" w:hAnsi="Calibri" w:cs="Calibri"/>
-                <w:noProof/>
-              </w:rPr>
-              <w:t>1.1.</w:t>
-            </w:r>
-            <w:r>
-              <w:rPr>
-                <w:rFonts w:eastAsiaTheme="minorEastAsia" w:cstheme="minorBidi"/>
-                <w:b w:val="0"/>
-                <w:bCs w:val="0"/>
-                <w:noProof/>
-                <w:color w:val="auto"/>
-                <w:sz w:val="24"/>
-                <w:szCs w:val="24"/>
-                <w:bdr w:val="none" w:sz="0" w:space="0" w:color="auto"/>
-                <w14:textOutline w14:w="0" w14:cap="rnd" w14:cmpd="sng" w14:algn="ctr">
-                  <w14:noFill/>
-                  <w14:prstDash w14:val="solid"/>
-                  <w14:bevel/>
-                </w14:textOutline>
-              </w:rPr>
-              <w:tab/>
-            </w:r>
-            <w:r>
-              <w:rPr>
-                <w:rStyle w:val="Collegamentoipertestuale"/>
-                <w:rFonts w:ascii="Calibri" w:hAnsi="Calibri" w:cs="Calibri"/>
-                <w:noProof/>
-              </w:rPr>
-              <w:t>Metriche Class-level</w:t>
-            </w:r>
-            <w:r>
-              <w:rPr>
-                <w:noProof/>
-                <w:webHidden/>
-              </w:rPr>
-              <w:tab/>
-            </w:r>
-            <w:r>
-              <w:rPr>
-                <w:noProof/>
-                <w:webHidden/>
-              </w:rPr>
-              <w:fldChar w:fldCharType="begin"/>
-            </w:r>
-            <w:r>
-              <w:rPr>
-                <w:noProof/>
-                <w:webHidden/>
-              </w:rPr>
-              <w:instrText xml:space="preserve"> PAGEREF _Toc106613650 \h </w:instrText>
-            </w:r>
-            <w:r>
-              <w:rPr>
-                <w:noProof/>
-                <w:webHidden/>
-              </w:rPr>
-            </w:r>
-            <w:r>
-              <w:rPr>
-                <w:noProof/>
-                <w:webHidden/>
-              </w:rPr>
-              <w:fldChar w:fldCharType="separate"/>
-            </w:r>
-            <w:r>
-              <w:rPr>
-                <w:noProof/>
-                <w:webHidden/>
-              </w:rPr>
-              <w:t>1</w:t>
-            </w:r>
-            <w:r>
-              <w:rPr>
-                <w:noProof/>
-                <w:webHidden/>
-              </w:rPr>
-              <w:fldChar w:fldCharType="end"/>
-            </w:r>
-          </w:hyperlink>
-        </w:p>
-        <w:p>
-          <w:pPr>
-            <w:pStyle w:val="Sommario2"/>
-            <w:tabs>
-              <w:tab w:val="left" w:pos="880"/>
-              <w:tab w:val="right" w:leader="dot" w:pos="9622"/>
-            </w:tabs>
-            <w:rPr>
-              <w:rFonts w:eastAsiaTheme="minorEastAsia" w:cstheme="minorBidi"/>
-              <w:b w:val="0"/>
-              <w:bCs w:val="0"/>
-              <w:noProof/>
-              <w:color w:val="auto"/>
-              <w:sz w:val="24"/>
-              <w:szCs w:val="24"/>
-              <w:bdr w:val="none" w:sz="0" w:space="0" w:color="auto"/>
-              <w14:textOutline w14:w="0" w14:cap="rnd" w14:cmpd="sng" w14:algn="ctr">
-                <w14:noFill/>
-                <w14:prstDash w14:val="solid"/>
-                <w14:bevel/>
-              </w14:textOutline>
-            </w:rPr>
-          </w:pPr>
-          <w:hyperlink w:anchor="_Toc106613651" w:history="1">
-            <w:r>
-              <w:rPr>
-                <w:rStyle w:val="Collegamentoipertestuale"/>
-                <w:rFonts w:ascii="Calibri" w:hAnsi="Calibri" w:cs="Calibri"/>
-                <w:noProof/>
-              </w:rPr>
-              <w:t>1.2.</w:t>
-            </w:r>
-            <w:r>
-              <w:rPr>
-                <w:rFonts w:eastAsiaTheme="minorEastAsia" w:cstheme="minorBidi"/>
-                <w:b w:val="0"/>
-                <w:bCs w:val="0"/>
-                <w:noProof/>
-                <w:color w:val="auto"/>
-                <w:sz w:val="24"/>
-                <w:szCs w:val="24"/>
-                <w:bdr w:val="none" w:sz="0" w:space="0" w:color="auto"/>
-                <w14:textOutline w14:w="0" w14:cap="rnd" w14:cmpd="sng" w14:algn="ctr">
-                  <w14:noFill/>
-                  <w14:prstDash w14:val="solid"/>
-                  <w14:bevel/>
-                </w14:textOutline>
-              </w:rPr>
-              <w:tab/>
-            </w:r>
-            <w:r>
-              <w:rPr>
-                <w:rStyle w:val="Collegamentoipertestuale"/>
-                <w:rFonts w:ascii="Calibri" w:hAnsi="Calibri" w:cs="Calibri"/>
-                <w:noProof/>
-              </w:rPr>
-              <w:t>Metriche Project-level</w:t>
-            </w:r>
-            <w:r>
-              <w:rPr>
-                <w:noProof/>
-                <w:webHidden/>
-              </w:rPr>
-              <w:tab/>
-            </w:r>
-            <w:r>
-              <w:rPr>
-                <w:noProof/>
-                <w:webHidden/>
-              </w:rPr>
-              <w:fldChar w:fldCharType="begin"/>
-            </w:r>
-            <w:r>
-              <w:rPr>
-                <w:noProof/>
-                <w:webHidden/>
-              </w:rPr>
-              <w:instrText xml:space="preserve"> PAGEREF _Toc106613651 \h </w:instrText>
-            </w:r>
-            <w:r>
-              <w:rPr>
-                <w:noProof/>
-                <w:webHidden/>
-              </w:rPr>
-            </w:r>
-            <w:r>
-              <w:rPr>
-                <w:noProof/>
-                <w:webHidden/>
-              </w:rPr>
-              <w:fldChar w:fldCharType="separate"/>
-            </w:r>
-            <w:r>
-              <w:rPr>
-                <w:noProof/>
-                <w:webHidden/>
-              </w:rPr>
-              <w:t>2</w:t>
-            </w:r>
-            <w:r>
-              <w:rPr>
-                <w:noProof/>
-                <w:webHidden/>
-              </w:rPr>
-              <w:fldChar w:fldCharType="end"/>
-            </w:r>
-          </w:hyperlink>
-        </w:p>
-        <w:p>
-          <w:pPr>
-            <w:pStyle w:val="Sommario1"/>
-            <w:tabs>
-              <w:tab w:val="left" w:pos="440"/>
-              <w:tab w:val="right" w:leader="dot" w:pos="9622"/>
-            </w:tabs>
-            <w:rPr>
-              <w:rFonts w:eastAsiaTheme="minorEastAsia" w:cstheme="minorBidi"/>
-              <w:b w:val="0"/>
-              <w:bCs w:val="0"/>
-              <w:i w:val="0"/>
-              <w:iCs w:val="0"/>
-              <w:noProof/>
               <w:color w:val="auto"/>
               <w:bdr w:val="none" w:sz="0" w:space="0" w:color="auto"/>
               <w14:textOutline w14:w="0" w14:cap="rnd" w14:cmpd="sng" w14:algn="ctr">
@@ -434,23 +261,18 @@
               </w14:textOutline>
             </w:rPr>
           </w:pPr>
-          <w:hyperlink w:anchor="_Toc106613652" w:history="1">
+          <w:hyperlink w:anchor="_Toc106618287" w:history="1">
             <w:r>
               <w:rPr>
                 <w:rStyle w:val="Collegamentoipertestuale"/>
-                <w:rFonts w:ascii="Calibri" w:hAnsi="Calibri" w:cs="Calibri"/>
-                <w:noProof/>
-              </w:rPr>
-              <w:t>2.</w:t>
-            </w:r>
-            <w:r>
-              <w:rPr>
-                <w:rFonts w:eastAsiaTheme="minorEastAsia" w:cstheme="minorBidi"/>
+              </w:rPr>
+              <w:t>1.2.</w:t>
+            </w:r>
+            <w:r>
+              <w:rPr>
+                <w:rFonts w:asciiTheme="minorHAnsi" w:eastAsiaTheme="minorEastAsia" w:hAnsiTheme="minorHAnsi" w:cstheme="minorBidi"/>
                 <w:b w:val="0"/>
                 <w:bCs w:val="0"/>
-                <w:i w:val="0"/>
-                <w:iCs w:val="0"/>
-                <w:noProof/>
                 <w:color w:val="auto"/>
                 <w:bdr w:val="none" w:sz="0" w:space="0" w:color="auto"/>
                 <w14:textOutline w14:w="0" w14:cap="rnd" w14:cmpd="sng" w14:algn="ctr">
@@ -464,55 +286,46 @@
             <w:r>
               <w:rPr>
                 <w:rStyle w:val="Collegamentoipertestuale"/>
-                <w:rFonts w:ascii="Calibri" w:hAnsi="Calibri" w:cs="Calibri"/>
-                <w:noProof/>
-              </w:rPr>
-              <w:t>Code Comprehension</w:t>
-            </w:r>
-            <w:r>
-              <w:rPr>
-                <w:noProof/>
+              </w:rPr>
+              <w:t>Metriche Project-level</w:t>
+            </w:r>
+            <w:r>
+              <w:rPr>
                 <w:webHidden/>
               </w:rPr>
               <w:tab/>
             </w:r>
             <w:r>
               <w:rPr>
-                <w:noProof/>
                 <w:webHidden/>
               </w:rPr>
               <w:fldChar w:fldCharType="begin"/>
             </w:r>
             <w:r>
               <w:rPr>
-                <w:noProof/>
                 <w:webHidden/>
               </w:rPr>
-              <w:instrText xml:space="preserve"> PAGEREF _Toc106613652 \h </w:instrText>
-            </w:r>
-            <w:r>
-              <w:rPr>
-                <w:noProof/>
+              <w:instrText xml:space="preserve"> PAGEREF _Toc106618287 \h </w:instrText>
+            </w:r>
+            <w:r>
+              <w:rPr>
                 <w:webHidden/>
               </w:rPr>
             </w:r>
             <w:r>
               <w:rPr>
-                <w:noProof/>
                 <w:webHidden/>
               </w:rPr>
               <w:fldChar w:fldCharType="separate"/>
             </w:r>
             <w:r>
               <w:rPr>
-                <w:noProof/>
                 <w:webHidden/>
               </w:rPr>
-              <w:t>3</w:t>
-            </w:r>
-            <w:r>
-              <w:rPr>
-                <w:noProof/>
+              <w:t>2</w:t>
+            </w:r>
+            <w:r>
+              <w:rPr>
                 <w:webHidden/>
               </w:rPr>
               <w:fldChar w:fldCharType="end"/>
@@ -522,17 +335,200 @@
         <w:p>
           <w:pPr>
             <w:pStyle w:val="Sommario1"/>
-            <w:tabs>
-              <w:tab w:val="left" w:pos="440"/>
-              <w:tab w:val="right" w:leader="dot" w:pos="9622"/>
-            </w:tabs>
             <w:rPr>
-              <w:rFonts w:eastAsiaTheme="minorEastAsia" w:cstheme="minorBidi"/>
+              <w:rFonts w:asciiTheme="minorHAnsi" w:eastAsiaTheme="minorEastAsia" w:hAnsiTheme="minorHAnsi" w:cstheme="minorBidi"/>
               <w:b w:val="0"/>
               <w:bCs w:val="0"/>
               <w:i w:val="0"/>
               <w:iCs w:val="0"/>
-              <w:noProof/>
+              <w:color w:val="auto"/>
+              <w:sz w:val="22"/>
+              <w:szCs w:val="22"/>
+              <w:bdr w:val="none" w:sz="0" w:space="0" w:color="auto"/>
+              <w14:textOutline w14:w="0" w14:cap="rnd" w14:cmpd="sng" w14:algn="ctr">
+                <w14:noFill/>
+                <w14:prstDash w14:val="solid"/>
+                <w14:bevel/>
+              </w14:textOutline>
+            </w:rPr>
+          </w:pPr>
+          <w:hyperlink w:anchor="_Toc106618288" w:history="1">
+            <w:r>
+              <w:rPr>
+                <w:rStyle w:val="Collegamentoipertestuale"/>
+              </w:rPr>
+              <w:t>2.</w:t>
+            </w:r>
+            <w:r>
+              <w:rPr>
+                <w:rFonts w:asciiTheme="minorHAnsi" w:eastAsiaTheme="minorEastAsia" w:hAnsiTheme="minorHAnsi" w:cstheme="minorBidi"/>
+                <w:b w:val="0"/>
+                <w:bCs w:val="0"/>
+                <w:i w:val="0"/>
+                <w:iCs w:val="0"/>
+                <w:color w:val="auto"/>
+                <w:sz w:val="22"/>
+                <w:szCs w:val="22"/>
+                <w:bdr w:val="none" w:sz="0" w:space="0" w:color="auto"/>
+                <w14:textOutline w14:w="0" w14:cap="rnd" w14:cmpd="sng" w14:algn="ctr">
+                  <w14:noFill/>
+                  <w14:prstDash w14:val="solid"/>
+                  <w14:bevel/>
+                </w14:textOutline>
+              </w:rPr>
+              <w:tab/>
+            </w:r>
+            <w:r>
+              <w:rPr>
+                <w:rStyle w:val="Collegamentoipertestuale"/>
+              </w:rPr>
+              <w:t>Code Comprehension</w:t>
+            </w:r>
+            <w:r>
+              <w:rPr>
+                <w:webHidden/>
+              </w:rPr>
+              <w:tab/>
+            </w:r>
+            <w:r>
+              <w:rPr>
+                <w:webHidden/>
+              </w:rPr>
+              <w:fldChar w:fldCharType="begin"/>
+            </w:r>
+            <w:r>
+              <w:rPr>
+                <w:webHidden/>
+              </w:rPr>
+              <w:instrText xml:space="preserve"> PAGEREF _Toc106618288 \h </w:instrText>
+            </w:r>
+            <w:r>
+              <w:rPr>
+                <w:webHidden/>
+              </w:rPr>
+            </w:r>
+            <w:r>
+              <w:rPr>
+                <w:webHidden/>
+              </w:rPr>
+              <w:fldChar w:fldCharType="separate"/>
+            </w:r>
+            <w:r>
+              <w:rPr>
+                <w:webHidden/>
+              </w:rPr>
+              <w:t>3</w:t>
+            </w:r>
+            <w:r>
+              <w:rPr>
+                <w:webHidden/>
+              </w:rPr>
+              <w:fldChar w:fldCharType="end"/>
+            </w:r>
+          </w:hyperlink>
+        </w:p>
+        <w:p>
+          <w:pPr>
+            <w:pStyle w:val="Sommario1"/>
+            <w:rPr>
+              <w:rFonts w:asciiTheme="minorHAnsi" w:eastAsiaTheme="minorEastAsia" w:hAnsiTheme="minorHAnsi" w:cstheme="minorBidi"/>
+              <w:b w:val="0"/>
+              <w:bCs w:val="0"/>
+              <w:i w:val="0"/>
+              <w:iCs w:val="0"/>
+              <w:color w:val="auto"/>
+              <w:sz w:val="22"/>
+              <w:szCs w:val="22"/>
+              <w:bdr w:val="none" w:sz="0" w:space="0" w:color="auto"/>
+              <w14:textOutline w14:w="0" w14:cap="rnd" w14:cmpd="sng" w14:algn="ctr">
+                <w14:noFill/>
+                <w14:prstDash w14:val="solid"/>
+                <w14:bevel/>
+              </w14:textOutline>
+            </w:rPr>
+          </w:pPr>
+          <w:hyperlink w:anchor="_Toc106618289" w:history="1">
+            <w:r>
+              <w:rPr>
+                <w:rStyle w:val="Collegamentoipertestuale"/>
+              </w:rPr>
+              <w:t>3.</w:t>
+            </w:r>
+            <w:r>
+              <w:rPr>
+                <w:rFonts w:asciiTheme="minorHAnsi" w:eastAsiaTheme="minorEastAsia" w:hAnsiTheme="minorHAnsi" w:cstheme="minorBidi"/>
+                <w:b w:val="0"/>
+                <w:bCs w:val="0"/>
+                <w:i w:val="0"/>
+                <w:iCs w:val="0"/>
+                <w:color w:val="auto"/>
+                <w:sz w:val="22"/>
+                <w:szCs w:val="22"/>
+                <w:bdr w:val="none" w:sz="0" w:space="0" w:color="auto"/>
+                <w14:textOutline w14:w="0" w14:cap="rnd" w14:cmpd="sng" w14:algn="ctr">
+                  <w14:noFill/>
+                  <w14:prstDash w14:val="solid"/>
+                  <w14:bevel/>
+                </w14:textOutline>
+              </w:rPr>
+              <w:tab/>
+            </w:r>
+            <w:r>
+              <w:rPr>
+                <w:rStyle w:val="Collegamentoipertestuale"/>
+              </w:rPr>
+              <w:t>Change Requests</w:t>
+            </w:r>
+            <w:r>
+              <w:rPr>
+                <w:webHidden/>
+              </w:rPr>
+              <w:tab/>
+            </w:r>
+            <w:r>
+              <w:rPr>
+                <w:webHidden/>
+              </w:rPr>
+              <w:fldChar w:fldCharType="begin"/>
+            </w:r>
+            <w:r>
+              <w:rPr>
+                <w:webHidden/>
+              </w:rPr>
+              <w:instrText xml:space="preserve"> PAGEREF _Toc106618289 \h </w:instrText>
+            </w:r>
+            <w:r>
+              <w:rPr>
+                <w:webHidden/>
+              </w:rPr>
+            </w:r>
+            <w:r>
+              <w:rPr>
+                <w:webHidden/>
+              </w:rPr>
+              <w:fldChar w:fldCharType="separate"/>
+            </w:r>
+            <w:r>
+              <w:rPr>
+                <w:webHidden/>
+              </w:rPr>
+              <w:t>8</w:t>
+            </w:r>
+            <w:r>
+              <w:rPr>
+                <w:webHidden/>
+              </w:rPr>
+              <w:fldChar w:fldCharType="end"/>
+            </w:r>
+          </w:hyperlink>
+        </w:p>
+        <w:p>
+          <w:pPr>
+            <w:pStyle w:val="Sommario2"/>
+            <w:rPr>
+              <w:rFonts w:asciiTheme="minorHAnsi" w:eastAsiaTheme="minorEastAsia" w:hAnsiTheme="minorHAnsi" w:cstheme="minorBidi"/>
+              <w:b w:val="0"/>
+              <w:bCs w:val="0"/>
               <w:color w:val="auto"/>
               <w:bdr w:val="none" w:sz="0" w:space="0" w:color="auto"/>
               <w14:textOutline w14:w="0" w14:cap="rnd" w14:cmpd="sng" w14:algn="ctr">
@@ -542,23 +538,19 @@
               </w14:textOutline>
             </w:rPr>
           </w:pPr>
-          <w:hyperlink w:anchor="_Toc106613653" w:history="1">
+          <w:hyperlink w:anchor="_Toc106618290" w:history="1">
             <w:r>
               <w:rPr>
                 <w:rStyle w:val="Collegamentoipertestuale"/>
-                <w:rFonts w:ascii="Calibri" w:hAnsi="Calibri" w:cs="Calibri"/>
-                <w:noProof/>
-              </w:rPr>
-              <w:t>3.</w:t>
-            </w:r>
-            <w:r>
-              <w:rPr>
-                <w:rFonts w:eastAsiaTheme="minorEastAsia" w:cstheme="minorBidi"/>
+                <w:rFonts w:ascii="Symbol" w:hAnsi="Symbol"/>
+              </w:rPr>
+              <w:t></w:t>
+            </w:r>
+            <w:r>
+              <w:rPr>
+                <w:rFonts w:asciiTheme="minorHAnsi" w:eastAsiaTheme="minorEastAsia" w:hAnsiTheme="minorHAnsi" w:cstheme="minorBidi"/>
                 <w:b w:val="0"/>
                 <w:bCs w:val="0"/>
-                <w:i w:val="0"/>
-                <w:iCs w:val="0"/>
-                <w:noProof/>
                 <w:color w:val="auto"/>
                 <w:bdr w:val="none" w:sz="0" w:space="0" w:color="auto"/>
                 <w14:textOutline w14:w="0" w14:cap="rnd" w14:cmpd="sng" w14:algn="ctr">
@@ -572,55 +564,46 @@
             <w:r>
               <w:rPr>
                 <w:rStyle w:val="Collegamentoipertestuale"/>
-                <w:rFonts w:ascii="Calibri" w:hAnsi="Calibri" w:cs="Calibri"/>
-                <w:noProof/>
-              </w:rPr>
-              <w:t>Change Requests</w:t>
-            </w:r>
-            <w:r>
-              <w:rPr>
-                <w:noProof/>
+              </w:rPr>
+              <w:t>CR1</w:t>
+            </w:r>
+            <w:r>
+              <w:rPr>
                 <w:webHidden/>
               </w:rPr>
               <w:tab/>
             </w:r>
             <w:r>
               <w:rPr>
-                <w:noProof/>
                 <w:webHidden/>
               </w:rPr>
               <w:fldChar w:fldCharType="begin"/>
             </w:r>
             <w:r>
               <w:rPr>
-                <w:noProof/>
                 <w:webHidden/>
               </w:rPr>
-              <w:instrText xml:space="preserve"> PAGEREF _Toc106613653 \h </w:instrText>
-            </w:r>
-            <w:r>
-              <w:rPr>
-                <w:noProof/>
+              <w:instrText xml:space="preserve"> PAGEREF _Toc106618290 \h </w:instrText>
+            </w:r>
+            <w:r>
+              <w:rPr>
                 <w:webHidden/>
               </w:rPr>
             </w:r>
             <w:r>
               <w:rPr>
-                <w:noProof/>
                 <w:webHidden/>
               </w:rPr>
               <w:fldChar w:fldCharType="separate"/>
             </w:r>
             <w:r>
               <w:rPr>
-                <w:noProof/>
                 <w:webHidden/>
               </w:rPr>
-              <w:t>7</w:t>
-            </w:r>
-            <w:r>
-              <w:rPr>
-                <w:noProof/>
+              <w:t>8</w:t>
+            </w:r>
+            <w:r>
+              <w:rPr>
                 <w:webHidden/>
               </w:rPr>
               <w:fldChar w:fldCharType="end"/>
@@ -630,275 +613,10 @@
         <w:p>
           <w:pPr>
             <w:pStyle w:val="Sommario2"/>
-            <w:tabs>
-              <w:tab w:val="right" w:leader="dot" w:pos="9622"/>
-            </w:tabs>
             <w:rPr>
-              <w:rFonts w:eastAsiaTheme="minorEastAsia" w:cstheme="minorBidi"/>
+              <w:rFonts w:asciiTheme="minorHAnsi" w:eastAsiaTheme="minorEastAsia" w:hAnsiTheme="minorHAnsi" w:cstheme="minorBidi"/>
               <w:b w:val="0"/>
               <w:bCs w:val="0"/>
-              <w:noProof/>
-              <w:color w:val="auto"/>
-              <w:sz w:val="24"/>
-              <w:szCs w:val="24"/>
-              <w:bdr w:val="none" w:sz="0" w:space="0" w:color="auto"/>
-              <w14:textOutline w14:w="0" w14:cap="rnd" w14:cmpd="sng" w14:algn="ctr">
-                <w14:noFill/>
-                <w14:prstDash w14:val="solid"/>
-                <w14:bevel/>
-              </w14:textOutline>
-            </w:rPr>
-          </w:pPr>
-          <w:hyperlink w:anchor="_Toc106613654" w:history="1">
-            <w:r>
-              <w:rPr>
-                <w:rStyle w:val="Collegamentoipertestuale"/>
-                <w:rFonts w:ascii="Calibri" w:hAnsi="Calibri" w:cs="Calibri"/>
-                <w:noProof/>
-              </w:rPr>
-              <w:t>3.1.  CR1: Idee per l’implement</w:t>
-            </w:r>
-            <w:r>
-              <w:rPr>
-                <w:rStyle w:val="Collegamentoipertestuale"/>
-                <w:rFonts w:ascii="Calibri" w:hAnsi="Calibri" w:cs="Calibri"/>
-                <w:noProof/>
-              </w:rPr>
-              <w:t>a</w:t>
-            </w:r>
-            <w:r>
-              <w:rPr>
-                <w:rStyle w:val="Collegamentoipertestuale"/>
-                <w:rFonts w:ascii="Calibri" w:hAnsi="Calibri" w:cs="Calibri"/>
-                <w:noProof/>
-              </w:rPr>
-              <w:t>zione</w:t>
-            </w:r>
-            <w:r>
-              <w:rPr>
-                <w:noProof/>
-                <w:webHidden/>
-              </w:rPr>
-              <w:tab/>
-            </w:r>
-            <w:r>
-              <w:rPr>
-                <w:noProof/>
-                <w:webHidden/>
-              </w:rPr>
-              <w:fldChar w:fldCharType="begin"/>
-            </w:r>
-            <w:r>
-              <w:rPr>
-                <w:noProof/>
-                <w:webHidden/>
-              </w:rPr>
-              <w:instrText xml:space="preserve"> PAGEREF _Toc106613654 \h </w:instrText>
-            </w:r>
-            <w:r>
-              <w:rPr>
-                <w:noProof/>
-                <w:webHidden/>
-              </w:rPr>
-            </w:r>
-            <w:r>
-              <w:rPr>
-                <w:noProof/>
-                <w:webHidden/>
-              </w:rPr>
-              <w:fldChar w:fldCharType="separate"/>
-            </w:r>
-            <w:r>
-              <w:rPr>
-                <w:noProof/>
-                <w:webHidden/>
-              </w:rPr>
-              <w:t>8</w:t>
-            </w:r>
-            <w:r>
-              <w:rPr>
-                <w:noProof/>
-                <w:webHidden/>
-              </w:rPr>
-              <w:fldChar w:fldCharType="end"/>
-            </w:r>
-          </w:hyperlink>
-        </w:p>
-        <w:p>
-          <w:pPr>
-            <w:pStyle w:val="Sommario2"/>
-            <w:tabs>
-              <w:tab w:val="right" w:leader="dot" w:pos="9622"/>
-            </w:tabs>
-            <w:rPr>
-              <w:rFonts w:eastAsiaTheme="minorEastAsia" w:cstheme="minorBidi"/>
-              <w:b w:val="0"/>
-              <w:bCs w:val="0"/>
-              <w:noProof/>
-              <w:color w:val="auto"/>
-              <w:sz w:val="24"/>
-              <w:szCs w:val="24"/>
-              <w:bdr w:val="none" w:sz="0" w:space="0" w:color="auto"/>
-              <w14:textOutline w14:w="0" w14:cap="rnd" w14:cmpd="sng" w14:algn="ctr">
-                <w14:noFill/>
-                <w14:prstDash w14:val="solid"/>
-                <w14:bevel/>
-              </w14:textOutline>
-            </w:rPr>
-          </w:pPr>
-          <w:hyperlink w:anchor="_Toc106613655" w:history="1">
-            <w:r>
-              <w:rPr>
-                <w:rStyle w:val="Collegamentoipertestuale"/>
-                <w:rFonts w:ascii="Calibri" w:hAnsi="Calibri" w:cs="Calibri"/>
-                <w:noProof/>
-              </w:rPr>
-              <w:t>3.2. CR2: Idee per l’implementazione</w:t>
-            </w:r>
-            <w:r>
-              <w:rPr>
-                <w:noProof/>
-                <w:webHidden/>
-              </w:rPr>
-              <w:tab/>
-            </w:r>
-            <w:r>
-              <w:rPr>
-                <w:noProof/>
-                <w:webHidden/>
-              </w:rPr>
-              <w:fldChar w:fldCharType="begin"/>
-            </w:r>
-            <w:r>
-              <w:rPr>
-                <w:noProof/>
-                <w:webHidden/>
-              </w:rPr>
-              <w:instrText xml:space="preserve"> PAGEREF _Toc106613655 \h </w:instrText>
-            </w:r>
-            <w:r>
-              <w:rPr>
-                <w:noProof/>
-                <w:webHidden/>
-              </w:rPr>
-            </w:r>
-            <w:r>
-              <w:rPr>
-                <w:noProof/>
-                <w:webHidden/>
-              </w:rPr>
-              <w:fldChar w:fldCharType="separate"/>
-            </w:r>
-            <w:r>
-              <w:rPr>
-                <w:noProof/>
-                <w:webHidden/>
-              </w:rPr>
-              <w:t>8</w:t>
-            </w:r>
-            <w:r>
-              <w:rPr>
-                <w:noProof/>
-                <w:webHidden/>
-              </w:rPr>
-              <w:fldChar w:fldCharType="end"/>
-            </w:r>
-          </w:hyperlink>
-        </w:p>
-        <w:p>
-          <w:pPr>
-            <w:pStyle w:val="Sommario2"/>
-            <w:tabs>
-              <w:tab w:val="right" w:leader="dot" w:pos="9622"/>
-            </w:tabs>
-            <w:rPr>
-              <w:rFonts w:eastAsiaTheme="minorEastAsia" w:cstheme="minorBidi"/>
-              <w:b w:val="0"/>
-              <w:bCs w:val="0"/>
-              <w:noProof/>
-              <w:color w:val="auto"/>
-              <w:sz w:val="24"/>
-              <w:szCs w:val="24"/>
-              <w:bdr w:val="none" w:sz="0" w:space="0" w:color="auto"/>
-              <w14:textOutline w14:w="0" w14:cap="rnd" w14:cmpd="sng" w14:algn="ctr">
-                <w14:noFill/>
-                <w14:prstDash w14:val="solid"/>
-                <w14:bevel/>
-              </w14:textOutline>
-            </w:rPr>
-          </w:pPr>
-          <w:hyperlink w:anchor="_Toc106613656" w:history="1">
-            <w:r>
-              <w:rPr>
-                <w:rStyle w:val="Collegamentoipertestuale"/>
-                <w:rFonts w:ascii="Calibri" w:hAnsi="Calibri" w:cs="Calibri"/>
-                <w:noProof/>
-              </w:rPr>
-              <w:t>3.3. CR3: Idee per l’implementazione</w:t>
-            </w:r>
-            <w:r>
-              <w:rPr>
-                <w:noProof/>
-                <w:webHidden/>
-              </w:rPr>
-              <w:tab/>
-            </w:r>
-            <w:r>
-              <w:rPr>
-                <w:noProof/>
-                <w:webHidden/>
-              </w:rPr>
-              <w:fldChar w:fldCharType="begin"/>
-            </w:r>
-            <w:r>
-              <w:rPr>
-                <w:noProof/>
-                <w:webHidden/>
-              </w:rPr>
-              <w:instrText xml:space="preserve"> PAGEREF _Toc106613656 \h </w:instrText>
-            </w:r>
-            <w:r>
-              <w:rPr>
-                <w:noProof/>
-                <w:webHidden/>
-              </w:rPr>
-            </w:r>
-            <w:r>
-              <w:rPr>
-                <w:noProof/>
-                <w:webHidden/>
-              </w:rPr>
-              <w:fldChar w:fldCharType="separate"/>
-            </w:r>
-            <w:r>
-              <w:rPr>
-                <w:noProof/>
-                <w:webHidden/>
-              </w:rPr>
-              <w:t>8</w:t>
-            </w:r>
-            <w:r>
-              <w:rPr>
-                <w:noProof/>
-                <w:webHidden/>
-              </w:rPr>
-              <w:fldChar w:fldCharType="end"/>
-            </w:r>
-          </w:hyperlink>
-        </w:p>
-        <w:p>
-          <w:pPr>
-            <w:pStyle w:val="Sommario1"/>
-            <w:tabs>
-              <w:tab w:val="right" w:leader="dot" w:pos="9622"/>
-            </w:tabs>
-            <w:rPr>
-              <w:rFonts w:eastAsiaTheme="minorEastAsia" w:cstheme="minorBidi"/>
-              <w:b w:val="0"/>
-              <w:bCs w:val="0"/>
-              <w:i w:val="0"/>
-              <w:iCs w:val="0"/>
-              <w:noProof/>
               <w:color w:val="auto"/>
               <w:bdr w:val="none" w:sz="0" w:space="0" w:color="auto"/>
               <w14:textOutline w14:w="0" w14:cap="rnd" w14:cmpd="sng" w14:algn="ctr">
@@ -908,59 +626,72 @@
               </w14:textOutline>
             </w:rPr>
           </w:pPr>
-          <w:hyperlink w:anchor="_Toc106613657" w:history="1">
+          <w:hyperlink w:anchor="_Toc106618291" w:history="1">
             <w:r>
               <w:rPr>
                 <w:rStyle w:val="Collegamentoipertestuale"/>
-                <w:rFonts w:ascii="Calibri" w:hAnsi="Calibri" w:cs="Calibri"/>
-                <w:noProof/>
-              </w:rPr>
-              <w:t>4. Impact Analysis</w:t>
-            </w:r>
-            <w:r>
-              <w:rPr>
-                <w:noProof/>
+                <w:rFonts w:ascii="Symbol" w:hAnsi="Symbol"/>
+              </w:rPr>
+              <w:t></w:t>
+            </w:r>
+            <w:r>
+              <w:rPr>
+                <w:rFonts w:asciiTheme="minorHAnsi" w:eastAsiaTheme="minorEastAsia" w:hAnsiTheme="minorHAnsi" w:cstheme="minorBidi"/>
+                <w:b w:val="0"/>
+                <w:bCs w:val="0"/>
+                <w:color w:val="auto"/>
+                <w:bdr w:val="none" w:sz="0" w:space="0" w:color="auto"/>
+                <w14:textOutline w14:w="0" w14:cap="rnd" w14:cmpd="sng" w14:algn="ctr">
+                  <w14:noFill/>
+                  <w14:prstDash w14:val="solid"/>
+                  <w14:bevel/>
+                </w14:textOutline>
+              </w:rPr>
+              <w:tab/>
+            </w:r>
+            <w:r>
+              <w:rPr>
+                <w:rStyle w:val="Collegamentoipertestuale"/>
+              </w:rPr>
+              <w:t>CR2</w:t>
+            </w:r>
+            <w:r>
+              <w:rPr>
                 <w:webHidden/>
               </w:rPr>
               <w:tab/>
             </w:r>
             <w:r>
               <w:rPr>
-                <w:noProof/>
                 <w:webHidden/>
               </w:rPr>
               <w:fldChar w:fldCharType="begin"/>
             </w:r>
             <w:r>
               <w:rPr>
-                <w:noProof/>
                 <w:webHidden/>
               </w:rPr>
-              <w:instrText xml:space="preserve"> PAGEREF _Toc106613657 \h </w:instrText>
-            </w:r>
-            <w:r>
-              <w:rPr>
-                <w:noProof/>
+              <w:instrText xml:space="preserve"> PAGEREF _Toc106618291 \h </w:instrText>
+            </w:r>
+            <w:r>
+              <w:rPr>
                 <w:webHidden/>
               </w:rPr>
             </w:r>
             <w:r>
               <w:rPr>
-                <w:noProof/>
                 <w:webHidden/>
               </w:rPr>
               <w:fldChar w:fldCharType="separate"/>
             </w:r>
             <w:r>
               <w:rPr>
-                <w:noProof/>
                 <w:webHidden/>
               </w:rPr>
-              <w:t>9</w:t>
-            </w:r>
-            <w:r>
-              <w:rPr>
-                <w:noProof/>
+              <w:t>8</w:t>
+            </w:r>
+            <w:r>
+              <w:rPr>
                 <w:webHidden/>
               </w:rPr>
               <w:fldChar w:fldCharType="end"/>
@@ -969,16 +700,1117 @@
         </w:p>
         <w:p>
           <w:pPr>
+            <w:pStyle w:val="Sommario2"/>
             <w:rPr>
-              <w:rFonts w:cs="Calibri"/>
+              <w:rFonts w:asciiTheme="minorHAnsi" w:eastAsiaTheme="minorEastAsia" w:hAnsiTheme="minorHAnsi" w:cstheme="minorBidi"/>
+              <w:b w:val="0"/>
+              <w:bCs w:val="0"/>
+              <w:color w:val="auto"/>
+              <w:bdr w:val="none" w:sz="0" w:space="0" w:color="auto"/>
+              <w14:textOutline w14:w="0" w14:cap="rnd" w14:cmpd="sng" w14:algn="ctr">
+                <w14:noFill/>
+                <w14:prstDash w14:val="solid"/>
+                <w14:bevel/>
+              </w14:textOutline>
             </w:rPr>
           </w:pPr>
+          <w:hyperlink w:anchor="_Toc106618292" w:history="1">
+            <w:r>
+              <w:rPr>
+                <w:rStyle w:val="Collegamentoipertestuale"/>
+                <w:rFonts w:ascii="Symbol" w:hAnsi="Symbol"/>
+              </w:rPr>
+              <w:t></w:t>
+            </w:r>
+            <w:r>
+              <w:rPr>
+                <w:rFonts w:asciiTheme="minorHAnsi" w:eastAsiaTheme="minorEastAsia" w:hAnsiTheme="minorHAnsi" w:cstheme="minorBidi"/>
+                <w:b w:val="0"/>
+                <w:bCs w:val="0"/>
+                <w:color w:val="auto"/>
+                <w:bdr w:val="none" w:sz="0" w:space="0" w:color="auto"/>
+                <w14:textOutline w14:w="0" w14:cap="rnd" w14:cmpd="sng" w14:algn="ctr">
+                  <w14:noFill/>
+                  <w14:prstDash w14:val="solid"/>
+                  <w14:bevel/>
+                </w14:textOutline>
+              </w:rPr>
+              <w:tab/>
+            </w:r>
+            <w:r>
+              <w:rPr>
+                <w:rStyle w:val="Collegamentoipertestuale"/>
+              </w:rPr>
+              <w:t>CR3</w:t>
+            </w:r>
+            <w:r>
+              <w:rPr>
+                <w:webHidden/>
+              </w:rPr>
+              <w:tab/>
+            </w:r>
+            <w:r>
+              <w:rPr>
+                <w:webHidden/>
+              </w:rPr>
+              <w:fldChar w:fldCharType="begin"/>
+            </w:r>
+            <w:r>
+              <w:rPr>
+                <w:webHidden/>
+              </w:rPr>
+              <w:instrText xml:space="preserve"> PAGEREF _Toc106618292 \h </w:instrText>
+            </w:r>
+            <w:r>
+              <w:rPr>
+                <w:webHidden/>
+              </w:rPr>
+            </w:r>
+            <w:r>
+              <w:rPr>
+                <w:webHidden/>
+              </w:rPr>
+              <w:fldChar w:fldCharType="separate"/>
+            </w:r>
+            <w:r>
+              <w:rPr>
+                <w:webHidden/>
+              </w:rPr>
+              <w:t>9</w:t>
+            </w:r>
+            <w:r>
+              <w:rPr>
+                <w:webHidden/>
+              </w:rPr>
+              <w:fldChar w:fldCharType="end"/>
+            </w:r>
+          </w:hyperlink>
+        </w:p>
+        <w:p>
+          <w:pPr>
+            <w:pStyle w:val="Sommario2"/>
+            <w:rPr>
+              <w:rFonts w:asciiTheme="minorHAnsi" w:eastAsiaTheme="minorEastAsia" w:hAnsiTheme="minorHAnsi" w:cstheme="minorBidi"/>
+              <w:b w:val="0"/>
+              <w:bCs w:val="0"/>
+              <w:color w:val="auto"/>
+              <w:bdr w:val="none" w:sz="0" w:space="0" w:color="auto"/>
+              <w14:textOutline w14:w="0" w14:cap="rnd" w14:cmpd="sng" w14:algn="ctr">
+                <w14:noFill/>
+                <w14:prstDash w14:val="solid"/>
+                <w14:bevel/>
+              </w14:textOutline>
+            </w:rPr>
+          </w:pPr>
+          <w:hyperlink w:anchor="_Toc106618293" w:history="1">
+            <w:r>
+              <w:rPr>
+                <w:rStyle w:val="Collegamentoipertestuale"/>
+                <w:rFonts w:ascii="Symbol" w:hAnsi="Symbol"/>
+              </w:rPr>
+              <w:t></w:t>
+            </w:r>
+            <w:r>
+              <w:rPr>
+                <w:rFonts w:asciiTheme="minorHAnsi" w:eastAsiaTheme="minorEastAsia" w:hAnsiTheme="minorHAnsi" w:cstheme="minorBidi"/>
+                <w:b w:val="0"/>
+                <w:bCs w:val="0"/>
+                <w:color w:val="auto"/>
+                <w:bdr w:val="none" w:sz="0" w:space="0" w:color="auto"/>
+                <w14:textOutline w14:w="0" w14:cap="rnd" w14:cmpd="sng" w14:algn="ctr">
+                  <w14:noFill/>
+                  <w14:prstDash w14:val="solid"/>
+                  <w14:bevel/>
+                </w14:textOutline>
+              </w:rPr>
+              <w:tab/>
+            </w:r>
+            <w:r>
+              <w:rPr>
+                <w:rStyle w:val="Collegamentoipertestuale"/>
+              </w:rPr>
+              <w:t>CR4</w:t>
+            </w:r>
+            <w:r>
+              <w:rPr>
+                <w:webHidden/>
+              </w:rPr>
+              <w:tab/>
+            </w:r>
+            <w:r>
+              <w:rPr>
+                <w:webHidden/>
+              </w:rPr>
+              <w:fldChar w:fldCharType="begin"/>
+            </w:r>
+            <w:r>
+              <w:rPr>
+                <w:webHidden/>
+              </w:rPr>
+              <w:instrText xml:space="preserve"> PAGEREF _Toc106618293 \h </w:instrText>
+            </w:r>
+            <w:r>
+              <w:rPr>
+                <w:webHidden/>
+              </w:rPr>
+            </w:r>
+            <w:r>
+              <w:rPr>
+                <w:webHidden/>
+              </w:rPr>
+              <w:fldChar w:fldCharType="separate"/>
+            </w:r>
+            <w:r>
+              <w:rPr>
+                <w:webHidden/>
+              </w:rPr>
+              <w:t>9</w:t>
+            </w:r>
+            <w:r>
+              <w:rPr>
+                <w:webHidden/>
+              </w:rPr>
+              <w:fldChar w:fldCharType="end"/>
+            </w:r>
+          </w:hyperlink>
+        </w:p>
+        <w:p>
+          <w:pPr>
+            <w:pStyle w:val="Sommario2"/>
+            <w:rPr>
+              <w:rFonts w:asciiTheme="minorHAnsi" w:eastAsiaTheme="minorEastAsia" w:hAnsiTheme="minorHAnsi" w:cstheme="minorBidi"/>
+              <w:b w:val="0"/>
+              <w:bCs w:val="0"/>
+              <w:color w:val="auto"/>
+              <w:bdr w:val="none" w:sz="0" w:space="0" w:color="auto"/>
+              <w14:textOutline w14:w="0" w14:cap="rnd" w14:cmpd="sng" w14:algn="ctr">
+                <w14:noFill/>
+                <w14:prstDash w14:val="solid"/>
+                <w14:bevel/>
+              </w14:textOutline>
+            </w:rPr>
+          </w:pPr>
+          <w:hyperlink w:anchor="_Toc106618294" w:history="1">
+            <w:r>
+              <w:rPr>
+                <w:rStyle w:val="Collegamentoipertestuale"/>
+                <w:rFonts w:ascii="Symbol" w:hAnsi="Symbol"/>
+              </w:rPr>
+              <w:t></w:t>
+            </w:r>
+            <w:r>
+              <w:rPr>
+                <w:rFonts w:asciiTheme="minorHAnsi" w:eastAsiaTheme="minorEastAsia" w:hAnsiTheme="minorHAnsi" w:cstheme="minorBidi"/>
+                <w:b w:val="0"/>
+                <w:bCs w:val="0"/>
+                <w:color w:val="auto"/>
+                <w:bdr w:val="none" w:sz="0" w:space="0" w:color="auto"/>
+                <w14:textOutline w14:w="0" w14:cap="rnd" w14:cmpd="sng" w14:algn="ctr">
+                  <w14:noFill/>
+                  <w14:prstDash w14:val="solid"/>
+                  <w14:bevel/>
+                </w14:textOutline>
+              </w:rPr>
+              <w:tab/>
+            </w:r>
+            <w:r>
+              <w:rPr>
+                <w:rStyle w:val="Collegamentoipertestuale"/>
+              </w:rPr>
+              <w:t>CR5</w:t>
+            </w:r>
+            <w:r>
+              <w:rPr>
+                <w:webHidden/>
+              </w:rPr>
+              <w:tab/>
+            </w:r>
+            <w:r>
+              <w:rPr>
+                <w:webHidden/>
+              </w:rPr>
+              <w:fldChar w:fldCharType="begin"/>
+            </w:r>
+            <w:r>
+              <w:rPr>
+                <w:webHidden/>
+              </w:rPr>
+              <w:instrText xml:space="preserve"> PAGEREF _Toc106618294 \h </w:instrText>
+            </w:r>
+            <w:r>
+              <w:rPr>
+                <w:webHidden/>
+              </w:rPr>
+            </w:r>
+            <w:r>
+              <w:rPr>
+                <w:webHidden/>
+              </w:rPr>
+              <w:fldChar w:fldCharType="separate"/>
+            </w:r>
+            <w:r>
+              <w:rPr>
+                <w:webHidden/>
+              </w:rPr>
+              <w:t>9</w:t>
+            </w:r>
+            <w:r>
+              <w:rPr>
+                <w:webHidden/>
+              </w:rPr>
+              <w:fldChar w:fldCharType="end"/>
+            </w:r>
+          </w:hyperlink>
+        </w:p>
+        <w:p>
+          <w:pPr>
+            <w:pStyle w:val="Sommario2"/>
+            <w:rPr>
+              <w:rFonts w:asciiTheme="minorHAnsi" w:eastAsiaTheme="minorEastAsia" w:hAnsiTheme="minorHAnsi" w:cstheme="minorBidi"/>
+              <w:b w:val="0"/>
+              <w:bCs w:val="0"/>
+              <w:color w:val="auto"/>
+              <w:bdr w:val="none" w:sz="0" w:space="0" w:color="auto"/>
+              <w14:textOutline w14:w="0" w14:cap="rnd" w14:cmpd="sng" w14:algn="ctr">
+                <w14:noFill/>
+                <w14:prstDash w14:val="solid"/>
+                <w14:bevel/>
+              </w14:textOutline>
+            </w:rPr>
+          </w:pPr>
+          <w:hyperlink w:anchor="_Toc106618295" w:history="1">
+            <w:r>
+              <w:rPr>
+                <w:rStyle w:val="Collegamentoipertestuale"/>
+              </w:rPr>
+              <w:t>3.1. CR1: Idee per l’implementazione</w:t>
+            </w:r>
+            <w:r>
+              <w:rPr>
+                <w:webHidden/>
+              </w:rPr>
+              <w:tab/>
+            </w:r>
+            <w:r>
+              <w:rPr>
+                <w:webHidden/>
+              </w:rPr>
+              <w:fldChar w:fldCharType="begin"/>
+            </w:r>
+            <w:r>
+              <w:rPr>
+                <w:webHidden/>
+              </w:rPr>
+              <w:instrText xml:space="preserve"> PAGEREF _Toc106618295 \h </w:instrText>
+            </w:r>
+            <w:r>
+              <w:rPr>
+                <w:webHidden/>
+              </w:rPr>
+            </w:r>
+            <w:r>
+              <w:rPr>
+                <w:webHidden/>
+              </w:rPr>
+              <w:fldChar w:fldCharType="separate"/>
+            </w:r>
+            <w:r>
+              <w:rPr>
+                <w:webHidden/>
+              </w:rPr>
+              <w:t>10</w:t>
+            </w:r>
+            <w:r>
+              <w:rPr>
+                <w:webHidden/>
+              </w:rPr>
+              <w:fldChar w:fldCharType="end"/>
+            </w:r>
+          </w:hyperlink>
+        </w:p>
+        <w:p>
+          <w:pPr>
+            <w:pStyle w:val="Sommario2"/>
+            <w:rPr>
+              <w:rFonts w:asciiTheme="minorHAnsi" w:eastAsiaTheme="minorEastAsia" w:hAnsiTheme="minorHAnsi" w:cstheme="minorBidi"/>
+              <w:b w:val="0"/>
+              <w:bCs w:val="0"/>
+              <w:color w:val="auto"/>
+              <w:bdr w:val="none" w:sz="0" w:space="0" w:color="auto"/>
+              <w14:textOutline w14:w="0" w14:cap="rnd" w14:cmpd="sng" w14:algn="ctr">
+                <w14:noFill/>
+                <w14:prstDash w14:val="solid"/>
+                <w14:bevel/>
+              </w14:textOutline>
+            </w:rPr>
+          </w:pPr>
+          <w:hyperlink w:anchor="_Toc106618296" w:history="1">
+            <w:r>
+              <w:rPr>
+                <w:rStyle w:val="Collegamentoipertestuale"/>
+              </w:rPr>
+              <w:t>3.2. CR2: Idee per l’implementazione</w:t>
+            </w:r>
+            <w:r>
+              <w:rPr>
+                <w:webHidden/>
+              </w:rPr>
+              <w:tab/>
+            </w:r>
+            <w:r>
+              <w:rPr>
+                <w:webHidden/>
+              </w:rPr>
+              <w:fldChar w:fldCharType="begin"/>
+            </w:r>
+            <w:r>
+              <w:rPr>
+                <w:webHidden/>
+              </w:rPr>
+              <w:instrText xml:space="preserve"> PAGEREF _Toc106618296 \h </w:instrText>
+            </w:r>
+            <w:r>
+              <w:rPr>
+                <w:webHidden/>
+              </w:rPr>
+            </w:r>
+            <w:r>
+              <w:rPr>
+                <w:webHidden/>
+              </w:rPr>
+              <w:fldChar w:fldCharType="separate"/>
+            </w:r>
+            <w:r>
+              <w:rPr>
+                <w:webHidden/>
+              </w:rPr>
+              <w:t>10</w:t>
+            </w:r>
+            <w:r>
+              <w:rPr>
+                <w:webHidden/>
+              </w:rPr>
+              <w:fldChar w:fldCharType="end"/>
+            </w:r>
+          </w:hyperlink>
+        </w:p>
+        <w:p>
+          <w:pPr>
+            <w:pStyle w:val="Sommario2"/>
+            <w:rPr>
+              <w:rFonts w:asciiTheme="minorHAnsi" w:eastAsiaTheme="minorEastAsia" w:hAnsiTheme="minorHAnsi" w:cstheme="minorBidi"/>
+              <w:b w:val="0"/>
+              <w:bCs w:val="0"/>
+              <w:color w:val="auto"/>
+              <w:bdr w:val="none" w:sz="0" w:space="0" w:color="auto"/>
+              <w14:textOutline w14:w="0" w14:cap="rnd" w14:cmpd="sng" w14:algn="ctr">
+                <w14:noFill/>
+                <w14:prstDash w14:val="solid"/>
+                <w14:bevel/>
+              </w14:textOutline>
+            </w:rPr>
+          </w:pPr>
+          <w:hyperlink w:anchor="_Toc106618297" w:history="1">
+            <w:r>
+              <w:rPr>
+                <w:rStyle w:val="Collegamentoipertestuale"/>
+              </w:rPr>
+              <w:t>3.3. CR3: Idee per l’implementazione</w:t>
+            </w:r>
+            <w:r>
+              <w:rPr>
+                <w:webHidden/>
+              </w:rPr>
+              <w:tab/>
+            </w:r>
+            <w:r>
+              <w:rPr>
+                <w:webHidden/>
+              </w:rPr>
+              <w:fldChar w:fldCharType="begin"/>
+            </w:r>
+            <w:r>
+              <w:rPr>
+                <w:webHidden/>
+              </w:rPr>
+              <w:instrText xml:space="preserve"> PAGEREF _Toc106618297 \h </w:instrText>
+            </w:r>
+            <w:r>
+              <w:rPr>
+                <w:webHidden/>
+              </w:rPr>
+            </w:r>
+            <w:r>
+              <w:rPr>
+                <w:webHidden/>
+              </w:rPr>
+              <w:fldChar w:fldCharType="separate"/>
+            </w:r>
+            <w:r>
+              <w:rPr>
+                <w:webHidden/>
+              </w:rPr>
+              <w:t>10</w:t>
+            </w:r>
+            <w:r>
+              <w:rPr>
+                <w:webHidden/>
+              </w:rPr>
+              <w:fldChar w:fldCharType="end"/>
+            </w:r>
+          </w:hyperlink>
+        </w:p>
+        <w:p>
+          <w:pPr>
+            <w:pStyle w:val="Sommario2"/>
+            <w:rPr>
+              <w:rFonts w:asciiTheme="minorHAnsi" w:eastAsiaTheme="minorEastAsia" w:hAnsiTheme="minorHAnsi" w:cstheme="minorBidi"/>
+              <w:b w:val="0"/>
+              <w:bCs w:val="0"/>
+              <w:color w:val="auto"/>
+              <w:bdr w:val="none" w:sz="0" w:space="0" w:color="auto"/>
+              <w14:textOutline w14:w="0" w14:cap="rnd" w14:cmpd="sng" w14:algn="ctr">
+                <w14:noFill/>
+                <w14:prstDash w14:val="solid"/>
+                <w14:bevel/>
+              </w14:textOutline>
+            </w:rPr>
+          </w:pPr>
+          <w:hyperlink w:anchor="_Toc106618298" w:history="1">
+            <w:r>
+              <w:rPr>
+                <w:rStyle w:val="Collegamentoipertestuale"/>
+              </w:rPr>
+              <w:t>3.4. CR4: Idee per l’implementazione</w:t>
+            </w:r>
+            <w:r>
+              <w:rPr>
+                <w:webHidden/>
+              </w:rPr>
+              <w:tab/>
+            </w:r>
+            <w:r>
+              <w:rPr>
+                <w:webHidden/>
+              </w:rPr>
+              <w:fldChar w:fldCharType="begin"/>
+            </w:r>
+            <w:r>
+              <w:rPr>
+                <w:webHidden/>
+              </w:rPr>
+              <w:instrText xml:space="preserve"> PAGEREF _Toc106618298 \h </w:instrText>
+            </w:r>
+            <w:r>
+              <w:rPr>
+                <w:webHidden/>
+              </w:rPr>
+            </w:r>
+            <w:r>
+              <w:rPr>
+                <w:webHidden/>
+              </w:rPr>
+              <w:fldChar w:fldCharType="separate"/>
+            </w:r>
+            <w:r>
+              <w:rPr>
+                <w:webHidden/>
+              </w:rPr>
+              <w:t>11</w:t>
+            </w:r>
+            <w:r>
+              <w:rPr>
+                <w:webHidden/>
+              </w:rPr>
+              <w:fldChar w:fldCharType="end"/>
+            </w:r>
+          </w:hyperlink>
+        </w:p>
+        <w:p>
+          <w:pPr>
+            <w:pStyle w:val="Sommario2"/>
+            <w:rPr>
+              <w:rFonts w:asciiTheme="minorHAnsi" w:eastAsiaTheme="minorEastAsia" w:hAnsiTheme="minorHAnsi" w:cstheme="minorBidi"/>
+              <w:b w:val="0"/>
+              <w:bCs w:val="0"/>
+              <w:color w:val="auto"/>
+              <w:bdr w:val="none" w:sz="0" w:space="0" w:color="auto"/>
+              <w14:textOutline w14:w="0" w14:cap="rnd" w14:cmpd="sng" w14:algn="ctr">
+                <w14:noFill/>
+                <w14:prstDash w14:val="solid"/>
+                <w14:bevel/>
+              </w14:textOutline>
+            </w:rPr>
+          </w:pPr>
+          <w:hyperlink w:anchor="_Toc106618299" w:history="1">
+            <w:r>
+              <w:rPr>
+                <w:rStyle w:val="Collegamentoipertestuale"/>
+              </w:rPr>
+              <w:t>3.5. CR5: Idee per l’implementazione</w:t>
+            </w:r>
+            <w:r>
+              <w:rPr>
+                <w:webHidden/>
+              </w:rPr>
+              <w:tab/>
+            </w:r>
+            <w:r>
+              <w:rPr>
+                <w:webHidden/>
+              </w:rPr>
+              <w:fldChar w:fldCharType="begin"/>
+            </w:r>
+            <w:r>
+              <w:rPr>
+                <w:webHidden/>
+              </w:rPr>
+              <w:instrText xml:space="preserve"> PAGEREF _Toc106618299 \h </w:instrText>
+            </w:r>
+            <w:r>
+              <w:rPr>
+                <w:webHidden/>
+              </w:rPr>
+            </w:r>
+            <w:r>
+              <w:rPr>
+                <w:webHidden/>
+              </w:rPr>
+              <w:fldChar w:fldCharType="separate"/>
+            </w:r>
+            <w:r>
+              <w:rPr>
+                <w:webHidden/>
+              </w:rPr>
+              <w:t>11</w:t>
+            </w:r>
+            <w:r>
+              <w:rPr>
+                <w:webHidden/>
+              </w:rPr>
+              <w:fldChar w:fldCharType="end"/>
+            </w:r>
+          </w:hyperlink>
+        </w:p>
+        <w:p>
+          <w:pPr>
+            <w:pStyle w:val="Sommario1"/>
+            <w:rPr>
+              <w:rFonts w:asciiTheme="minorHAnsi" w:eastAsiaTheme="minorEastAsia" w:hAnsiTheme="minorHAnsi" w:cstheme="minorBidi"/>
+              <w:b w:val="0"/>
+              <w:bCs w:val="0"/>
+              <w:i w:val="0"/>
+              <w:iCs w:val="0"/>
+              <w:color w:val="auto"/>
+              <w:sz w:val="22"/>
+              <w:szCs w:val="22"/>
+              <w:bdr w:val="none" w:sz="0" w:space="0" w:color="auto"/>
+              <w14:textOutline w14:w="0" w14:cap="rnd" w14:cmpd="sng" w14:algn="ctr">
+                <w14:noFill/>
+                <w14:prstDash w14:val="solid"/>
+                <w14:bevel/>
+              </w14:textOutline>
+            </w:rPr>
+          </w:pPr>
+          <w:hyperlink w:anchor="_Toc106618300" w:history="1">
+            <w:r>
+              <w:rPr>
+                <w:rStyle w:val="Collegamentoipertestuale"/>
+              </w:rPr>
+              <w:t>4. Impact Analysis</w:t>
+            </w:r>
+            <w:r>
+              <w:rPr>
+                <w:webHidden/>
+              </w:rPr>
+              <w:tab/>
+            </w:r>
+            <w:r>
+              <w:rPr>
+                <w:webHidden/>
+              </w:rPr>
+              <w:fldChar w:fldCharType="begin"/>
+            </w:r>
+            <w:r>
+              <w:rPr>
+                <w:webHidden/>
+              </w:rPr>
+              <w:instrText xml:space="preserve"> PAGEREF _Toc106618300 \h </w:instrText>
+            </w:r>
+            <w:r>
+              <w:rPr>
+                <w:webHidden/>
+              </w:rPr>
+            </w:r>
+            <w:r>
+              <w:rPr>
+                <w:webHidden/>
+              </w:rPr>
+              <w:fldChar w:fldCharType="separate"/>
+            </w:r>
+            <w:r>
+              <w:rPr>
+                <w:webHidden/>
+              </w:rPr>
+              <w:t>11</w:t>
+            </w:r>
+            <w:r>
+              <w:rPr>
+                <w:webHidden/>
+              </w:rPr>
+              <w:fldChar w:fldCharType="end"/>
+            </w:r>
+          </w:hyperlink>
+        </w:p>
+        <w:p>
+          <w:pPr>
+            <w:pStyle w:val="Sommario2"/>
+            <w:rPr>
+              <w:rFonts w:asciiTheme="minorHAnsi" w:eastAsiaTheme="minorEastAsia" w:hAnsiTheme="minorHAnsi" w:cstheme="minorBidi"/>
+              <w:b w:val="0"/>
+              <w:bCs w:val="0"/>
+              <w:color w:val="auto"/>
+              <w:bdr w:val="none" w:sz="0" w:space="0" w:color="auto"/>
+              <w14:textOutline w14:w="0" w14:cap="rnd" w14:cmpd="sng" w14:algn="ctr">
+                <w14:noFill/>
+                <w14:prstDash w14:val="solid"/>
+                <w14:bevel/>
+              </w14:textOutline>
+            </w:rPr>
+          </w:pPr>
+          <w:hyperlink w:anchor="_Toc106618301" w:history="1">
+            <w:r>
+              <w:rPr>
+                <w:rStyle w:val="Collegamentoipertestuale"/>
+                <w:rFonts w:ascii="Symbol" w:hAnsi="Symbol"/>
+              </w:rPr>
+              <w:t></w:t>
+            </w:r>
+            <w:r>
+              <w:rPr>
+                <w:rFonts w:asciiTheme="minorHAnsi" w:eastAsiaTheme="minorEastAsia" w:hAnsiTheme="minorHAnsi" w:cstheme="minorBidi"/>
+                <w:b w:val="0"/>
+                <w:bCs w:val="0"/>
+                <w:color w:val="auto"/>
+                <w:bdr w:val="none" w:sz="0" w:space="0" w:color="auto"/>
+                <w14:textOutline w14:w="0" w14:cap="rnd" w14:cmpd="sng" w14:algn="ctr">
+                  <w14:noFill/>
+                  <w14:prstDash w14:val="solid"/>
+                  <w14:bevel/>
+                </w14:textOutline>
+              </w:rPr>
+              <w:tab/>
+            </w:r>
+            <w:r>
+              <w:rPr>
+                <w:rStyle w:val="Collegamentoipertestuale"/>
+              </w:rPr>
+              <w:t>CR1 - Impact Sets</w:t>
+            </w:r>
+            <w:r>
+              <w:rPr>
+                <w:webHidden/>
+              </w:rPr>
+              <w:tab/>
+            </w:r>
+            <w:r>
+              <w:rPr>
+                <w:webHidden/>
+              </w:rPr>
+              <w:fldChar w:fldCharType="begin"/>
+            </w:r>
+            <w:r>
+              <w:rPr>
+                <w:webHidden/>
+              </w:rPr>
+              <w:instrText xml:space="preserve"> PAGEREF _Toc106618301 \h </w:instrText>
+            </w:r>
+            <w:r>
+              <w:rPr>
+                <w:webHidden/>
+              </w:rPr>
+            </w:r>
+            <w:r>
+              <w:rPr>
+                <w:webHidden/>
+              </w:rPr>
+              <w:fldChar w:fldCharType="separate"/>
+            </w:r>
+            <w:r>
+              <w:rPr>
+                <w:webHidden/>
+              </w:rPr>
+              <w:t>11</w:t>
+            </w:r>
+            <w:r>
+              <w:rPr>
+                <w:webHidden/>
+              </w:rPr>
+              <w:fldChar w:fldCharType="end"/>
+            </w:r>
+          </w:hyperlink>
+        </w:p>
+        <w:p>
+          <w:pPr>
+            <w:pStyle w:val="Sommario2"/>
+            <w:rPr>
+              <w:rFonts w:asciiTheme="minorHAnsi" w:eastAsiaTheme="minorEastAsia" w:hAnsiTheme="minorHAnsi" w:cstheme="minorBidi"/>
+              <w:b w:val="0"/>
+              <w:bCs w:val="0"/>
+              <w:color w:val="auto"/>
+              <w:bdr w:val="none" w:sz="0" w:space="0" w:color="auto"/>
+              <w14:textOutline w14:w="0" w14:cap="rnd" w14:cmpd="sng" w14:algn="ctr">
+                <w14:noFill/>
+                <w14:prstDash w14:val="solid"/>
+                <w14:bevel/>
+              </w14:textOutline>
+            </w:rPr>
+          </w:pPr>
+          <w:hyperlink w:anchor="_Toc106618302" w:history="1">
+            <w:r>
+              <w:rPr>
+                <w:rStyle w:val="Collegamentoipertestuale"/>
+                <w:rFonts w:ascii="Symbol" w:hAnsi="Symbol"/>
+              </w:rPr>
+              <w:t></w:t>
+            </w:r>
+            <w:r>
+              <w:rPr>
+                <w:rFonts w:asciiTheme="minorHAnsi" w:eastAsiaTheme="minorEastAsia" w:hAnsiTheme="minorHAnsi" w:cstheme="minorBidi"/>
+                <w:b w:val="0"/>
+                <w:bCs w:val="0"/>
+                <w:color w:val="auto"/>
+                <w:bdr w:val="none" w:sz="0" w:space="0" w:color="auto"/>
+                <w14:textOutline w14:w="0" w14:cap="rnd" w14:cmpd="sng" w14:algn="ctr">
+                  <w14:noFill/>
+                  <w14:prstDash w14:val="solid"/>
+                  <w14:bevel/>
+                </w14:textOutline>
+              </w:rPr>
+              <w:tab/>
+            </w:r>
+            <w:r>
+              <w:rPr>
+                <w:rStyle w:val="Collegamentoipertestuale"/>
+              </w:rPr>
+              <w:t>CR2 - Impact Sets</w:t>
+            </w:r>
+            <w:r>
+              <w:rPr>
+                <w:webHidden/>
+              </w:rPr>
+              <w:tab/>
+            </w:r>
+            <w:r>
+              <w:rPr>
+                <w:webHidden/>
+              </w:rPr>
+              <w:fldChar w:fldCharType="begin"/>
+            </w:r>
+            <w:r>
+              <w:rPr>
+                <w:webHidden/>
+              </w:rPr>
+              <w:instrText xml:space="preserve"> PAGEREF _Toc106618302 \h </w:instrText>
+            </w:r>
+            <w:r>
+              <w:rPr>
+                <w:webHidden/>
+              </w:rPr>
+            </w:r>
+            <w:r>
+              <w:rPr>
+                <w:webHidden/>
+              </w:rPr>
+              <w:fldChar w:fldCharType="separate"/>
+            </w:r>
+            <w:r>
+              <w:rPr>
+                <w:webHidden/>
+              </w:rPr>
+              <w:t>12</w:t>
+            </w:r>
+            <w:r>
+              <w:rPr>
+                <w:webHidden/>
+              </w:rPr>
+              <w:fldChar w:fldCharType="end"/>
+            </w:r>
+          </w:hyperlink>
+        </w:p>
+        <w:p>
+          <w:pPr>
+            <w:pStyle w:val="Sommario2"/>
+            <w:rPr>
+              <w:rFonts w:asciiTheme="minorHAnsi" w:eastAsiaTheme="minorEastAsia" w:hAnsiTheme="minorHAnsi" w:cstheme="minorBidi"/>
+              <w:b w:val="0"/>
+              <w:bCs w:val="0"/>
+              <w:color w:val="auto"/>
+              <w:bdr w:val="none" w:sz="0" w:space="0" w:color="auto"/>
+              <w14:textOutline w14:w="0" w14:cap="rnd" w14:cmpd="sng" w14:algn="ctr">
+                <w14:noFill/>
+                <w14:prstDash w14:val="solid"/>
+                <w14:bevel/>
+              </w14:textOutline>
+            </w:rPr>
+          </w:pPr>
+          <w:hyperlink w:anchor="_Toc106618303" w:history="1">
+            <w:r>
+              <w:rPr>
+                <w:rStyle w:val="Collegamentoipertestuale"/>
+                <w:rFonts w:ascii="Symbol" w:hAnsi="Symbol"/>
+                <w:lang w:val="en-US"/>
+              </w:rPr>
+              <w:t></w:t>
+            </w:r>
+            <w:r>
+              <w:rPr>
+                <w:rFonts w:asciiTheme="minorHAnsi" w:eastAsiaTheme="minorEastAsia" w:hAnsiTheme="minorHAnsi" w:cstheme="minorBidi"/>
+                <w:b w:val="0"/>
+                <w:bCs w:val="0"/>
+                <w:color w:val="auto"/>
+                <w:bdr w:val="none" w:sz="0" w:space="0" w:color="auto"/>
+                <w14:textOutline w14:w="0" w14:cap="rnd" w14:cmpd="sng" w14:algn="ctr">
+                  <w14:noFill/>
+                  <w14:prstDash w14:val="solid"/>
+                  <w14:bevel/>
+                </w14:textOutline>
+              </w:rPr>
+              <w:tab/>
+            </w:r>
+            <w:r>
+              <w:rPr>
+                <w:rStyle w:val="Collegamentoipertestuale"/>
+                <w:lang w:val="en-US"/>
+              </w:rPr>
+              <w:t>CR3 - Impact Sets</w:t>
+            </w:r>
+            <w:r>
+              <w:rPr>
+                <w:webHidden/>
+              </w:rPr>
+              <w:tab/>
+            </w:r>
+            <w:r>
+              <w:rPr>
+                <w:webHidden/>
+              </w:rPr>
+              <w:fldChar w:fldCharType="begin"/>
+            </w:r>
+            <w:r>
+              <w:rPr>
+                <w:webHidden/>
+              </w:rPr>
+              <w:instrText xml:space="preserve"> PAGEREF _Toc106618303 \h </w:instrText>
+            </w:r>
+            <w:r>
+              <w:rPr>
+                <w:webHidden/>
+              </w:rPr>
+            </w:r>
+            <w:r>
+              <w:rPr>
+                <w:webHidden/>
+              </w:rPr>
+              <w:fldChar w:fldCharType="separate"/>
+            </w:r>
+            <w:r>
+              <w:rPr>
+                <w:webHidden/>
+              </w:rPr>
+              <w:t>12</w:t>
+            </w:r>
+            <w:r>
+              <w:rPr>
+                <w:webHidden/>
+              </w:rPr>
+              <w:fldChar w:fldCharType="end"/>
+            </w:r>
+          </w:hyperlink>
+        </w:p>
+        <w:p>
+          <w:pPr>
+            <w:pStyle w:val="Sommario2"/>
+            <w:rPr>
+              <w:rFonts w:asciiTheme="minorHAnsi" w:eastAsiaTheme="minorEastAsia" w:hAnsiTheme="minorHAnsi" w:cstheme="minorBidi"/>
+              <w:b w:val="0"/>
+              <w:bCs w:val="0"/>
+              <w:color w:val="auto"/>
+              <w:bdr w:val="none" w:sz="0" w:space="0" w:color="auto"/>
+              <w14:textOutline w14:w="0" w14:cap="rnd" w14:cmpd="sng" w14:algn="ctr">
+                <w14:noFill/>
+                <w14:prstDash w14:val="solid"/>
+                <w14:bevel/>
+              </w14:textOutline>
+            </w:rPr>
+          </w:pPr>
+          <w:hyperlink w:anchor="_Toc106618304" w:history="1">
+            <w:r>
+              <w:rPr>
+                <w:rStyle w:val="Collegamentoipertestuale"/>
+                <w:rFonts w:ascii="Symbol" w:hAnsi="Symbol"/>
+                <w:lang w:val="en-US"/>
+              </w:rPr>
+              <w:t></w:t>
+            </w:r>
+            <w:r>
+              <w:rPr>
+                <w:rFonts w:asciiTheme="minorHAnsi" w:eastAsiaTheme="minorEastAsia" w:hAnsiTheme="minorHAnsi" w:cstheme="minorBidi"/>
+                <w:b w:val="0"/>
+                <w:bCs w:val="0"/>
+                <w:color w:val="auto"/>
+                <w:bdr w:val="none" w:sz="0" w:space="0" w:color="auto"/>
+                <w14:textOutline w14:w="0" w14:cap="rnd" w14:cmpd="sng" w14:algn="ctr">
+                  <w14:noFill/>
+                  <w14:prstDash w14:val="solid"/>
+                  <w14:bevel/>
+                </w14:textOutline>
+              </w:rPr>
+              <w:tab/>
+            </w:r>
+            <w:r>
+              <w:rPr>
+                <w:rStyle w:val="Collegamentoipertestuale"/>
+              </w:rPr>
+              <w:t>CR4 - Impact Sets</w:t>
+            </w:r>
+            <w:r>
+              <w:rPr>
+                <w:webHidden/>
+              </w:rPr>
+              <w:tab/>
+            </w:r>
+            <w:r>
+              <w:rPr>
+                <w:webHidden/>
+              </w:rPr>
+              <w:fldChar w:fldCharType="begin"/>
+            </w:r>
+            <w:r>
+              <w:rPr>
+                <w:webHidden/>
+              </w:rPr>
+              <w:instrText xml:space="preserve"> PAGEREF _Toc106618304 \h </w:instrText>
+            </w:r>
+            <w:r>
+              <w:rPr>
+                <w:webHidden/>
+              </w:rPr>
+            </w:r>
+            <w:r>
+              <w:rPr>
+                <w:webHidden/>
+              </w:rPr>
+              <w:fldChar w:fldCharType="separate"/>
+            </w:r>
+            <w:r>
+              <w:rPr>
+                <w:webHidden/>
+              </w:rPr>
+              <w:t>12</w:t>
+            </w:r>
+            <w:r>
+              <w:rPr>
+                <w:webHidden/>
+              </w:rPr>
+              <w:fldChar w:fldCharType="end"/>
+            </w:r>
+          </w:hyperlink>
+        </w:p>
+        <w:p>
+          <w:pPr>
+            <w:pStyle w:val="Sommario2"/>
+            <w:rPr>
+              <w:rFonts w:asciiTheme="minorHAnsi" w:eastAsiaTheme="minorEastAsia" w:hAnsiTheme="minorHAnsi" w:cstheme="minorBidi"/>
+              <w:b w:val="0"/>
+              <w:bCs w:val="0"/>
+              <w:color w:val="auto"/>
+              <w:bdr w:val="none" w:sz="0" w:space="0" w:color="auto"/>
+              <w14:textOutline w14:w="0" w14:cap="rnd" w14:cmpd="sng" w14:algn="ctr">
+                <w14:noFill/>
+                <w14:prstDash w14:val="solid"/>
+                <w14:bevel/>
+              </w14:textOutline>
+            </w:rPr>
+          </w:pPr>
+          <w:hyperlink w:anchor="_Toc106618305" w:history="1">
+            <w:r>
+              <w:rPr>
+                <w:rStyle w:val="Collegamentoipertestuale"/>
+                <w:rFonts w:ascii="Symbol" w:hAnsi="Symbol"/>
+                <w:lang w:val="en-US"/>
+              </w:rPr>
+              <w:t></w:t>
+            </w:r>
+            <w:r>
+              <w:rPr>
+                <w:rFonts w:asciiTheme="minorHAnsi" w:eastAsiaTheme="minorEastAsia" w:hAnsiTheme="minorHAnsi" w:cstheme="minorBidi"/>
+                <w:b w:val="0"/>
+                <w:bCs w:val="0"/>
+                <w:color w:val="auto"/>
+                <w:bdr w:val="none" w:sz="0" w:space="0" w:color="auto"/>
+                <w14:textOutline w14:w="0" w14:cap="rnd" w14:cmpd="sng" w14:algn="ctr">
+                  <w14:noFill/>
+                  <w14:prstDash w14:val="solid"/>
+                  <w14:bevel/>
+                </w14:textOutline>
+              </w:rPr>
+              <w:tab/>
+            </w:r>
+            <w:r>
+              <w:rPr>
+                <w:rStyle w:val="Collegamentoipertestuale"/>
+              </w:rPr>
+              <w:t>CR5 - Impact Sets</w:t>
+            </w:r>
+            <w:r>
+              <w:rPr>
+                <w:webHidden/>
+              </w:rPr>
+              <w:tab/>
+            </w:r>
+            <w:r>
+              <w:rPr>
+                <w:webHidden/>
+              </w:rPr>
+              <w:fldChar w:fldCharType="begin"/>
+            </w:r>
+            <w:r>
+              <w:rPr>
+                <w:webHidden/>
+              </w:rPr>
+              <w:instrText xml:space="preserve"> PAGEREF _Toc106618305 \h </w:instrText>
+            </w:r>
+            <w:r>
+              <w:rPr>
+                <w:webHidden/>
+              </w:rPr>
+            </w:r>
+            <w:r>
+              <w:rPr>
+                <w:webHidden/>
+              </w:rPr>
+              <w:fldChar w:fldCharType="separate"/>
+            </w:r>
+            <w:r>
+              <w:rPr>
+                <w:webHidden/>
+              </w:rPr>
+              <w:t>12</w:t>
+            </w:r>
+            <w:r>
+              <w:rPr>
+                <w:webHidden/>
+              </w:rPr>
+              <w:fldChar w:fldCharType="end"/>
+            </w:r>
+          </w:hyperlink>
+        </w:p>
+        <w:p>
           <w:r>
             <w:rPr>
-              <w:rFonts w:cs="Calibri"/>
               <w:b/>
               <w:bCs/>
-              <w:noProof/>
             </w:rPr>
             <w:fldChar w:fldCharType="end"/>
           </w:r>
@@ -1004,13 +1836,13 @@
           <w:numId w:val="26"/>
         </w:numPr>
         <w:rPr>
-          <w:rFonts w:ascii="Calibri" w:hAnsi="Calibri" w:cs="Calibri"/>
-        </w:rPr>
-      </w:pPr>
-      <w:bookmarkStart w:id="0" w:name="_Toc106613649"/>
-      <w:r>
-        <w:rPr>
-          <w:rFonts w:ascii="Calibri" w:hAnsi="Calibri" w:cs="Calibri"/>
+          <w:rFonts w:cs="Calibri"/>
+        </w:rPr>
+      </w:pPr>
+      <w:bookmarkStart w:id="0" w:name="_Toc106618285"/>
+      <w:r>
+        <w:rPr>
+          <w:rFonts w:cs="Calibri"/>
         </w:rPr>
         <w:t>Descrizione di massima del tool</w:t>
       </w:r>
@@ -1098,7 +1930,16 @@
           <w:sz w:val="28"/>
           <w:szCs w:val="28"/>
         </w:rPr>
-        <w:t xml:space="preserve"> del progetto e dall’hash dell’ultimo </w:t>
+        <w:t xml:space="preserve"> del </w:t>
+      </w:r>
+      <w:r>
+        <w:rPr>
+          <w:rFonts w:cs="Calibri"/>
+          <w:sz w:val="28"/>
+          <w:szCs w:val="28"/>
+        </w:rPr>
+        <w:lastRenderedPageBreak/>
+        <w:t xml:space="preserve">progetto e dall’hash dell’ultimo </w:t>
       </w:r>
       <w:proofErr w:type="spellStart"/>
       <w:r>
@@ -1135,20 +1976,20 @@
           <w:numId w:val="23"/>
         </w:numPr>
         <w:rPr>
-          <w:rFonts w:ascii="Calibri" w:hAnsi="Calibri" w:cs="Calibri"/>
-        </w:rPr>
-      </w:pPr>
-      <w:bookmarkStart w:id="1" w:name="_Toc106613650"/>
-      <w:r>
-        <w:rPr>
-          <w:rFonts w:ascii="Calibri" w:hAnsi="Calibri" w:cs="Calibri"/>
+          <w:rFonts w:cs="Calibri"/>
+        </w:rPr>
+      </w:pPr>
+      <w:bookmarkStart w:id="1" w:name="_Toc106618286"/>
+      <w:r>
+        <w:rPr>
+          <w:rFonts w:cs="Calibri"/>
         </w:rPr>
         <w:t>Metriche Class-</w:t>
       </w:r>
       <w:proofErr w:type="spellStart"/>
       <w:r>
         <w:rPr>
-          <w:rFonts w:ascii="Calibri" w:hAnsi="Calibri" w:cs="Calibri"/>
+          <w:rFonts w:cs="Calibri"/>
         </w:rPr>
         <w:t>level</w:t>
       </w:r>
@@ -1386,7 +2227,6 @@
           <w:sz w:val="28"/>
           <w:szCs w:val="28"/>
         </w:rPr>
-        <w:lastRenderedPageBreak/>
         <w:t>CIVA (</w:t>
       </w:r>
       <w:proofErr w:type="spellStart"/>
@@ -2304,15 +3144,15 @@
           <w:numId w:val="23"/>
         </w:numPr>
         <w:rPr>
-          <w:rFonts w:ascii="Calibri" w:hAnsi="Calibri" w:cs="Calibri"/>
-          <w:sz w:val="28"/>
-          <w:szCs w:val="28"/>
-        </w:rPr>
-      </w:pPr>
-      <w:bookmarkStart w:id="2" w:name="_Toc106613651"/>
-      <w:r>
-        <w:rPr>
-          <w:rFonts w:ascii="Calibri" w:hAnsi="Calibri" w:cs="Calibri"/>
+          <w:rFonts w:cs="Calibri"/>
+          <w:sz w:val="28"/>
+          <w:szCs w:val="28"/>
+        </w:rPr>
+      </w:pPr>
+      <w:bookmarkStart w:id="2" w:name="_Toc106618287"/>
+      <w:r>
+        <w:rPr>
+          <w:rFonts w:cs="Calibri"/>
           <w:sz w:val="28"/>
           <w:szCs w:val="28"/>
         </w:rPr>
@@ -2321,7 +3161,7 @@
       <w:proofErr w:type="spellStart"/>
       <w:r>
         <w:rPr>
-          <w:rFonts w:ascii="Calibri" w:hAnsi="Calibri" w:cs="Calibri"/>
+          <w:rFonts w:cs="Calibri"/>
           <w:sz w:val="28"/>
           <w:szCs w:val="28"/>
         </w:rPr>
@@ -2521,6 +3361,7 @@
           <w:sz w:val="28"/>
           <w:szCs w:val="28"/>
         </w:rPr>
+        <w:lastRenderedPageBreak/>
         <w:t>SCCR (</w:t>
       </w:r>
       <w:proofErr w:type="spellStart"/>
@@ -2996,20 +3837,19 @@
           <w:numId w:val="23"/>
         </w:numPr>
         <w:rPr>
-          <w:rFonts w:ascii="Calibri" w:hAnsi="Calibri" w:cs="Calibri"/>
-        </w:rPr>
-      </w:pPr>
-      <w:bookmarkStart w:id="3" w:name="_Toc106613652"/>
-      <w:r>
-        <w:rPr>
-          <w:rFonts w:ascii="Calibri" w:hAnsi="Calibri" w:cs="Calibri"/>
-        </w:rPr>
-        <w:lastRenderedPageBreak/>
+          <w:rFonts w:cs="Calibri"/>
+        </w:rPr>
+      </w:pPr>
+      <w:bookmarkStart w:id="3" w:name="_Toc106618288"/>
+      <w:r>
+        <w:rPr>
+          <w:rFonts w:cs="Calibri"/>
+        </w:rPr>
         <w:t xml:space="preserve">Code </w:t>
       </w:r>
       <w:r>
         <w:rPr>
-          <w:rFonts w:ascii="Calibri" w:hAnsi="Calibri" w:cs="Calibri"/>
+          <w:rFonts w:cs="Calibri"/>
         </w:rPr>
         <w:t>Comprehension</w:t>
       </w:r>
@@ -3682,6 +4522,7 @@
           <w:sz w:val="28"/>
           <w:szCs w:val="28"/>
         </w:rPr>
+        <w:lastRenderedPageBreak/>
         <w:t>formato di export</w:t>
       </w:r>
     </w:p>
@@ -4089,7 +4930,6 @@
           <w:sz w:val="28"/>
           <w:szCs w:val="28"/>
         </w:rPr>
-        <w:lastRenderedPageBreak/>
         <w:t xml:space="preserve">La classe </w:t>
       </w:r>
       <w:r>
@@ -4622,7 +5462,16 @@
           <w:sz w:val="28"/>
           <w:szCs w:val="28"/>
         </w:rPr>
-        <w:t xml:space="preserve"> del file .csv contenente gli URI dei progetti remoti, li clona facendo riferimento ad un determinato </w:t>
+        <w:t xml:space="preserve"> del file .csv contenente gli URI dei progetti remoti, li clona facendo riferimento ad un </w:t>
+      </w:r>
+      <w:r>
+        <w:rPr>
+          <w:rFonts w:eastAsia="Times New Roman" w:cs="Calibri"/>
+          <w:sz w:val="28"/>
+          <w:szCs w:val="28"/>
+        </w:rPr>
+        <w:lastRenderedPageBreak/>
+        <w:t xml:space="preserve">determinato </w:t>
       </w:r>
       <w:proofErr w:type="spellStart"/>
       <w:r>
@@ -5132,16 +5981,7 @@
           <w:sz w:val="28"/>
           <w:szCs w:val="28"/>
         </w:rPr>
-        <w:t xml:space="preserve"> che pone il </w:t>
-      </w:r>
-      <w:r>
-        <w:rPr>
-          <w:rFonts w:eastAsia="Times New Roman" w:cs="Calibri"/>
-          <w:sz w:val="28"/>
-          <w:szCs w:val="28"/>
-        </w:rPr>
-        <w:lastRenderedPageBreak/>
-        <w:t xml:space="preserve">risultato dell'analisi di ogni classe all'interno di un oggetto istanza di </w:t>
+        <w:t xml:space="preserve"> che pone il risultato dell'analisi di ogni classe all'interno di un oggetto istanza di </w:t>
       </w:r>
       <w:proofErr w:type="spellStart"/>
       <w:r>
@@ -5677,6 +6517,7 @@
           <w:sz w:val="28"/>
           <w:szCs w:val="28"/>
         </w:rPr>
+        <w:lastRenderedPageBreak/>
         <w:t xml:space="preserve">La classe </w:t>
       </w:r>
       <w:proofErr w:type="spellStart"/>
@@ -6263,7 +7104,6 @@
           <w:sz w:val="28"/>
           <w:szCs w:val="28"/>
         </w:rPr>
-        <w:lastRenderedPageBreak/>
         <w:t xml:space="preserve">Una classe </w:t>
       </w:r>
       <w:r>
@@ -7755,6 +8595,7 @@
           <w:sz w:val="28"/>
           <w:szCs w:val="28"/>
         </w:rPr>
+        <w:lastRenderedPageBreak/>
         <w:t xml:space="preserve">La classe </w:t>
       </w:r>
       <w:proofErr w:type="spellStart"/>
@@ -8070,7 +8911,6 @@
           <w:sz w:val="28"/>
           <w:szCs w:val="28"/>
         </w:rPr>
-        <w:lastRenderedPageBreak/>
         <w:t xml:space="preserve">La classe </w:t>
       </w:r>
       <w:r>
@@ -8869,6 +9709,7 @@
           <w:sz w:val="28"/>
           <w:szCs w:val="28"/>
         </w:rPr>
+        <w:lastRenderedPageBreak/>
         <w:t xml:space="preserve">La classe </w:t>
       </w:r>
       <w:proofErr w:type="spellStart"/>
@@ -9103,28 +9944,28 @@
           <w:numId w:val="23"/>
         </w:numPr>
         <w:rPr>
-          <w:rFonts w:ascii="Calibri" w:hAnsi="Calibri" w:cs="Calibri"/>
-        </w:rPr>
-      </w:pPr>
-      <w:bookmarkStart w:id="4" w:name="_Toc106613653"/>
-      <w:proofErr w:type="spellStart"/>
-      <w:r>
-        <w:rPr>
-          <w:rFonts w:ascii="Calibri" w:hAnsi="Calibri" w:cs="Calibri"/>
+          <w:rFonts w:cs="Calibri"/>
+        </w:rPr>
+      </w:pPr>
+      <w:bookmarkStart w:id="4" w:name="_Toc106618289"/>
+      <w:proofErr w:type="spellStart"/>
+      <w:r>
+        <w:rPr>
+          <w:rFonts w:cs="Calibri"/>
         </w:rPr>
         <w:t>Change</w:t>
       </w:r>
       <w:proofErr w:type="spellEnd"/>
       <w:r>
         <w:rPr>
-          <w:rFonts w:ascii="Calibri" w:hAnsi="Calibri" w:cs="Calibri"/>
+          <w:rFonts w:cs="Calibri"/>
         </w:rPr>
         <w:t xml:space="preserve"> </w:t>
       </w:r>
       <w:proofErr w:type="spellStart"/>
       <w:r>
         <w:rPr>
-          <w:rFonts w:ascii="Calibri" w:hAnsi="Calibri" w:cs="Calibri"/>
+          <w:rFonts w:cs="Calibri"/>
         </w:rPr>
         <w:t>Requests</w:t>
       </w:r>
@@ -9197,15 +10038,25 @@
           <w:szCs w:val="28"/>
         </w:rPr>
       </w:pPr>
-      <w:r>
-        <w:rPr>
-          <w:rFonts w:cs="Calibri"/>
-          <w:b/>
-          <w:bCs/>
-          <w:sz w:val="28"/>
-          <w:szCs w:val="28"/>
-        </w:rPr>
-        <w:t>CR1:</w:t>
+      <w:bookmarkStart w:id="5" w:name="_Toc106618290"/>
+      <w:r>
+        <w:rPr>
+          <w:rStyle w:val="Titolo2Carattere"/>
+          <w:b/>
+          <w:bCs/>
+        </w:rPr>
+        <w:t>CR1</w:t>
+      </w:r>
+      <w:bookmarkEnd w:id="5"/>
+      <w:r>
+        <w:rPr>
+          <w:rFonts w:cs="Calibri"/>
+          <w:b/>
+          <w:bCs/>
+          <w:sz w:val="28"/>
+          <w:szCs w:val="28"/>
+        </w:rPr>
+        <w:t>:</w:t>
       </w:r>
       <w:r>
         <w:rPr>
@@ -9221,16 +10072,7 @@
           <w:sz w:val="28"/>
           <w:szCs w:val="28"/>
         </w:rPr>
-        <w:t xml:space="preserve">Disaccoppiamento della gestione dell’input dall’interfaccia a caratteri. Attualmente il tool prende parametri solo da linea di comando ed il sistema di gestione dell’input non prevede la possibilità di usare altri metodi. Infatti, vi è </w:t>
-      </w:r>
-      <w:r>
-        <w:rPr>
-          <w:rFonts w:cs="Calibri"/>
-          <w:sz w:val="28"/>
-          <w:szCs w:val="28"/>
-        </w:rPr>
-        <w:lastRenderedPageBreak/>
-        <w:t xml:space="preserve">una classe </w:t>
+        <w:t xml:space="preserve">Disaccoppiamento della gestione dell’input dall’interfaccia a caratteri. Attualmente il tool prende parametri solo da linea di comando ed il sistema di gestione dell’input non prevede la possibilità di usare altri metodi. Infatti, vi è una classe </w:t>
       </w:r>
       <w:proofErr w:type="spellStart"/>
       <w:r>
@@ -9267,6 +10109,66 @@
           <w:szCs w:val="28"/>
         </w:rPr>
         <w:t xml:space="preserve"> che si occupa del parse dei parametri. Si prevede di dare la possibilità di rendere modulare la gestione dell’input. La priorità di tale intervento di modifica è alta. </w:t>
+      </w:r>
+    </w:p>
+    <w:p>
+      <w:pPr>
+        <w:pStyle w:val="Paragrafoelenco"/>
+        <w:jc w:val="center"/>
+        <w:rPr>
+          <w:rFonts w:cs="Calibri"/>
+          <w:sz w:val="28"/>
+          <w:szCs w:val="28"/>
+        </w:rPr>
+      </w:pPr>
+      <w:r>
+        <w:rPr>
+          <w:rFonts w:cs="Calibri"/>
+          <w:noProof/>
+          <w:sz w:val="28"/>
+          <w:szCs w:val="28"/>
+        </w:rPr>
+        <w:drawing>
+          <wp:inline distT="0" distB="0" distL="0" distR="0" wp14:anchorId="1D83EED1" wp14:editId="3AFA3545">
+            <wp:extent cx="2819400" cy="3224512"/>
+            <wp:effectExtent l="0" t="0" r="0" b="0"/>
+            <wp:docPr id="1" name="Immagine 1" descr="Immagine che contiene testo, targa, metallo, nero&#10;&#10;Descrizione generata automaticamente"/>
+            <wp:cNvGraphicFramePr>
+              <a:graphicFrameLocks xmlns:a="http://schemas.openxmlformats.org/drawingml/2006/main" noChangeAspect="1"/>
+            </wp:cNvGraphicFramePr>
+            <a:graphic xmlns:a="http://schemas.openxmlformats.org/drawingml/2006/main">
+              <a:graphicData uri="http://schemas.openxmlformats.org/drawingml/2006/picture">
+                <pic:pic xmlns:pic="http://schemas.openxmlformats.org/drawingml/2006/picture">
+                  <pic:nvPicPr>
+                    <pic:cNvPr id="1" name="Immagine 1" descr="Immagine che contiene testo, targa, metallo, nero&#10;&#10;Descrizione generata automaticamente"/>
+                    <pic:cNvPicPr/>
+                  </pic:nvPicPr>
+                  <pic:blipFill>
+                    <a:blip r:embed="rId8" cstate="print">
+                      <a:extLst>
+                        <a:ext uri="{28A0092B-C50C-407E-A947-70E740481C1C}">
+                          <a14:useLocalDpi xmlns:a14="http://schemas.microsoft.com/office/drawing/2010/main" val="0"/>
+                        </a:ext>
+                      </a:extLst>
+                    </a:blip>
+                    <a:stretch>
+                      <a:fillRect/>
+                    </a:stretch>
+                  </pic:blipFill>
+                  <pic:spPr>
+                    <a:xfrm>
+                      <a:off x="0" y="0"/>
+                      <a:ext cx="2819400" cy="3224512"/>
+                    </a:xfrm>
+                    <a:prstGeom prst="rect">
+                      <a:avLst/>
+                    </a:prstGeom>
+                  </pic:spPr>
+                </pic:pic>
+              </a:graphicData>
+            </a:graphic>
+          </wp:inline>
+        </w:drawing>
       </w:r>
     </w:p>
     <w:p>
@@ -9282,15 +10184,25 @@
           <w:szCs w:val="28"/>
         </w:rPr>
       </w:pPr>
-      <w:r>
-        <w:rPr>
-          <w:rFonts w:cs="Calibri"/>
-          <w:b/>
-          <w:bCs/>
-          <w:sz w:val="28"/>
-          <w:szCs w:val="28"/>
-        </w:rPr>
-        <w:t>CR2:</w:t>
+      <w:bookmarkStart w:id="6" w:name="_Toc106618291"/>
+      <w:r>
+        <w:rPr>
+          <w:rStyle w:val="Titolo2Carattere"/>
+          <w:b/>
+          <w:bCs/>
+        </w:rPr>
+        <w:t>CR2</w:t>
+      </w:r>
+      <w:bookmarkEnd w:id="6"/>
+      <w:r>
+        <w:rPr>
+          <w:rFonts w:cs="Calibri"/>
+          <w:b/>
+          <w:bCs/>
+          <w:sz w:val="28"/>
+          <w:szCs w:val="28"/>
+        </w:rPr>
+        <w:t>:</w:t>
       </w:r>
       <w:r>
         <w:rPr>
@@ -9306,7 +10218,92 @@
           <w:sz w:val="28"/>
           <w:szCs w:val="28"/>
         </w:rPr>
-        <w:t>Rendere la logica applicativa invocabile mediante servizi REST. Al momento l’interazione con l’applicazione avviene solo localmente installando il tool manualmente ed avviando il JAR. Si prevede di intervenire sulla logica di invocazione del tool per superare questo limite e renderlo invocabile anche in maniera remota. È stato deciso di limitare ai soli progetti remoti l’interazione con il tool mediante servizio REST.</w:t>
+        <w:t>Rendere la logica applicativa invocabile mediante servizi REST. Al momento l’interazione con l’applicazione avviene solo localmente installando il tool manualmente ed avviando il JAR. Si prevede di intervenire sulla logica di invocazione del tool per superare questo limite e renderlo invocabile anche in maniera remota. È stato deciso di limitare ai soli progetti remoti l’interazione con il tool mediante servizio REST</w:t>
+      </w:r>
+      <w:r>
+        <w:rPr>
+          <w:rFonts w:cs="Calibri"/>
+          <w:sz w:val="28"/>
+          <w:szCs w:val="28"/>
+        </w:rPr>
+        <w:t>.</w:t>
+      </w:r>
+      <w:r>
+        <w:rPr>
+          <w:rFonts w:cs="Calibri"/>
+          <w:noProof/>
+          <w:sz w:val="28"/>
+          <w:szCs w:val="28"/>
+        </w:rPr>
+        <w:t xml:space="preserve"> </w:t>
+      </w:r>
+    </w:p>
+    <w:p>
+      <w:pPr>
+        <w:pStyle w:val="Paragrafoelenco"/>
+        <w:jc w:val="center"/>
+        <w:rPr>
+          <w:rFonts w:cs="Calibri"/>
+          <w:sz w:val="28"/>
+          <w:szCs w:val="28"/>
+        </w:rPr>
+      </w:pPr>
+      <w:r>
+        <w:rPr>
+          <w:rFonts w:cs="Calibri"/>
+          <w:noProof/>
+          <w:sz w:val="28"/>
+          <w:szCs w:val="28"/>
+        </w:rPr>
+        <w:lastRenderedPageBreak/>
+        <w:drawing>
+          <wp:inline distT="0" distB="0" distL="0" distR="0" wp14:anchorId="72F86C8B" wp14:editId="564AA9BA">
+            <wp:extent cx="3572383" cy="2619375"/>
+            <wp:effectExtent l="0" t="0" r="9525" b="0"/>
+            <wp:docPr id="2" name="Immagine 2"/>
+            <wp:cNvGraphicFramePr>
+              <a:graphicFrameLocks xmlns:a="http://schemas.openxmlformats.org/drawingml/2006/main" noChangeAspect="1"/>
+            </wp:cNvGraphicFramePr>
+            <a:graphic xmlns:a="http://schemas.openxmlformats.org/drawingml/2006/main">
+              <a:graphicData uri="http://schemas.openxmlformats.org/drawingml/2006/picture">
+                <pic:pic xmlns:pic="http://schemas.openxmlformats.org/drawingml/2006/picture">
+                  <pic:nvPicPr>
+                    <pic:cNvPr id="0" name="Picture 1"/>
+                    <pic:cNvPicPr>
+                      <a:picLocks noChangeAspect="1" noChangeArrowheads="1"/>
+                    </pic:cNvPicPr>
+                  </pic:nvPicPr>
+                  <pic:blipFill>
+                    <a:blip r:embed="rId9" cstate="print">
+                      <a:extLst>
+                        <a:ext uri="{28A0092B-C50C-407E-A947-70E740481C1C}">
+                          <a14:useLocalDpi xmlns:a14="http://schemas.microsoft.com/office/drawing/2010/main" val="0"/>
+                        </a:ext>
+                      </a:extLst>
+                    </a:blip>
+                    <a:srcRect/>
+                    <a:stretch>
+                      <a:fillRect/>
+                    </a:stretch>
+                  </pic:blipFill>
+                  <pic:spPr bwMode="auto">
+                    <a:xfrm>
+                      <a:off x="0" y="0"/>
+                      <a:ext cx="3582683" cy="2626928"/>
+                    </a:xfrm>
+                    <a:prstGeom prst="rect">
+                      <a:avLst/>
+                    </a:prstGeom>
+                    <a:noFill/>
+                    <a:ln>
+                      <a:noFill/>
+                    </a:ln>
+                  </pic:spPr>
+                </pic:pic>
+              </a:graphicData>
+            </a:graphic>
+          </wp:inline>
+        </w:drawing>
       </w:r>
     </w:p>
     <w:p>
@@ -9322,15 +10319,25 @@
           <w:szCs w:val="28"/>
         </w:rPr>
       </w:pPr>
-      <w:r>
-        <w:rPr>
-          <w:rFonts w:cs="Calibri"/>
-          <w:b/>
-          <w:bCs/>
-          <w:sz w:val="28"/>
-          <w:szCs w:val="28"/>
-        </w:rPr>
-        <w:t>CR3:</w:t>
+      <w:bookmarkStart w:id="7" w:name="_Toc106618292"/>
+      <w:r>
+        <w:rPr>
+          <w:rStyle w:val="Titolo2Carattere"/>
+          <w:b/>
+          <w:bCs/>
+        </w:rPr>
+        <w:t>CR3</w:t>
+      </w:r>
+      <w:bookmarkEnd w:id="7"/>
+      <w:r>
+        <w:rPr>
+          <w:rFonts w:cs="Calibri"/>
+          <w:b/>
+          <w:bCs/>
+          <w:sz w:val="28"/>
+          <w:szCs w:val="28"/>
+        </w:rPr>
+        <w:t>:</w:t>
       </w:r>
       <w:r>
         <w:rPr>
@@ -9351,6 +10358,267 @@
     </w:p>
     <w:p>
       <w:pPr>
+        <w:pStyle w:val="Paragrafoelenco"/>
+        <w:numPr>
+          <w:ilvl w:val="0"/>
+          <w:numId w:val="24"/>
+        </w:numPr>
+        <w:rPr>
+          <w:rFonts w:cs="Calibri"/>
+          <w:sz w:val="28"/>
+          <w:szCs w:val="28"/>
+        </w:rPr>
+      </w:pPr>
+      <w:bookmarkStart w:id="8" w:name="_Toc106618293"/>
+      <w:r>
+        <w:rPr>
+          <w:rStyle w:val="Titolo2Carattere"/>
+          <w:b/>
+          <w:bCs/>
+        </w:rPr>
+        <w:t>CR4</w:t>
+      </w:r>
+      <w:bookmarkEnd w:id="8"/>
+      <w:r>
+        <w:rPr>
+          <w:rFonts w:cs="Calibri"/>
+          <w:b/>
+          <w:bCs/>
+          <w:sz w:val="28"/>
+          <w:szCs w:val="28"/>
+        </w:rPr>
+        <w:t>:</w:t>
+      </w:r>
+      <w:r>
+        <w:rPr>
+          <w:rFonts w:cs="Calibri"/>
+          <w:sz w:val="28"/>
+          <w:szCs w:val="28"/>
+        </w:rPr>
+        <w:t xml:space="preserve"> </w:t>
+      </w:r>
+      <w:r>
+        <w:rPr>
+          <w:rFonts w:cs="Calibri"/>
+          <w:sz w:val="28"/>
+          <w:szCs w:val="28"/>
+        </w:rPr>
+        <w:t>Correzione della gestione degli URI</w:t>
+      </w:r>
+      <w:r>
+        <w:rPr>
+          <w:rFonts w:cs="Calibri"/>
+          <w:sz w:val="28"/>
+          <w:szCs w:val="28"/>
+        </w:rPr>
+        <w:t xml:space="preserve"> nella classe </w:t>
+      </w:r>
+      <w:proofErr w:type="spellStart"/>
+      <w:r>
+        <w:rPr>
+          <w:rFonts w:cs="Calibri"/>
+          <w:sz w:val="28"/>
+          <w:szCs w:val="28"/>
+        </w:rPr>
+        <w:t>RemoteSnapshotsProjectsControl</w:t>
+      </w:r>
+      <w:proofErr w:type="spellEnd"/>
+      <w:r>
+        <w:rPr>
+          <w:rFonts w:cs="Calibri"/>
+          <w:sz w:val="28"/>
+          <w:szCs w:val="28"/>
+        </w:rPr>
+        <w:t xml:space="preserve"> per rendere il tool compatibile anche con Microsoft Windows.</w:t>
+      </w:r>
+    </w:p>
+    <w:p>
+      <w:pPr>
+        <w:pStyle w:val="Paragrafoelenco"/>
+        <w:jc w:val="center"/>
+        <w:rPr>
+          <w:rFonts w:cs="Calibri"/>
+          <w:sz w:val="28"/>
+          <w:szCs w:val="28"/>
+        </w:rPr>
+      </w:pPr>
+      <w:r>
+        <w:rPr>
+          <w:rFonts w:cs="Calibri"/>
+          <w:noProof/>
+          <w:sz w:val="28"/>
+          <w:szCs w:val="28"/>
+        </w:rPr>
+        <w:drawing>
+          <wp:inline distT="0" distB="0" distL="0" distR="0" wp14:anchorId="497BF708" wp14:editId="1972B864">
+            <wp:extent cx="4544112" cy="2162175"/>
+            <wp:effectExtent l="0" t="0" r="8890" b="0"/>
+            <wp:docPr id="3" name="Immagine 3"/>
+            <wp:cNvGraphicFramePr>
+              <a:graphicFrameLocks xmlns:a="http://schemas.openxmlformats.org/drawingml/2006/main" noChangeAspect="1"/>
+            </wp:cNvGraphicFramePr>
+            <a:graphic xmlns:a="http://schemas.openxmlformats.org/drawingml/2006/main">
+              <a:graphicData uri="http://schemas.openxmlformats.org/drawingml/2006/picture">
+                <pic:pic xmlns:pic="http://schemas.openxmlformats.org/drawingml/2006/picture">
+                  <pic:nvPicPr>
+                    <pic:cNvPr id="0" name="Picture 2"/>
+                    <pic:cNvPicPr>
+                      <a:picLocks noChangeAspect="1" noChangeArrowheads="1"/>
+                    </pic:cNvPicPr>
+                  </pic:nvPicPr>
+                  <pic:blipFill>
+                    <a:blip r:embed="rId10" cstate="print">
+                      <a:extLst>
+                        <a:ext uri="{28A0092B-C50C-407E-A947-70E740481C1C}">
+                          <a14:useLocalDpi xmlns:a14="http://schemas.microsoft.com/office/drawing/2010/main" val="0"/>
+                        </a:ext>
+                      </a:extLst>
+                    </a:blip>
+                    <a:srcRect/>
+                    <a:stretch>
+                      <a:fillRect/>
+                    </a:stretch>
+                  </pic:blipFill>
+                  <pic:spPr bwMode="auto">
+                    <a:xfrm>
+                      <a:off x="0" y="0"/>
+                      <a:ext cx="4558258" cy="2168906"/>
+                    </a:xfrm>
+                    <a:prstGeom prst="rect">
+                      <a:avLst/>
+                    </a:prstGeom>
+                    <a:noFill/>
+                    <a:ln>
+                      <a:noFill/>
+                    </a:ln>
+                  </pic:spPr>
+                </pic:pic>
+              </a:graphicData>
+            </a:graphic>
+          </wp:inline>
+        </w:drawing>
+      </w:r>
+    </w:p>
+    <w:p>
+      <w:pPr>
+        <w:pStyle w:val="Paragrafoelenco"/>
+        <w:numPr>
+          <w:ilvl w:val="0"/>
+          <w:numId w:val="24"/>
+        </w:numPr>
+        <w:rPr>
+          <w:rFonts w:cs="Calibri"/>
+          <w:sz w:val="28"/>
+          <w:szCs w:val="28"/>
+        </w:rPr>
+      </w:pPr>
+      <w:bookmarkStart w:id="9" w:name="_Toc106618294"/>
+      <w:r>
+        <w:rPr>
+          <w:rStyle w:val="Titolo2Carattere"/>
+          <w:b/>
+          <w:bCs/>
+        </w:rPr>
+        <w:t>CR5</w:t>
+      </w:r>
+      <w:bookmarkEnd w:id="9"/>
+      <w:r>
+        <w:rPr>
+          <w:rFonts w:cs="Calibri"/>
+          <w:b/>
+          <w:bCs/>
+          <w:sz w:val="28"/>
+          <w:szCs w:val="28"/>
+        </w:rPr>
+        <w:t>:</w:t>
+      </w:r>
+      <w:r>
+        <w:rPr>
+          <w:rFonts w:cs="Calibri"/>
+          <w:sz w:val="28"/>
+          <w:szCs w:val="28"/>
+        </w:rPr>
+        <w:t xml:space="preserve"> </w:t>
+      </w:r>
+      <w:r>
+        <w:rPr>
+          <w:rFonts w:cs="Calibri"/>
+          <w:sz w:val="28"/>
+          <w:szCs w:val="28"/>
+        </w:rPr>
+        <w:t>Correzione dell’implementazione della metrica CAI per le classi, in modo da rendere il calcolo di questa con la formula corretta presente sui paper che trattano la suddetta metrica.</w:t>
+      </w:r>
+    </w:p>
+    <w:p>
+      <w:pPr>
+        <w:ind w:left="708"/>
+        <w:jc w:val="center"/>
+        <w:rPr>
+          <w:rFonts w:cs="Calibri"/>
+          <w:sz w:val="28"/>
+          <w:szCs w:val="28"/>
+        </w:rPr>
+      </w:pPr>
+      <w:r>
+        <w:rPr>
+          <w:rFonts w:cs="Calibri"/>
+          <w:noProof/>
+          <w:sz w:val="28"/>
+          <w:szCs w:val="28"/>
+        </w:rPr>
+        <w:lastRenderedPageBreak/>
+        <w:drawing>
+          <wp:inline distT="0" distB="0" distL="0" distR="0" wp14:anchorId="5DE55790" wp14:editId="1DF56405">
+            <wp:extent cx="2829680" cy="3667125"/>
+            <wp:effectExtent l="0" t="0" r="8890" b="0"/>
+            <wp:docPr id="4" name="Immagine 4"/>
+            <wp:cNvGraphicFramePr>
+              <a:graphicFrameLocks xmlns:a="http://schemas.openxmlformats.org/drawingml/2006/main" noChangeAspect="1"/>
+            </wp:cNvGraphicFramePr>
+            <a:graphic xmlns:a="http://schemas.openxmlformats.org/drawingml/2006/main">
+              <a:graphicData uri="http://schemas.openxmlformats.org/drawingml/2006/picture">
+                <pic:pic xmlns:pic="http://schemas.openxmlformats.org/drawingml/2006/picture">
+                  <pic:nvPicPr>
+                    <pic:cNvPr id="0" name="Picture 3"/>
+                    <pic:cNvPicPr>
+                      <a:picLocks noChangeAspect="1" noChangeArrowheads="1"/>
+                    </pic:cNvPicPr>
+                  </pic:nvPicPr>
+                  <pic:blipFill>
+                    <a:blip r:embed="rId11" cstate="print">
+                      <a:extLst>
+                        <a:ext uri="{28A0092B-C50C-407E-A947-70E740481C1C}">
+                          <a14:useLocalDpi xmlns:a14="http://schemas.microsoft.com/office/drawing/2010/main" val="0"/>
+                        </a:ext>
+                      </a:extLst>
+                    </a:blip>
+                    <a:srcRect/>
+                    <a:stretch>
+                      <a:fillRect/>
+                    </a:stretch>
+                  </pic:blipFill>
+                  <pic:spPr bwMode="auto">
+                    <a:xfrm>
+                      <a:off x="0" y="0"/>
+                      <a:ext cx="2831234" cy="3669139"/>
+                    </a:xfrm>
+                    <a:prstGeom prst="rect">
+                      <a:avLst/>
+                    </a:prstGeom>
+                    <a:noFill/>
+                    <a:ln>
+                      <a:noFill/>
+                    </a:ln>
+                  </pic:spPr>
+                </pic:pic>
+              </a:graphicData>
+            </a:graphic>
+          </wp:inline>
+        </w:drawing>
+      </w:r>
+    </w:p>
+    <w:p>
+      <w:pPr>
         <w:ind w:firstLine="360"/>
         <w:rPr>
           <w:rFonts w:cs="Calibri"/>
@@ -9358,29 +10626,22 @@
           <w:szCs w:val="28"/>
         </w:rPr>
       </w:pPr>
-      <w:bookmarkStart w:id="5" w:name="_Toc106613654"/>
+      <w:bookmarkStart w:id="10" w:name="_Toc106618295"/>
       <w:r>
         <w:rPr>
           <w:rStyle w:val="Titolo2Carattere"/>
-          <w:rFonts w:ascii="Calibri" w:hAnsi="Calibri" w:cs="Calibri"/>
+          <w:rFonts w:cs="Calibri"/>
         </w:rPr>
         <w:t xml:space="preserve">3.1. </w:t>
       </w:r>
       <w:r>
         <w:rPr>
           <w:rStyle w:val="Titolo2Carattere"/>
-          <w:rFonts w:ascii="Calibri" w:hAnsi="Calibri" w:cs="Calibri"/>
-        </w:rPr>
-        <w:t xml:space="preserve"> </w:t>
-      </w:r>
-      <w:r>
-        <w:rPr>
-          <w:rStyle w:val="Titolo2Carattere"/>
-          <w:rFonts w:ascii="Calibri" w:hAnsi="Calibri" w:cs="Calibri"/>
+          <w:rFonts w:cs="Calibri"/>
         </w:rPr>
         <w:t>CR1: Idee per l’implementazione</w:t>
       </w:r>
-      <w:bookmarkEnd w:id="5"/>
+      <w:bookmarkEnd w:id="10"/>
       <w:r>
         <w:rPr>
           <w:rFonts w:cs="Calibri"/>
@@ -9553,22 +10814,22 @@
           <w:szCs w:val="28"/>
         </w:rPr>
       </w:pPr>
-      <w:bookmarkStart w:id="6" w:name="_Toc106613655"/>
+      <w:bookmarkStart w:id="11" w:name="_Toc106618296"/>
       <w:r>
         <w:rPr>
           <w:rStyle w:val="Titolo2Carattere"/>
-          <w:rFonts w:ascii="Calibri" w:hAnsi="Calibri" w:cs="Calibri"/>
+          <w:rFonts w:cs="Calibri"/>
         </w:rPr>
         <w:t xml:space="preserve">3.2. </w:t>
       </w:r>
       <w:r>
         <w:rPr>
           <w:rStyle w:val="Titolo2Carattere"/>
-          <w:rFonts w:ascii="Calibri" w:hAnsi="Calibri" w:cs="Calibri"/>
+          <w:rFonts w:cs="Calibri"/>
         </w:rPr>
         <w:t>CR2: Idee per l’implementazione</w:t>
       </w:r>
-      <w:bookmarkEnd w:id="6"/>
+      <w:bookmarkEnd w:id="11"/>
       <w:r>
         <w:rPr>
           <w:rFonts w:cs="Calibri"/>
@@ -9701,125 +10962,1047 @@
         <w:ind w:firstLine="360"/>
         <w:rPr>
           <w:rFonts w:cs="Calibri"/>
+          <w:sz w:val="28"/>
+          <w:szCs w:val="28"/>
+        </w:rPr>
+      </w:pPr>
+      <w:bookmarkStart w:id="12" w:name="_Toc106618297"/>
+      <w:r>
+        <w:rPr>
+          <w:rStyle w:val="Titolo2Carattere"/>
+          <w:rFonts w:cs="Calibri"/>
+        </w:rPr>
+        <w:t xml:space="preserve">3.3. </w:t>
+      </w:r>
+      <w:r>
+        <w:rPr>
+          <w:rStyle w:val="Titolo2Carattere"/>
+          <w:rFonts w:cs="Calibri"/>
+        </w:rPr>
+        <w:t>CR3: Idee per l’implementazione</w:t>
+      </w:r>
+      <w:bookmarkEnd w:id="12"/>
+      <w:r>
+        <w:rPr>
+          <w:rFonts w:cs="Calibri"/>
+          <w:b/>
+          <w:bCs/>
           <w:sz w:val="30"/>
           <w:szCs w:val="30"/>
         </w:rPr>
-      </w:pPr>
-      <w:bookmarkStart w:id="7" w:name="_Toc106613656"/>
+        <w:br/>
+      </w:r>
+      <w:r>
+        <w:rPr>
+          <w:rFonts w:cs="Calibri"/>
+          <w:sz w:val="28"/>
+          <w:szCs w:val="28"/>
+        </w:rPr>
+        <w:t xml:space="preserve">Dal momento che con la CR2 verrà implementato un insieme di endpoint REST, è possibile sfruttare tali endpoint per creare una </w:t>
+      </w:r>
+      <w:proofErr w:type="spellStart"/>
+      <w:r>
+        <w:rPr>
+          <w:rFonts w:cs="Calibri"/>
+          <w:sz w:val="28"/>
+          <w:szCs w:val="28"/>
+        </w:rPr>
+        <w:t>WebApp</w:t>
+      </w:r>
+      <w:proofErr w:type="spellEnd"/>
+      <w:r>
+        <w:rPr>
+          <w:rFonts w:cs="Calibri"/>
+          <w:sz w:val="28"/>
+          <w:szCs w:val="28"/>
+        </w:rPr>
+        <w:t xml:space="preserve"> indipendente dal tool che </w:t>
+      </w:r>
+      <w:r>
+        <w:rPr>
+          <w:rFonts w:cs="Calibri"/>
+          <w:sz w:val="28"/>
+          <w:szCs w:val="28"/>
+        </w:rPr>
+        <w:lastRenderedPageBreak/>
+        <w:t xml:space="preserve">consenta un’interazione semplificata con quest’ultimo disaccoppiando le tecnologie. Verrà, infatti, utilizzato il Framework </w:t>
+      </w:r>
+      <w:proofErr w:type="spellStart"/>
+      <w:r>
+        <w:rPr>
+          <w:rFonts w:cs="Calibri"/>
+          <w:sz w:val="28"/>
+          <w:szCs w:val="28"/>
+        </w:rPr>
+        <w:t>React</w:t>
+      </w:r>
+      <w:proofErr w:type="spellEnd"/>
+      <w:r>
+        <w:rPr>
+          <w:rFonts w:cs="Calibri"/>
+          <w:sz w:val="28"/>
+          <w:szCs w:val="28"/>
+        </w:rPr>
+        <w:t xml:space="preserve"> che mediante semplici chiamate HTTP ottiene i risultati dell’analisi del tool e le mostra all’utente.</w:t>
+      </w:r>
+    </w:p>
+    <w:p>
+      <w:pPr>
+        <w:ind w:firstLine="360"/>
+        <w:rPr>
+          <w:rFonts w:cs="Calibri"/>
+          <w:sz w:val="28"/>
+          <w:szCs w:val="28"/>
+        </w:rPr>
+      </w:pPr>
+      <w:bookmarkStart w:id="13" w:name="_Toc106618298"/>
       <w:r>
         <w:rPr>
           <w:rStyle w:val="Titolo2Carattere"/>
-          <w:rFonts w:ascii="Calibri" w:hAnsi="Calibri" w:cs="Calibri"/>
-        </w:rPr>
-        <w:t xml:space="preserve">3.3. </w:t>
+          <w:rFonts w:cs="Calibri"/>
+        </w:rPr>
+        <w:t>3.</w:t>
       </w:r>
       <w:r>
         <w:rPr>
           <w:rStyle w:val="Titolo2Carattere"/>
-          <w:rFonts w:ascii="Calibri" w:hAnsi="Calibri" w:cs="Calibri"/>
-        </w:rPr>
-        <w:t>CR3: Idee per l’implementazione</w:t>
-      </w:r>
-      <w:bookmarkEnd w:id="7"/>
-      <w:r>
-        <w:rPr>
-          <w:rFonts w:cs="Calibri"/>
-          <w:b/>
-          <w:bCs/>
+          <w:rFonts w:cs="Calibri"/>
+        </w:rPr>
+        <w:t>4</w:t>
+      </w:r>
+      <w:r>
+        <w:rPr>
+          <w:rStyle w:val="Titolo2Carattere"/>
+          <w:rFonts w:cs="Calibri"/>
+        </w:rPr>
+        <w:t>. CR</w:t>
+      </w:r>
+      <w:r>
+        <w:rPr>
+          <w:rStyle w:val="Titolo2Carattere"/>
+          <w:rFonts w:cs="Calibri"/>
+        </w:rPr>
+        <w:t>4</w:t>
+      </w:r>
+      <w:r>
+        <w:rPr>
+          <w:rStyle w:val="Titolo2Carattere"/>
+          <w:rFonts w:cs="Calibri"/>
+        </w:rPr>
+        <w:t>: Idee per l’implementazione</w:t>
+      </w:r>
+      <w:bookmarkEnd w:id="13"/>
+      <w:r>
+        <w:rPr>
+          <w:rStyle w:val="Titolo2Carattere"/>
+          <w:rFonts w:cs="Calibri"/>
+        </w:rPr>
+        <w:br/>
+      </w:r>
+      <w:r>
+        <w:rPr>
+          <w:rFonts w:cs="Calibri"/>
+          <w:sz w:val="28"/>
+          <w:szCs w:val="28"/>
+        </w:rPr>
+        <w:t xml:space="preserve">Nella classe </w:t>
+      </w:r>
+      <w:proofErr w:type="spellStart"/>
+      <w:r>
+        <w:rPr>
+          <w:rFonts w:cs="Calibri"/>
+          <w:i/>
+          <w:iCs/>
+          <w:sz w:val="28"/>
+          <w:szCs w:val="28"/>
+        </w:rPr>
+        <w:t>RemoteSnapshotsProjectsControl</w:t>
+      </w:r>
+      <w:proofErr w:type="spellEnd"/>
+      <w:r>
+        <w:rPr>
+          <w:rFonts w:cs="Calibri"/>
+          <w:sz w:val="28"/>
+          <w:szCs w:val="28"/>
+        </w:rPr>
+        <w:t xml:space="preserve">, per ricavare l’URI delle repo remote dal file CSV che le specifica, viene utilizzata la classe </w:t>
+      </w:r>
+      <w:proofErr w:type="spellStart"/>
+      <w:r>
+        <w:rPr>
+          <w:rFonts w:cs="Calibri"/>
+          <w:i/>
+          <w:iCs/>
+          <w:sz w:val="28"/>
+          <w:szCs w:val="28"/>
+        </w:rPr>
+        <w:t>Paths</w:t>
+      </w:r>
+      <w:proofErr w:type="spellEnd"/>
+      <w:r>
+        <w:rPr>
+          <w:rFonts w:cs="Calibri"/>
+          <w:sz w:val="28"/>
+          <w:szCs w:val="28"/>
+        </w:rPr>
+        <w:t xml:space="preserve">. Se questa classe viene utilizzata su un sistema operativo </w:t>
+      </w:r>
+      <w:r>
+        <w:rPr>
+          <w:rFonts w:cs="Calibri"/>
+          <w:b/>
+          <w:bCs/>
+          <w:sz w:val="28"/>
+          <w:szCs w:val="28"/>
+        </w:rPr>
+        <w:t>Unix-</w:t>
+      </w:r>
+      <w:proofErr w:type="spellStart"/>
+      <w:r>
+        <w:rPr>
+          <w:rFonts w:cs="Calibri"/>
+          <w:b/>
+          <w:bCs/>
+          <w:sz w:val="28"/>
+          <w:szCs w:val="28"/>
+        </w:rPr>
+        <w:t>based</w:t>
+      </w:r>
+      <w:proofErr w:type="spellEnd"/>
+      <w:r>
+        <w:rPr>
+          <w:rFonts w:cs="Calibri"/>
+          <w:sz w:val="28"/>
+          <w:szCs w:val="28"/>
+        </w:rPr>
+        <w:t xml:space="preserve">, </w:t>
+      </w:r>
+      <w:r>
+        <w:rPr>
+          <w:rFonts w:cs="Calibri"/>
+          <w:sz w:val="28"/>
+          <w:szCs w:val="28"/>
+        </w:rPr>
+        <w:t xml:space="preserve">riesce a gestire correttamente la differenza tra </w:t>
+      </w:r>
+      <w:proofErr w:type="spellStart"/>
+      <w:r>
+        <w:rPr>
+          <w:rFonts w:cs="Calibri"/>
+          <w:sz w:val="28"/>
+          <w:szCs w:val="28"/>
+        </w:rPr>
+        <w:t>path</w:t>
+      </w:r>
+      <w:proofErr w:type="spellEnd"/>
+      <w:r>
+        <w:rPr>
+          <w:rFonts w:cs="Calibri"/>
+          <w:sz w:val="28"/>
+          <w:szCs w:val="28"/>
+        </w:rPr>
+        <w:t xml:space="preserve"> </w:t>
+      </w:r>
+      <w:r>
+        <w:rPr>
+          <w:rFonts w:cs="Calibri"/>
+          <w:b/>
+          <w:bCs/>
+          <w:sz w:val="28"/>
+          <w:szCs w:val="28"/>
+        </w:rPr>
+        <w:t>locale e remoto</w:t>
+      </w:r>
+      <w:r>
+        <w:rPr>
+          <w:rFonts w:cs="Calibri"/>
+          <w:sz w:val="28"/>
+          <w:szCs w:val="28"/>
+        </w:rPr>
+        <w:t>. Tuttavia, se utilizzato su sistema Microsoft Windows</w:t>
+      </w:r>
+      <w:r>
+        <w:rPr>
+          <w:rFonts w:cs="Calibri"/>
+          <w:sz w:val="28"/>
+          <w:szCs w:val="28"/>
+        </w:rPr>
+        <w:t xml:space="preserve">, quando viene specificato un </w:t>
+      </w:r>
+      <w:proofErr w:type="spellStart"/>
+      <w:r>
+        <w:rPr>
+          <w:rFonts w:cs="Calibri"/>
+          <w:sz w:val="28"/>
+          <w:szCs w:val="28"/>
+        </w:rPr>
+        <w:t>path</w:t>
+      </w:r>
+      <w:proofErr w:type="spellEnd"/>
+      <w:r>
+        <w:rPr>
+          <w:rFonts w:cs="Calibri"/>
+          <w:b/>
+          <w:bCs/>
+          <w:sz w:val="28"/>
+          <w:szCs w:val="28"/>
+        </w:rPr>
+        <w:t xml:space="preserve"> remoto</w:t>
+      </w:r>
+      <w:r>
+        <w:rPr>
+          <w:rFonts w:cs="Calibri"/>
+          <w:sz w:val="28"/>
+          <w:szCs w:val="28"/>
+        </w:rPr>
+        <w:t xml:space="preserve"> viene sollevata un’eccezione del </w:t>
+      </w:r>
+      <w:proofErr w:type="spellStart"/>
+      <w:r>
+        <w:rPr>
+          <w:rFonts w:cs="Calibri"/>
+          <w:sz w:val="28"/>
+          <w:szCs w:val="28"/>
+        </w:rPr>
+        <w:t>FileSystem</w:t>
+      </w:r>
+      <w:proofErr w:type="spellEnd"/>
+      <w:r>
+        <w:rPr>
+          <w:rFonts w:cs="Calibri"/>
+          <w:sz w:val="28"/>
+          <w:szCs w:val="28"/>
+        </w:rPr>
+        <w:t xml:space="preserve"> riguardante un errore di </w:t>
+      </w:r>
+      <w:proofErr w:type="spellStart"/>
+      <w:r>
+        <w:rPr>
+          <w:rFonts w:cs="Calibri"/>
+          <w:sz w:val="28"/>
+          <w:szCs w:val="28"/>
+        </w:rPr>
+        <w:t>parsing</w:t>
+      </w:r>
+      <w:proofErr w:type="spellEnd"/>
+      <w:r>
+        <w:rPr>
+          <w:rFonts w:cs="Calibri"/>
+          <w:sz w:val="28"/>
+          <w:szCs w:val="28"/>
+        </w:rPr>
+        <w:t xml:space="preserve"> nel percorso (il carattere “:” non può essere utilizzato per i </w:t>
+      </w:r>
+      <w:proofErr w:type="spellStart"/>
+      <w:r>
+        <w:rPr>
+          <w:rFonts w:cs="Calibri"/>
+          <w:sz w:val="28"/>
+          <w:szCs w:val="28"/>
+        </w:rPr>
+        <w:t>path</w:t>
+      </w:r>
+      <w:proofErr w:type="spellEnd"/>
+      <w:r>
+        <w:rPr>
+          <w:rFonts w:cs="Calibri"/>
+          <w:sz w:val="28"/>
+          <w:szCs w:val="28"/>
+        </w:rPr>
+        <w:t xml:space="preserve"> in questo sistema). Per questa ragione, si può effettuare un controllo sul sistema operativo in uso e, nel caso viene rilevato un sistema Windows, utilizzare una classe dedicata chiamata </w:t>
+      </w:r>
+      <w:r>
+        <w:rPr>
+          <w:rFonts w:cs="Calibri"/>
+          <w:i/>
+          <w:iCs/>
+          <w:sz w:val="28"/>
+          <w:szCs w:val="28"/>
+        </w:rPr>
+        <w:t>URI</w:t>
+      </w:r>
+      <w:r>
+        <w:rPr>
+          <w:rFonts w:cs="Calibri"/>
+          <w:sz w:val="28"/>
+          <w:szCs w:val="28"/>
+        </w:rPr>
+        <w:t xml:space="preserve"> per gestire i </w:t>
+      </w:r>
+      <w:proofErr w:type="spellStart"/>
+      <w:r>
+        <w:rPr>
+          <w:rFonts w:cs="Calibri"/>
+          <w:b/>
+          <w:bCs/>
+          <w:sz w:val="28"/>
+          <w:szCs w:val="28"/>
+        </w:rPr>
+        <w:t>path</w:t>
+      </w:r>
+      <w:proofErr w:type="spellEnd"/>
+      <w:r>
+        <w:rPr>
+          <w:rFonts w:cs="Calibri"/>
+          <w:b/>
+          <w:bCs/>
+          <w:sz w:val="28"/>
+          <w:szCs w:val="28"/>
+        </w:rPr>
+        <w:t xml:space="preserve"> remoti</w:t>
+      </w:r>
+      <w:r>
+        <w:rPr>
+          <w:rFonts w:cs="Calibri"/>
+          <w:sz w:val="28"/>
+          <w:szCs w:val="28"/>
+        </w:rPr>
+        <w:t>.</w:t>
+      </w:r>
+    </w:p>
+    <w:p>
+      <w:pPr>
+        <w:ind w:firstLine="360"/>
+        <w:rPr>
+          <w:rFonts w:cs="Calibri"/>
+          <w:sz w:val="28"/>
+          <w:szCs w:val="28"/>
+        </w:rPr>
+      </w:pPr>
+      <w:bookmarkStart w:id="14" w:name="_Toc106618299"/>
+      <w:r>
+        <w:rPr>
+          <w:rStyle w:val="Titolo2Carattere"/>
+          <w:rFonts w:cs="Calibri"/>
+        </w:rPr>
+        <w:t>3.</w:t>
+      </w:r>
+      <w:r>
+        <w:rPr>
+          <w:rStyle w:val="Titolo2Carattere"/>
+          <w:rFonts w:cs="Calibri"/>
+        </w:rPr>
+        <w:t>5</w:t>
+      </w:r>
+      <w:r>
+        <w:rPr>
+          <w:rStyle w:val="Titolo2Carattere"/>
+          <w:rFonts w:cs="Calibri"/>
+        </w:rPr>
+        <w:t>. CR</w:t>
+      </w:r>
+      <w:r>
+        <w:rPr>
+          <w:rStyle w:val="Titolo2Carattere"/>
+          <w:rFonts w:cs="Calibri"/>
+        </w:rPr>
+        <w:t>5</w:t>
+      </w:r>
+      <w:r>
+        <w:rPr>
+          <w:rStyle w:val="Titolo2Carattere"/>
+          <w:rFonts w:cs="Calibri"/>
+        </w:rPr>
+        <w:t>: Idee per l’implementazione</w:t>
+      </w:r>
+      <w:bookmarkEnd w:id="14"/>
+      <w:r>
+        <w:rPr>
+          <w:rFonts w:cs="Calibri"/>
+          <w:sz w:val="28"/>
+          <w:szCs w:val="28"/>
+        </w:rPr>
+        <w:br/>
+      </w:r>
+      <w:r>
+        <w:rPr>
+          <w:rFonts w:cs="Calibri"/>
+          <w:sz w:val="28"/>
+          <w:szCs w:val="28"/>
+        </w:rPr>
+        <w:t>N</w:t>
+      </w:r>
+      <w:r>
+        <w:rPr>
+          <w:rFonts w:cs="Calibri"/>
+          <w:sz w:val="28"/>
+          <w:szCs w:val="28"/>
+        </w:rPr>
+        <w:t xml:space="preserve">ella classe </w:t>
+      </w:r>
+      <w:proofErr w:type="spellStart"/>
+      <w:r>
+        <w:rPr>
+          <w:rFonts w:cs="Calibri"/>
+          <w:i/>
+          <w:iCs/>
+          <w:sz w:val="28"/>
+          <w:szCs w:val="28"/>
+        </w:rPr>
+        <w:t>CAIImpl</w:t>
+      </w:r>
+      <w:proofErr w:type="spellEnd"/>
+      <w:r>
+        <w:rPr>
+          <w:rFonts w:cs="Calibri"/>
+          <w:sz w:val="28"/>
+          <w:szCs w:val="28"/>
+        </w:rPr>
+        <w:t xml:space="preserve"> viene </w:t>
+      </w:r>
+      <w:r>
+        <w:rPr>
+          <w:rFonts w:cs="Calibri"/>
+          <w:sz w:val="28"/>
+          <w:szCs w:val="28"/>
+        </w:rPr>
+        <w:t>modellato</w:t>
+      </w:r>
+      <w:r>
+        <w:rPr>
+          <w:rFonts w:cs="Calibri"/>
+          <w:sz w:val="28"/>
+          <w:szCs w:val="28"/>
+        </w:rPr>
+        <w:t xml:space="preserve"> il calcolo della metrica </w:t>
+      </w:r>
+      <w:r>
+        <w:rPr>
+          <w:rFonts w:cs="Calibri"/>
+          <w:b/>
+          <w:bCs/>
+          <w:sz w:val="28"/>
+          <w:szCs w:val="28"/>
+        </w:rPr>
+        <w:t>CAI</w:t>
+      </w:r>
+      <w:r>
+        <w:rPr>
+          <w:rFonts w:cs="Calibri"/>
+          <w:sz w:val="28"/>
+          <w:szCs w:val="28"/>
+        </w:rPr>
+        <w:t xml:space="preserve"> per le classi in esame dal tool. Il calcolo all’interno della classe, tuttavia, non è corretto perché nella divisione presente all’interno della formula viene utilizzato un metodo errato. Il metodo </w:t>
+      </w:r>
+      <w:r>
+        <w:rPr>
+          <w:rFonts w:cs="Calibri"/>
+          <w:sz w:val="28"/>
+          <w:szCs w:val="28"/>
+        </w:rPr>
+        <w:t>in questione</w:t>
+      </w:r>
+      <w:r>
+        <w:rPr>
+          <w:rFonts w:cs="Calibri"/>
+          <w:sz w:val="28"/>
+          <w:szCs w:val="28"/>
+        </w:rPr>
+        <w:t xml:space="preserve"> è </w:t>
+      </w:r>
+      <w:proofErr w:type="spellStart"/>
+      <w:proofErr w:type="gramStart"/>
+      <w:r>
+        <w:rPr>
+          <w:rFonts w:cs="Calibri"/>
+          <w:i/>
+          <w:iCs/>
+          <w:sz w:val="28"/>
+          <w:szCs w:val="28"/>
+        </w:rPr>
+        <w:t>getUsageClassifiedMethod</w:t>
+      </w:r>
+      <w:r>
+        <w:rPr>
+          <w:rFonts w:cs="Calibri"/>
+          <w:i/>
+          <w:iCs/>
+          <w:sz w:val="28"/>
+          <w:szCs w:val="28"/>
+        </w:rPr>
+        <w:t>s</w:t>
+      </w:r>
+      <w:proofErr w:type="spellEnd"/>
+      <w:r>
+        <w:rPr>
+          <w:rFonts w:cs="Calibri"/>
+          <w:i/>
+          <w:iCs/>
+          <w:sz w:val="28"/>
+          <w:szCs w:val="28"/>
+        </w:rPr>
+        <w:t>(</w:t>
+      </w:r>
+      <w:proofErr w:type="gramEnd"/>
+      <w:r>
+        <w:rPr>
+          <w:rFonts w:cs="Calibri"/>
+          <w:i/>
+          <w:iCs/>
+          <w:sz w:val="28"/>
+          <w:szCs w:val="28"/>
+        </w:rPr>
+        <w:t>)</w:t>
+      </w:r>
+      <w:r>
+        <w:rPr>
+          <w:rFonts w:cs="Calibri"/>
+          <w:sz w:val="28"/>
+          <w:szCs w:val="28"/>
+        </w:rPr>
+        <w:t xml:space="preserve"> </w:t>
+      </w:r>
+      <w:r>
+        <w:rPr>
+          <w:rFonts w:cs="Calibri"/>
+          <w:sz w:val="28"/>
+          <w:szCs w:val="28"/>
+        </w:rPr>
+        <w:t>che</w:t>
+      </w:r>
+      <w:r>
+        <w:rPr>
+          <w:rFonts w:cs="Calibri"/>
+          <w:sz w:val="28"/>
+          <w:szCs w:val="28"/>
+        </w:rPr>
+        <w:t xml:space="preserve"> considera </w:t>
+      </w:r>
+      <w:r>
+        <w:rPr>
+          <w:rFonts w:cs="Calibri"/>
+          <w:sz w:val="28"/>
+          <w:szCs w:val="28"/>
+        </w:rPr>
+        <w:t>solo</w:t>
+      </w:r>
+      <w:r>
+        <w:rPr>
+          <w:rFonts w:cs="Calibri"/>
+          <w:sz w:val="28"/>
+          <w:szCs w:val="28"/>
+        </w:rPr>
+        <w:t xml:space="preserve"> i metodi </w:t>
+      </w:r>
+      <w:proofErr w:type="spellStart"/>
+      <w:r>
+        <w:rPr>
+          <w:rFonts w:cs="Calibri"/>
+          <w:b/>
+          <w:bCs/>
+          <w:sz w:val="28"/>
+          <w:szCs w:val="28"/>
+        </w:rPr>
+        <w:t>classified</w:t>
+      </w:r>
+      <w:proofErr w:type="spellEnd"/>
+      <w:r>
+        <w:rPr>
+          <w:rFonts w:cs="Calibri"/>
+          <w:sz w:val="28"/>
+          <w:szCs w:val="28"/>
+        </w:rPr>
+        <w:t xml:space="preserve"> effettivamente utilizzati da altri metodi</w:t>
+      </w:r>
+      <w:r>
+        <w:rPr>
+          <w:rFonts w:cs="Calibri"/>
+          <w:sz w:val="28"/>
+          <w:szCs w:val="28"/>
+        </w:rPr>
+        <w:t xml:space="preserve">, </w:t>
+      </w:r>
+      <w:r>
+        <w:rPr>
+          <w:rFonts w:cs="Calibri"/>
+          <w:sz w:val="28"/>
+          <w:szCs w:val="28"/>
+        </w:rPr>
+        <w:t>al contrario di quanto</w:t>
+      </w:r>
+      <w:r>
+        <w:rPr>
+          <w:rFonts w:cs="Calibri"/>
+          <w:sz w:val="28"/>
+          <w:szCs w:val="28"/>
+        </w:rPr>
+        <w:t xml:space="preserve"> specificato nella formula fornita dal paper di riferimento</w:t>
+      </w:r>
+      <w:r>
+        <w:rPr>
+          <w:rFonts w:cs="Calibri"/>
+          <w:sz w:val="28"/>
+          <w:szCs w:val="28"/>
+        </w:rPr>
+        <w:t xml:space="preserve"> (</w:t>
+      </w:r>
+      <m:oMath>
+        <m:f>
+          <m:fPr>
+            <m:ctrlPr>
+              <w:rPr>
+                <w:rFonts w:ascii="Cambria Math" w:hAnsi="Cambria Math" w:cs="Calibri"/>
+                <w:i/>
+                <w:sz w:val="40"/>
+                <w:szCs w:val="40"/>
+              </w:rPr>
+            </m:ctrlPr>
+          </m:fPr>
+          <m:num>
+            <m:nary>
+              <m:naryPr>
+                <m:chr m:val="∑"/>
+                <m:supHide m:val="1"/>
+                <m:ctrlPr>
+                  <w:rPr>
+                    <w:rFonts w:ascii="Cambria Math" w:hAnsi="Cambria Math" w:cs="Calibri"/>
+                    <w:i/>
+                    <w:sz w:val="40"/>
+                    <w:szCs w:val="40"/>
+                  </w:rPr>
+                </m:ctrlPr>
+              </m:naryPr>
+              <m:sub>
+                <m:r>
+                  <w:rPr>
+                    <w:rFonts w:ascii="Cambria Math" w:hAnsi="Cambria Math" w:cs="Calibri"/>
+                    <w:sz w:val="40"/>
+                    <w:szCs w:val="40"/>
+                  </w:rPr>
+                  <m:t>a∈CA</m:t>
+                </m:r>
+              </m:sub>
+              <m:sup/>
+              <m:e>
+                <m:d>
+                  <m:dPr>
+                    <m:begChr m:val="|"/>
+                    <m:endChr m:val="|"/>
+                    <m:ctrlPr>
+                      <w:rPr>
+                        <w:rFonts w:ascii="Cambria Math" w:hAnsi="Cambria Math" w:cs="Calibri"/>
+                        <w:i/>
+                        <w:sz w:val="40"/>
+                        <w:szCs w:val="40"/>
+                      </w:rPr>
+                    </m:ctrlPr>
+                  </m:dPr>
+                  <m:e>
+                    <m:r>
+                      <w:rPr>
+                        <w:rFonts w:ascii="Cambria Math" w:hAnsi="Cambria Math" w:cs="Calibri"/>
+                        <w:sz w:val="40"/>
+                        <w:szCs w:val="40"/>
+                      </w:rPr>
+                      <m:t>CM</m:t>
+                    </m:r>
+                    <m:d>
+                      <m:dPr>
+                        <m:ctrlPr>
+                          <w:rPr>
+                            <w:rFonts w:ascii="Cambria Math" w:hAnsi="Cambria Math" w:cs="Calibri"/>
+                            <w:i/>
+                            <w:sz w:val="40"/>
+                            <w:szCs w:val="40"/>
+                          </w:rPr>
+                        </m:ctrlPr>
+                      </m:dPr>
+                      <m:e>
+                        <m:r>
+                          <w:rPr>
+                            <w:rFonts w:ascii="Cambria Math" w:hAnsi="Cambria Math" w:cs="Calibri"/>
+                            <w:sz w:val="40"/>
+                            <w:szCs w:val="40"/>
+                          </w:rPr>
+                          <m:t>a</m:t>
+                        </m:r>
+                      </m:e>
+                    </m:d>
+                  </m:e>
+                </m:d>
+              </m:e>
+            </m:nary>
+          </m:num>
+          <m:den>
+            <m:d>
+              <m:dPr>
+                <m:begChr m:val="|"/>
+                <m:endChr m:val="|"/>
+                <m:ctrlPr>
+                  <w:rPr>
+                    <w:rFonts w:ascii="Cambria Math" w:hAnsi="Cambria Math" w:cs="Calibri"/>
+                    <w:i/>
+                    <w:sz w:val="40"/>
+                    <w:szCs w:val="40"/>
+                  </w:rPr>
+                </m:ctrlPr>
+              </m:dPr>
+              <m:e>
+                <m:r>
+                  <w:rPr>
+                    <w:rFonts w:ascii="Cambria Math" w:hAnsi="Cambria Math" w:cs="Calibri"/>
+                    <w:sz w:val="40"/>
+                    <w:szCs w:val="40"/>
+                  </w:rPr>
+                  <m:t>CM</m:t>
+                </m:r>
+              </m:e>
+            </m:d>
+            <m:r>
+              <w:rPr>
+                <w:rFonts w:ascii="Cambria Math" w:hAnsi="Cambria Math" w:cs="Calibri"/>
+                <w:sz w:val="40"/>
+                <w:szCs w:val="40"/>
+              </w:rPr>
+              <m:t>⋅</m:t>
+            </m:r>
+            <m:d>
+              <m:dPr>
+                <m:begChr m:val="|"/>
+                <m:endChr m:val="|"/>
+                <m:ctrlPr>
+                  <w:rPr>
+                    <w:rFonts w:ascii="Cambria Math" w:hAnsi="Cambria Math" w:cs="Calibri"/>
+                    <w:i/>
+                    <w:sz w:val="40"/>
+                    <w:szCs w:val="40"/>
+                  </w:rPr>
+                </m:ctrlPr>
+              </m:dPr>
+              <m:e>
+                <m:r>
+                  <w:rPr>
+                    <w:rFonts w:ascii="Cambria Math" w:hAnsi="Cambria Math" w:cs="Calibri"/>
+                    <w:sz w:val="40"/>
+                    <w:szCs w:val="40"/>
+                  </w:rPr>
+                  <m:t>CA</m:t>
+                </m:r>
+              </m:e>
+            </m:d>
+          </m:den>
+        </m:f>
+      </m:oMath>
+      <w:r>
+        <w:rPr>
+          <w:rFonts w:cs="Calibri"/>
+          <w:sz w:val="28"/>
+          <w:szCs w:val="28"/>
+        </w:rPr>
+        <w:t>)</w:t>
+      </w:r>
+      <w:r>
+        <w:rPr>
+          <w:rFonts w:cs="Calibri"/>
+          <w:sz w:val="28"/>
+          <w:szCs w:val="28"/>
+        </w:rPr>
+        <w:t xml:space="preserve">. Per risolvere basta semplicemente sostituire il </w:t>
+      </w:r>
+      <w:r>
+        <w:rPr>
+          <w:rFonts w:cs="Calibri"/>
+          <w:sz w:val="28"/>
+          <w:szCs w:val="28"/>
+        </w:rPr>
+        <w:t xml:space="preserve">suddetto metodo con </w:t>
+      </w:r>
+      <w:proofErr w:type="spellStart"/>
+      <w:proofErr w:type="gramStart"/>
+      <w:r>
+        <w:rPr>
+          <w:rFonts w:cs="Calibri"/>
+          <w:i/>
+          <w:iCs/>
+          <w:sz w:val="28"/>
+          <w:szCs w:val="28"/>
+        </w:rPr>
+        <w:t>getAllClassifiedMethods</w:t>
+      </w:r>
+      <w:proofErr w:type="spellEnd"/>
+      <w:r>
+        <w:rPr>
+          <w:rFonts w:cs="Calibri"/>
+          <w:i/>
+          <w:iCs/>
+          <w:sz w:val="28"/>
+          <w:szCs w:val="28"/>
+        </w:rPr>
+        <w:t>(</w:t>
+      </w:r>
+      <w:proofErr w:type="gramEnd"/>
+      <w:r>
+        <w:rPr>
+          <w:rFonts w:cs="Calibri"/>
+          <w:i/>
+          <w:iCs/>
+          <w:sz w:val="28"/>
+          <w:szCs w:val="28"/>
+        </w:rPr>
+        <w:t>)</w:t>
+      </w:r>
+      <w:r>
+        <w:rPr>
+          <w:rFonts w:cs="Calibri"/>
+          <w:sz w:val="28"/>
+          <w:szCs w:val="28"/>
+        </w:rPr>
+        <w:t xml:space="preserve">, </w:t>
+      </w:r>
+      <w:r>
+        <w:rPr>
+          <w:rFonts w:cs="Calibri"/>
+          <w:sz w:val="28"/>
+          <w:szCs w:val="28"/>
+        </w:rPr>
+        <w:t>che</w:t>
+      </w:r>
+      <w:r>
+        <w:rPr>
+          <w:rFonts w:cs="Calibri"/>
+          <w:sz w:val="28"/>
+          <w:szCs w:val="28"/>
+        </w:rPr>
+        <w:t xml:space="preserve"> considera correttamente </w:t>
+      </w:r>
+      <w:r>
+        <w:rPr>
+          <w:rFonts w:cs="Calibri"/>
+          <w:b/>
+          <w:bCs/>
+          <w:sz w:val="28"/>
+          <w:szCs w:val="28"/>
+        </w:rPr>
+        <w:t>tutti</w:t>
+      </w:r>
+      <w:r>
+        <w:rPr>
+          <w:rFonts w:cs="Calibri"/>
+          <w:sz w:val="28"/>
+          <w:szCs w:val="28"/>
+        </w:rPr>
+        <w:t xml:space="preserve"> i metodi </w:t>
+      </w:r>
+      <w:proofErr w:type="spellStart"/>
+      <w:r>
+        <w:rPr>
+          <w:rFonts w:cs="Calibri"/>
+          <w:b/>
+          <w:bCs/>
+          <w:sz w:val="28"/>
+          <w:szCs w:val="28"/>
+        </w:rPr>
+        <w:t>classified</w:t>
+      </w:r>
+      <w:proofErr w:type="spellEnd"/>
+      <w:r>
+        <w:rPr>
+          <w:rFonts w:cs="Calibri"/>
+          <w:sz w:val="28"/>
+          <w:szCs w:val="28"/>
+        </w:rPr>
+        <w:t xml:space="preserve"> </w:t>
+      </w:r>
+      <w:r>
+        <w:rPr>
+          <w:rFonts w:cs="Calibri"/>
+          <w:sz w:val="28"/>
+          <w:szCs w:val="28"/>
+        </w:rPr>
+        <w:t>consentendo</w:t>
+      </w:r>
+      <w:r>
+        <w:rPr>
+          <w:rFonts w:cs="Calibri"/>
+          <w:sz w:val="28"/>
+          <w:szCs w:val="28"/>
+        </w:rPr>
+        <w:t xml:space="preserve"> il corretto </w:t>
+      </w:r>
+      <w:r>
+        <w:rPr>
+          <w:rFonts w:cs="Calibri"/>
+          <w:sz w:val="28"/>
+          <w:szCs w:val="28"/>
+        </w:rPr>
+        <w:t>calcolo in riferimento</w:t>
+      </w:r>
+      <w:r>
+        <w:rPr>
+          <w:rFonts w:cs="Calibri"/>
+          <w:sz w:val="28"/>
+          <w:szCs w:val="28"/>
+        </w:rPr>
+        <w:t xml:space="preserve"> alla formula </w:t>
+      </w:r>
+      <w:r>
+        <w:rPr>
+          <w:rFonts w:cs="Calibri"/>
+          <w:sz w:val="28"/>
+          <w:szCs w:val="28"/>
+        </w:rPr>
+        <w:t>sopracitata</w:t>
+      </w:r>
+      <w:r>
+        <w:rPr>
+          <w:rFonts w:cs="Calibri"/>
+          <w:sz w:val="28"/>
+          <w:szCs w:val="28"/>
+        </w:rPr>
+        <w:t>.</w:t>
+      </w:r>
+    </w:p>
+    <w:p>
+      <w:pPr>
+        <w:pStyle w:val="Titolo1"/>
+        <w:rPr>
+          <w:rFonts w:cs="Calibri"/>
+        </w:rPr>
+      </w:pPr>
+      <w:bookmarkStart w:id="15" w:name="_Toc106618300"/>
+      <w:r>
+        <w:rPr>
+          <w:rFonts w:cs="Calibri"/>
+        </w:rPr>
+        <w:t>4.</w:t>
+      </w:r>
+      <w:r>
+        <w:rPr>
+          <w:rFonts w:cs="Calibri"/>
+        </w:rPr>
+        <w:t xml:space="preserve"> </w:t>
+      </w:r>
+      <w:r>
+        <w:rPr>
+          <w:rFonts w:cs="Calibri"/>
+        </w:rPr>
+        <w:t>Impact Analysis</w:t>
+      </w:r>
+      <w:bookmarkEnd w:id="15"/>
+    </w:p>
+    <w:p>
+      <w:pPr>
+        <w:rPr>
+          <w:rFonts w:cs="Calibri"/>
           <w:sz w:val="30"/>
           <w:szCs w:val="30"/>
         </w:rPr>
-        <w:br/>
-      </w:r>
-      <w:r>
-        <w:rPr>
-          <w:rFonts w:cs="Calibri"/>
-          <w:sz w:val="28"/>
-          <w:szCs w:val="28"/>
-        </w:rPr>
-        <w:t xml:space="preserve">Dal momento che con la CR2 verrà implementato un insieme di endpoint REST, è possibile sfruttare tali endpoint per creare una </w:t>
-      </w:r>
-      <w:proofErr w:type="spellStart"/>
-      <w:r>
-        <w:rPr>
-          <w:rFonts w:cs="Calibri"/>
-          <w:sz w:val="28"/>
-          <w:szCs w:val="28"/>
-        </w:rPr>
-        <w:t>WebApp</w:t>
-      </w:r>
-      <w:proofErr w:type="spellEnd"/>
-      <w:r>
-        <w:rPr>
-          <w:rFonts w:cs="Calibri"/>
-          <w:sz w:val="28"/>
-          <w:szCs w:val="28"/>
-        </w:rPr>
-        <w:t xml:space="preserve"> indipendente dal tool che consenta un’interazione semplificata con quest’ultimo disaccoppiando le tecnologie. Verrà, infatti, utilizzato il Framework </w:t>
-      </w:r>
-      <w:proofErr w:type="spellStart"/>
-      <w:r>
-        <w:rPr>
-          <w:rFonts w:cs="Calibri"/>
-          <w:sz w:val="28"/>
-          <w:szCs w:val="28"/>
-        </w:rPr>
-        <w:t>React</w:t>
-      </w:r>
-      <w:proofErr w:type="spellEnd"/>
-      <w:r>
-        <w:rPr>
-          <w:rFonts w:cs="Calibri"/>
-          <w:sz w:val="28"/>
-          <w:szCs w:val="28"/>
-        </w:rPr>
-        <w:t xml:space="preserve"> che mediante semplici chiamate HTTP ottiene i risultati dell’analisi del tool e le mostra all’utente.</w:t>
-      </w:r>
-    </w:p>
-    <w:p>
-      <w:pPr>
-        <w:pStyle w:val="Titolo1"/>
-        <w:rPr>
-          <w:rFonts w:ascii="Calibri" w:hAnsi="Calibri" w:cs="Calibri"/>
-        </w:rPr>
-      </w:pPr>
-      <w:bookmarkStart w:id="8" w:name="_Toc106613657"/>
-      <w:r>
-        <w:rPr>
-          <w:rFonts w:ascii="Calibri" w:hAnsi="Calibri" w:cs="Calibri"/>
-        </w:rPr>
-        <w:lastRenderedPageBreak/>
-        <w:t>4.</w:t>
-      </w:r>
-      <w:r>
-        <w:rPr>
-          <w:rFonts w:ascii="Calibri" w:hAnsi="Calibri" w:cs="Calibri"/>
-        </w:rPr>
-        <w:t xml:space="preserve"> </w:t>
-      </w:r>
-      <w:r>
-        <w:rPr>
-          <w:rFonts w:ascii="Calibri" w:hAnsi="Calibri" w:cs="Calibri"/>
-        </w:rPr>
-        <w:t>Impact Analysis</w:t>
-      </w:r>
-      <w:bookmarkEnd w:id="8"/>
-    </w:p>
-    <w:p>
-      <w:pPr>
-        <w:rPr>
-          <w:rFonts w:cs="Calibri"/>
-          <w:sz w:val="30"/>
-          <w:szCs w:val="30"/>
-        </w:rPr>
-      </w:pPr>
-      <w:r>
-        <w:rPr>
-          <w:rFonts w:cs="Calibri"/>
-          <w:sz w:val="28"/>
-          <w:szCs w:val="28"/>
-        </w:rPr>
-        <w:t xml:space="preserve">In seguito alla definizione delle </w:t>
+      </w:pPr>
+      <w:r>
+        <w:rPr>
+          <w:rFonts w:cs="Calibri"/>
+          <w:sz w:val="28"/>
+          <w:szCs w:val="28"/>
+        </w:rPr>
+        <w:t>I</w:t>
+      </w:r>
+      <w:r>
+        <w:rPr>
+          <w:rFonts w:cs="Calibri"/>
+          <w:sz w:val="28"/>
+          <w:szCs w:val="28"/>
+        </w:rPr>
+        <w:t xml:space="preserve">n seguito alla definizione delle </w:t>
       </w:r>
       <w:proofErr w:type="spellStart"/>
       <w:r>
@@ -10027,16 +12210,16 @@
           <w:szCs w:val="28"/>
         </w:rPr>
       </w:pPr>
-      <w:r>
-        <w:rPr>
-          <w:rFonts w:cs="Calibri"/>
-          <w:b/>
-          <w:bCs/>
-          <w:sz w:val="28"/>
-          <w:szCs w:val="28"/>
+      <w:bookmarkStart w:id="16" w:name="_Toc106618301"/>
+      <w:r>
+        <w:rPr>
+          <w:rStyle w:val="Titolo2Carattere"/>
+          <w:b/>
+          <w:bCs/>
         </w:rPr>
         <w:t>CR1 - Impact Sets</w:t>
       </w:r>
+      <w:bookmarkEnd w:id="16"/>
       <w:r>
         <w:rPr>
           <w:rFonts w:cs="Calibri"/>
@@ -10070,7 +12253,16 @@
           <w:sz w:val="28"/>
           <w:szCs w:val="28"/>
         </w:rPr>
-        <w:t xml:space="preserve"> (rinominarla in “Starter” e aggiungere l’istanziazione del tipo di parser generico)</w:t>
+        <w:t xml:space="preserve"> (rinominarla in “Starter” e aggiungere l’istanziazione del tipo di </w:t>
+      </w:r>
+      <w:r>
+        <w:rPr>
+          <w:rFonts w:cs="Calibri"/>
+          <w:sz w:val="28"/>
+          <w:szCs w:val="28"/>
+        </w:rPr>
+        <w:lastRenderedPageBreak/>
+        <w:t>parser generico)</w:t>
       </w:r>
       <w:r>
         <w:rPr>
@@ -10113,16 +12305,16 @@
           <w:szCs w:val="28"/>
         </w:rPr>
       </w:pPr>
-      <w:r>
-        <w:rPr>
-          <w:rFonts w:cs="Calibri"/>
-          <w:b/>
-          <w:bCs/>
-          <w:sz w:val="28"/>
-          <w:szCs w:val="28"/>
+      <w:bookmarkStart w:id="17" w:name="_Toc106618302"/>
+      <w:r>
+        <w:rPr>
+          <w:rStyle w:val="Titolo2Carattere"/>
+          <w:b/>
+          <w:bCs/>
         </w:rPr>
         <w:t>CR2 - Impact Sets</w:t>
       </w:r>
+      <w:bookmarkEnd w:id="17"/>
       <w:r>
         <w:rPr>
           <w:rFonts w:cs="Calibri"/>
@@ -10235,17 +12427,17 @@
           <w:lang w:val="en-US"/>
         </w:rPr>
       </w:pPr>
-      <w:r>
-        <w:rPr>
-          <w:rFonts w:cs="Calibri"/>
-          <w:b/>
-          <w:bCs/>
-          <w:sz w:val="28"/>
-          <w:szCs w:val="28"/>
+      <w:bookmarkStart w:id="18" w:name="_Toc106618303"/>
+      <w:r>
+        <w:rPr>
+          <w:rStyle w:val="Titolo2Carattere"/>
+          <w:b/>
+          <w:bCs/>
           <w:lang w:val="en-US"/>
         </w:rPr>
         <w:t>CR3 - Impact Sets</w:t>
       </w:r>
+      <w:bookmarkEnd w:id="18"/>
       <w:r>
         <w:rPr>
           <w:rFonts w:cs="Calibri"/>
@@ -10264,8 +12456,19 @@
           <w:szCs w:val="28"/>
           <w:lang w:val="en-US"/>
         </w:rPr>
-        <w:t>SIS: vuoto</w:t>
-      </w:r>
+        <w:t xml:space="preserve">SIS: </w:t>
+      </w:r>
+      <m:oMath>
+        <m:r>
+          <w:rPr>
+            <w:rFonts w:ascii="Cambria Math" w:hAnsi="Cambria Math" w:cs="Calibri"/>
+            <w:sz w:val="28"/>
+            <w:szCs w:val="28"/>
+            <w:lang w:val="en-US"/>
+          </w:rPr>
+          <m:t>∅</m:t>
+        </m:r>
+      </m:oMath>
       <w:r>
         <w:rPr>
           <w:rFonts w:cs="Calibri"/>
@@ -10274,12 +12477,179 @@
           <w:lang w:val="en-US"/>
         </w:rPr>
         <w:br/>
-        <w:t>CIS: vuoto</w:t>
-      </w:r>
+        <w:t xml:space="preserve">CIS: </w:t>
+      </w:r>
+      <m:oMath>
+        <m:r>
+          <w:rPr>
+            <w:rFonts w:ascii="Cambria Math" w:hAnsi="Cambria Math" w:cs="Calibri"/>
+            <w:sz w:val="28"/>
+            <w:szCs w:val="28"/>
+            <w:lang w:val="en-US"/>
+          </w:rPr>
+          <m:t>∅</m:t>
+        </m:r>
+      </m:oMath>
+    </w:p>
+    <w:p>
+      <w:pPr>
+        <w:pStyle w:val="Paragrafoelenco"/>
+        <w:numPr>
+          <w:ilvl w:val="0"/>
+          <w:numId w:val="20"/>
+        </w:numPr>
+        <w:rPr>
+          <w:rFonts w:cs="Calibri"/>
+          <w:sz w:val="28"/>
+          <w:szCs w:val="28"/>
+          <w:lang w:val="en-US"/>
+        </w:rPr>
+      </w:pPr>
+      <w:bookmarkStart w:id="19" w:name="_Toc106618304"/>
+      <w:r>
+        <w:rPr>
+          <w:rStyle w:val="Titolo2Carattere"/>
+          <w:b/>
+          <w:bCs/>
+        </w:rPr>
+        <w:t>CR4 - Impact Sets</w:t>
+      </w:r>
+      <w:bookmarkEnd w:id="19"/>
+      <w:r>
+        <w:rPr>
+          <w:rFonts w:cs="Calibri"/>
+          <w:b/>
+          <w:bCs/>
+          <w:sz w:val="28"/>
+          <w:szCs w:val="28"/>
+          <w:lang w:val="en-US"/>
+        </w:rPr>
+        <w:br/>
+      </w:r>
+      <w:r>
+        <w:rPr>
+          <w:rFonts w:cs="Calibri"/>
+          <w:sz w:val="28"/>
+          <w:szCs w:val="28"/>
+          <w:lang w:val="en-US"/>
+        </w:rPr>
+        <w:t xml:space="preserve">SIS: </w:t>
+      </w:r>
+      <w:proofErr w:type="spellStart"/>
+      <w:r>
+        <w:rPr>
+          <w:rFonts w:cs="Calibri"/>
+          <w:i/>
+          <w:iCs/>
+          <w:sz w:val="28"/>
+          <w:szCs w:val="28"/>
+          <w:lang w:val="en-US"/>
+        </w:rPr>
+        <w:t>RemoteSnapshotsProjectsControl</w:t>
+      </w:r>
+      <w:proofErr w:type="spellEnd"/>
+      <w:r>
+        <w:rPr>
+          <w:rFonts w:cs="Calibri"/>
+          <w:sz w:val="28"/>
+          <w:szCs w:val="28"/>
+          <w:lang w:val="en-US"/>
+        </w:rPr>
+        <w:br/>
+        <w:t xml:space="preserve">CIS: </w:t>
+      </w:r>
+      <m:oMath>
+        <m:r>
+          <w:rPr>
+            <w:rFonts w:ascii="Cambria Math" w:hAnsi="Cambria Math" w:cs="Calibri"/>
+            <w:sz w:val="28"/>
+            <w:szCs w:val="28"/>
+            <w:lang w:val="en-US"/>
+          </w:rPr>
+          <m:t>∅</m:t>
+        </m:r>
+      </m:oMath>
+    </w:p>
+    <w:p>
+      <w:pPr>
+        <w:pStyle w:val="Paragrafoelenco"/>
+        <w:numPr>
+          <w:ilvl w:val="0"/>
+          <w:numId w:val="20"/>
+        </w:numPr>
+        <w:rPr>
+          <w:rFonts w:cs="Calibri"/>
+          <w:sz w:val="28"/>
+          <w:szCs w:val="28"/>
+          <w:lang w:val="en-US"/>
+        </w:rPr>
+      </w:pPr>
+      <w:bookmarkStart w:id="20" w:name="_Toc106618305"/>
+      <w:r>
+        <w:rPr>
+          <w:rStyle w:val="Titolo2Carattere"/>
+          <w:b/>
+          <w:bCs/>
+        </w:rPr>
+        <w:t>CR5 - Impact Sets</w:t>
+      </w:r>
+      <w:bookmarkEnd w:id="20"/>
+      <w:r>
+        <w:rPr>
+          <w:rFonts w:cs="Calibri"/>
+          <w:b/>
+          <w:bCs/>
+          <w:sz w:val="28"/>
+          <w:szCs w:val="28"/>
+          <w:lang w:val="en-US"/>
+        </w:rPr>
+        <w:br/>
+      </w:r>
+      <w:r>
+        <w:rPr>
+          <w:rFonts w:cs="Calibri"/>
+          <w:sz w:val="28"/>
+          <w:szCs w:val="28"/>
+          <w:lang w:val="en-US"/>
+        </w:rPr>
+        <w:t xml:space="preserve">SIS: </w:t>
+      </w:r>
+      <w:proofErr w:type="spellStart"/>
+      <w:r>
+        <w:rPr>
+          <w:rFonts w:cs="Calibri"/>
+          <w:sz w:val="28"/>
+          <w:szCs w:val="28"/>
+          <w:lang w:val="en-US"/>
+        </w:rPr>
+        <w:t>CAIImpl</w:t>
+      </w:r>
+      <w:proofErr w:type="spellEnd"/>
+      <w:r>
+        <w:rPr>
+          <w:rFonts w:cs="Calibri"/>
+          <w:sz w:val="28"/>
+          <w:szCs w:val="28"/>
+          <w:lang w:val="en-US"/>
+        </w:rPr>
+        <w:br/>
+        <w:t xml:space="preserve">CIS: </w:t>
+      </w:r>
+      <m:oMath>
+        <m:r>
+          <w:rPr>
+            <w:rFonts w:ascii="Cambria Math" w:hAnsi="Cambria Math" w:cs="Calibri"/>
+            <w:sz w:val="28"/>
+            <w:szCs w:val="28"/>
+            <w:lang w:val="en-US"/>
+          </w:rPr>
+          <m:t>∅</m:t>
+        </m:r>
+      </m:oMath>
     </w:p>
     <w:sectPr>
-      <w:headerReference w:type="default" r:id="rId8"/>
-      <w:footerReference w:type="default" r:id="rId9"/>
+      <w:headerReference w:type="default" r:id="rId12"/>
+      <w:footerReference w:type="default" r:id="rId13"/>
       <w:pgSz w:w="11900" w:h="16840"/>
       <w:pgMar w:top="1417" w:right="1134" w:bottom="1134" w:left="1134" w:header="708" w:footer="708" w:gutter="0"/>
       <w:cols w:space="720"/>
@@ -13254,7 +15624,7 @@
   <w:num w:numId="3" w16cid:durableId="261963190">
     <w:abstractNumId w:val="5"/>
     <w:lvlOverride w:ilvl="0">
-      <w:lvl w:ilvl="0" w:tplc="FA5C64CC">
+      <w:lvl w:ilvl="0" w:tplc="F0E66712">
         <w:start w:val="1"/>
         <w:numFmt w:val="bullet"/>
         <w:lvlText w:val="-"/>
@@ -13285,7 +15655,7 @@
       </w:lvl>
     </w:lvlOverride>
     <w:lvlOverride w:ilvl="1">
-      <w:lvl w:ilvl="1" w:tplc="61D0C998">
+      <w:lvl w:ilvl="1" w:tplc="992A5ACE">
         <w:start w:val="1"/>
         <w:numFmt w:val="bullet"/>
         <w:lvlText w:val="o"/>
@@ -13316,7 +15686,7 @@
       </w:lvl>
     </w:lvlOverride>
     <w:lvlOverride w:ilvl="2">
-      <w:lvl w:ilvl="2" w:tplc="75C219E0">
+      <w:lvl w:ilvl="2" w:tplc="0F1C0E9E">
         <w:start w:val="1"/>
         <w:numFmt w:val="bullet"/>
         <w:lvlText w:val="▪"/>
@@ -13347,7 +15717,7 @@
       </w:lvl>
     </w:lvlOverride>
     <w:lvlOverride w:ilvl="3">
-      <w:lvl w:ilvl="3" w:tplc="292CC4EE">
+      <w:lvl w:ilvl="3" w:tplc="4362698C">
         <w:start w:val="1"/>
         <w:numFmt w:val="bullet"/>
         <w:lvlText w:val="•"/>
@@ -13378,7 +15748,7 @@
       </w:lvl>
     </w:lvlOverride>
     <w:lvlOverride w:ilvl="4">
-      <w:lvl w:ilvl="4" w:tplc="7D4E98F2">
+      <w:lvl w:ilvl="4" w:tplc="986AC5F6">
         <w:start w:val="1"/>
         <w:numFmt w:val="bullet"/>
         <w:lvlText w:val="o"/>
@@ -13409,7 +15779,7 @@
       </w:lvl>
     </w:lvlOverride>
     <w:lvlOverride w:ilvl="5">
-      <w:lvl w:ilvl="5" w:tplc="2828F194">
+      <w:lvl w:ilvl="5" w:tplc="10641FEC">
         <w:start w:val="1"/>
         <w:numFmt w:val="bullet"/>
         <w:lvlText w:val="▪"/>
@@ -13440,7 +15810,7 @@
       </w:lvl>
     </w:lvlOverride>
     <w:lvlOverride w:ilvl="6">
-      <w:lvl w:ilvl="6" w:tplc="710678A6">
+      <w:lvl w:ilvl="6" w:tplc="010A1EB6">
         <w:start w:val="1"/>
         <w:numFmt w:val="bullet"/>
         <w:lvlText w:val="•"/>
@@ -13471,7 +15841,7 @@
       </w:lvl>
     </w:lvlOverride>
     <w:lvlOverride w:ilvl="7">
-      <w:lvl w:ilvl="7" w:tplc="02D61AF0">
+      <w:lvl w:ilvl="7" w:tplc="9D08CF22">
         <w:start w:val="1"/>
         <w:numFmt w:val="bullet"/>
         <w:lvlText w:val="o"/>
@@ -13502,7 +15872,7 @@
       </w:lvl>
     </w:lvlOverride>
     <w:lvlOverride w:ilvl="8">
-      <w:lvl w:ilvl="8" w:tplc="DFE01830">
+      <w:lvl w:ilvl="8" w:tplc="E2E2A0D4">
         <w:start w:val="1"/>
         <w:numFmt w:val="bullet"/>
         <w:lvlText w:val="▪"/>
@@ -14032,7 +16402,7 @@
     <w:link w:val="Titolo1Carattere"/>
     <w:uiPriority w:val="9"/>
     <w:qFormat/>
-    <w:rsid w:val="006C7041"/>
+    <w:rsid w:val="00726039"/>
     <w:pPr>
       <w:keepNext/>
       <w:keepLines/>
@@ -14040,7 +16410,7 @@
       <w:outlineLvl w:val="0"/>
     </w:pPr>
     <w:rPr>
-      <w:rFonts w:asciiTheme="majorHAnsi" w:eastAsiaTheme="majorEastAsia" w:hAnsiTheme="majorHAnsi" w:cstheme="majorBidi"/>
+      <w:rFonts w:eastAsiaTheme="majorEastAsia" w:cstheme="majorBidi"/>
       <w:color w:val="2F5496" w:themeColor="accent1" w:themeShade="BF"/>
       <w:sz w:val="32"/>
       <w:szCs w:val="32"/>
@@ -14054,7 +16424,7 @@
     <w:uiPriority w:val="9"/>
     <w:unhideWhenUsed/>
     <w:qFormat/>
-    <w:rsid w:val="006C7041"/>
+    <w:rsid w:val="00726039"/>
     <w:pPr>
       <w:keepNext/>
       <w:keepLines/>
@@ -14062,7 +16432,7 @@
       <w:outlineLvl w:val="1"/>
     </w:pPr>
     <w:rPr>
-      <w:rFonts w:asciiTheme="majorHAnsi" w:eastAsiaTheme="majorEastAsia" w:hAnsiTheme="majorHAnsi" w:cstheme="majorBidi"/>
+      <w:rFonts w:eastAsiaTheme="majorEastAsia" w:cstheme="majorBidi"/>
       <w:color w:val="2F5496" w:themeColor="accent1" w:themeShade="BF"/>
       <w:sz w:val="26"/>
       <w:szCs w:val="26"/>
@@ -14168,9 +16538,9 @@
     <w:basedOn w:val="Carpredefinitoparagrafo"/>
     <w:link w:val="Titolo1"/>
     <w:uiPriority w:val="9"/>
-    <w:rsid w:val="006C7041"/>
+    <w:rsid w:val="00726039"/>
     <w:rPr>
-      <w:rFonts w:asciiTheme="majorHAnsi" w:eastAsiaTheme="majorEastAsia" w:hAnsiTheme="majorHAnsi" w:cstheme="majorBidi"/>
+      <w:rFonts w:ascii="Calibri" w:eastAsiaTheme="majorEastAsia" w:hAnsi="Calibri" w:cstheme="majorBidi"/>
       <w:color w:val="2F5496" w:themeColor="accent1" w:themeShade="BF"/>
       <w:sz w:val="32"/>
       <w:szCs w:val="32"/>
@@ -14222,16 +16592,21 @@
     <w:autoRedefine/>
     <w:uiPriority w:val="39"/>
     <w:unhideWhenUsed/>
-    <w:rsid w:val="006C7041"/>
+    <w:rsid w:val="00755363"/>
     <w:pPr>
+      <w:tabs>
+        <w:tab w:val="left" w:pos="440"/>
+        <w:tab w:val="right" w:leader="dot" w:pos="9622"/>
+      </w:tabs>
       <w:spacing w:before="120" w:after="0"/>
     </w:pPr>
     <w:rPr>
-      <w:rFonts w:asciiTheme="minorHAnsi" w:hAnsiTheme="minorHAnsi"/>
+      <w:rFonts w:cs="Calibri"/>
       <w:b/>
       <w:bCs/>
       <w:i/>
       <w:iCs/>
+      <w:noProof/>
       <w:sz w:val="24"/>
       <w:szCs w:val="24"/>
     </w:rPr>
@@ -14243,15 +16618,20 @@
     <w:autoRedefine/>
     <w:uiPriority w:val="39"/>
     <w:unhideWhenUsed/>
-    <w:rsid w:val="006C7041"/>
+    <w:rsid w:val="00755363"/>
     <w:pPr>
+      <w:tabs>
+        <w:tab w:val="left" w:pos="880"/>
+        <w:tab w:val="right" w:leader="dot" w:pos="9622"/>
+      </w:tabs>
       <w:spacing w:before="120" w:after="0"/>
       <w:ind w:left="220"/>
     </w:pPr>
     <w:rPr>
-      <w:rFonts w:asciiTheme="minorHAnsi" w:hAnsiTheme="minorHAnsi"/>
+      <w:rFonts w:cs="Calibri"/>
       <w:b/>
       <w:bCs/>
+      <w:noProof/>
     </w:rPr>
   </w:style>
   <w:style w:type="paragraph" w:styleId="Sommario3">
@@ -14392,9 +16772,9 @@
     <w:basedOn w:val="Carpredefinitoparagrafo"/>
     <w:link w:val="Titolo2"/>
     <w:uiPriority w:val="9"/>
-    <w:rsid w:val="006C7041"/>
+    <w:rsid w:val="00726039"/>
     <w:rPr>
-      <w:rFonts w:asciiTheme="majorHAnsi" w:eastAsiaTheme="majorEastAsia" w:hAnsiTheme="majorHAnsi" w:cstheme="majorBidi"/>
+      <w:rFonts w:ascii="Calibri" w:eastAsiaTheme="majorEastAsia" w:hAnsi="Calibri" w:cstheme="majorBidi"/>
       <w:color w:val="2F5496" w:themeColor="accent1" w:themeShade="BF"/>
       <w:sz w:val="26"/>
       <w:szCs w:val="26"/>
@@ -14404,6 +16784,16 @@
         <w14:prstDash w14:val="solid"/>
         <w14:bevel/>
       </w14:textOutline>
+    </w:rPr>
+  </w:style>
+  <w:style w:type="character" w:styleId="Testosegnaposto">
+    <w:name w:val="Placeholder Text"/>
+    <w:basedOn w:val="Carpredefinitoparagrafo"/>
+    <w:uiPriority w:val="99"/>
+    <w:semiHidden/>
+    <w:rsid w:val="00C875C5"/>
+    <w:rPr>
+      <w:color w:val="808080"/>
     </w:rPr>
   </w:style>
 </w:styles>

</xml_diff>

<commit_message>
Updated Impact Analysis for CR4
</commit_message>
<xml_diff>
--- a/docs/Report.docx
+++ b/docs/Report.docx
@@ -25,15 +25,10 @@
     </w:p>
     <w:sdt>
       <w:sdtPr>
-        <w:id w:val="-185755896"/>
-        <w:docPartObj>
-          <w:docPartGallery w:val="Table of Contents"/>
-          <w:docPartUnique/>
-        </w:docPartObj>
-      </w:sdtPr>
-      <w:sdtEndPr>
         <w:rPr>
           <w:rFonts w:eastAsia="Arial Unicode MS" w:cs="Arial Unicode MS"/>
+          <w:b w:val="0"/>
+          <w:bCs w:val="0"/>
           <w:color w:val="000000"/>
           <w:sz w:val="22"/>
           <w:szCs w:val="22"/>
@@ -44,7 +39,13 @@
             <w14:bevel/>
           </w14:textOutline>
         </w:rPr>
-      </w:sdtEndPr>
+        <w:id w:val="-185755896"/>
+        <w:docPartObj>
+          <w:docPartGallery w:val="Table of Contents"/>
+          <w:docPartUnique/>
+        </w:docPartObj>
+      </w:sdtPr>
+      <w:sdtEndPr/>
       <w:sdtContent>
         <w:p>
           <w:pPr>
@@ -1862,15 +1863,7 @@
           <w:sz w:val="28"/>
           <w:szCs w:val="28"/>
         </w:rPr>
-        <w:t>SURFACE è un tool scritto in Java sviluppato dal dott. Emanuele Iannone. Tale tool consente, mediante un’interazione da linea di coma</w:t>
-      </w:r>
-      <w:r>
-        <w:rPr>
-          <w:rFonts w:cs="Calibri"/>
-          <w:sz w:val="28"/>
-          <w:szCs w:val="28"/>
-        </w:rPr>
-        <w:t>ndo, di calcolare metriche di sicurezza per codice Object-</w:t>
+        <w:t>SURFACE è un tool scritto in Java sviluppato dal dott. Emanuele Iannone. Tale tool consente, mediante un’interazione da linea di comando, di calcolare metriche di sicurezza per codice Object-</w:t>
       </w:r>
       <w:proofErr w:type="spellStart"/>
       <w:r>
@@ -1888,15 +1881,7 @@
           <w:sz w:val="28"/>
           <w:szCs w:val="28"/>
         </w:rPr>
-        <w:t xml:space="preserve"> fornendo una panoramica del profilo di sicurezza delle classi presenti in un progetto. Può calcolare sia metriche relative a singole classi che ad un intero progetto, che a sua volta può es</w:t>
-      </w:r>
-      <w:r>
-        <w:rPr>
-          <w:rFonts w:cs="Calibri"/>
-          <w:sz w:val="28"/>
-          <w:szCs w:val="28"/>
-        </w:rPr>
-        <w:t xml:space="preserve">sere sia locale (specificato da un </w:t>
+        <w:t xml:space="preserve"> fornendo una panoramica del profilo di sicurezza delle classi presenti in un progetto. Può calcolare sia metriche relative a singole classi che ad un intero progetto, che a sua volta può essere sia locale (specificato da un </w:t>
       </w:r>
       <w:proofErr w:type="spellStart"/>
       <w:r>
@@ -1957,15 +1942,7 @@
           <w:sz w:val="28"/>
           <w:szCs w:val="28"/>
         </w:rPr>
-        <w:t>). I risultati del calcolo delle metriche di sicurezza possono essere mostrati su standard output ed esportati in CSV</w:t>
-      </w:r>
-      <w:r>
-        <w:rPr>
-          <w:rFonts w:cs="Calibri"/>
-          <w:sz w:val="28"/>
-          <w:szCs w:val="28"/>
-        </w:rPr>
-        <w:t>. Di seguito vengono elencate le metriche attualmente implementate all’interno del progetto, accompagnate da una breve descrizione:</w:t>
+        <w:t>). I risultati del calcolo delle metriche di sicurezza possono essere mostrati su standard output ed esportati in CSV. Di seguito vengono elencate le metriche attualmente implementate all’interno del progetto, accompagnate da una breve descrizione:</w:t>
       </w:r>
     </w:p>
     <w:p>
@@ -2069,15 +2046,7 @@
           <w:sz w:val="28"/>
           <w:szCs w:val="28"/>
         </w:rPr>
-        <w:t xml:space="preserve"> - numero di variabili d’istanza (o attribuiti) che vengono identificati come</w:t>
-      </w:r>
-      <w:r>
-        <w:rPr>
-          <w:rFonts w:cs="Calibri"/>
-          <w:sz w:val="28"/>
-          <w:szCs w:val="28"/>
-        </w:rPr>
-        <w:t xml:space="preserve"> “riservate” (dall’inglese, </w:t>
+        <w:t xml:space="preserve"> - numero di variabili d’istanza (o attribuiti) che vengono identificati come “riservate” (dall’inglese, </w:t>
       </w:r>
       <w:proofErr w:type="spellStart"/>
       <w:r>
@@ -2151,15 +2120,7 @@
           <w:sz w:val="28"/>
           <w:szCs w:val="28"/>
         </w:rPr>
-        <w:t xml:space="preserve"> - nu</w:t>
-      </w:r>
-      <w:r>
-        <w:rPr>
-          <w:rFonts w:cs="Calibri"/>
-          <w:sz w:val="28"/>
-          <w:szCs w:val="28"/>
-        </w:rPr>
-        <w:t xml:space="preserve">mero di metodi che vengono identificati come “riservati”. Un metodo viene identificato come riservato se interagisce con almeno un </w:t>
+        <w:t xml:space="preserve"> - numero di metodi che vengono identificati come “riservati”. Un metodo viene identificato come riservato se interagisce con almeno un </w:t>
       </w:r>
       <w:proofErr w:type="spellStart"/>
       <w:r>
@@ -2353,15 +2314,7 @@
           <w:sz w:val="28"/>
           <w:szCs w:val="28"/>
         </w:rPr>
-        <w:t>ch</w:t>
-      </w:r>
-      <w:r>
-        <w:rPr>
-          <w:rFonts w:cs="Calibri"/>
-          <w:sz w:val="28"/>
-          <w:szCs w:val="28"/>
-        </w:rPr>
-        <w:t>e non sono né privati né statici</w:t>
+        <w:t>che non sono né privati né statici</w:t>
       </w:r>
       <w:r>
         <w:rPr>
@@ -2622,17 +2575,7 @@
           <w:sz w:val="28"/>
           <w:szCs w:val="28"/>
         </w:rPr>
-        <w:t>Attribut</w:t>
-      </w:r>
-      <w:r>
-        <w:rPr>
-          <w:rFonts w:cs="Calibri"/>
-          <w:i/>
-          <w:iCs/>
-          <w:sz w:val="28"/>
-          <w:szCs w:val="28"/>
-        </w:rPr>
-        <w:t>es</w:t>
+        <w:t>Attributes</w:t>
       </w:r>
       <w:proofErr w:type="spellEnd"/>
       <w:r>
@@ -3199,15 +3142,7 @@
           <w:sz w:val="28"/>
           <w:szCs w:val="28"/>
         </w:rPr>
-        <w:t xml:space="preserve"> - numero di classi critiche all’</w:t>
-      </w:r>
-      <w:r>
-        <w:rPr>
-          <w:rFonts w:cs="Calibri"/>
-          <w:sz w:val="28"/>
-          <w:szCs w:val="28"/>
-        </w:rPr>
-        <w:t xml:space="preserve">interno del progetto. Una classe si definisce critica se e solo se ha almeno un </w:t>
+        <w:t xml:space="preserve"> - numero di classi critiche all’interno del progetto. Una classe si definisce critica se e solo se ha almeno un </w:t>
       </w:r>
       <w:proofErr w:type="spellStart"/>
       <w:r>
@@ -3329,15 +3264,7 @@
           <w:sz w:val="28"/>
           <w:szCs w:val="28"/>
         </w:rPr>
-        <w:t xml:space="preserve"> ed il numero totale di classi all’interno del proget</w:t>
-      </w:r>
-      <w:r>
-        <w:rPr>
-          <w:rFonts w:cs="Calibri"/>
-          <w:sz w:val="28"/>
-          <w:szCs w:val="28"/>
-        </w:rPr>
-        <w:t>to;</w:t>
+        <w:t xml:space="preserve"> ed il numero totale di classi all’interno del progetto;</w:t>
       </w:r>
     </w:p>
     <w:p>
@@ -11061,35 +10988,7 @@
           <w:rStyle w:val="Titolo2Carattere"/>
           <w:rFonts w:cs="Calibri"/>
         </w:rPr>
-        <w:t>3.</w:t>
-      </w:r>
-      <w:r>
-        <w:rPr>
-          <w:rStyle w:val="Titolo2Carattere"/>
-          <w:rFonts w:cs="Calibri"/>
-        </w:rPr>
-        <w:t>4</w:t>
-      </w:r>
-      <w:r>
-        <w:rPr>
-          <w:rStyle w:val="Titolo2Carattere"/>
-          <w:rFonts w:cs="Calibri"/>
-        </w:rPr>
-        <w:t>. CR</w:t>
-      </w:r>
-      <w:r>
-        <w:rPr>
-          <w:rStyle w:val="Titolo2Carattere"/>
-          <w:rFonts w:cs="Calibri"/>
-        </w:rPr>
-        <w:t>4</w:t>
-      </w:r>
-      <w:r>
-        <w:rPr>
-          <w:rStyle w:val="Titolo2Carattere"/>
-          <w:rFonts w:cs="Calibri"/>
-        </w:rPr>
-        <w:t>: Idee per l’implementazione</w:t>
+        <w:t>3.4. CR4: Idee per l’implementazione</w:t>
       </w:r>
       <w:bookmarkEnd w:id="13"/>
       <w:r>
@@ -11994,15 +11893,7 @@
           <w:sz w:val="28"/>
           <w:szCs w:val="28"/>
         </w:rPr>
-        <w:t>I</w:t>
-      </w:r>
-      <w:r>
-        <w:rPr>
-          <w:rFonts w:cs="Calibri"/>
-          <w:sz w:val="28"/>
-          <w:szCs w:val="28"/>
-        </w:rPr>
-        <w:t xml:space="preserve">n seguito alla definizione delle </w:t>
+        <w:t xml:space="preserve">In seguito alla definizione delle </w:t>
       </w:r>
       <w:proofErr w:type="spellStart"/>
       <w:r>
@@ -12104,15 +11995,7 @@
           <w:sz w:val="28"/>
           <w:szCs w:val="28"/>
         </w:rPr>
-        <w:t>. Data l’assenza di documentazione, l’uni</w:t>
-      </w:r>
-      <w:r>
-        <w:rPr>
-          <w:rFonts w:cs="Calibri"/>
-          <w:sz w:val="28"/>
-          <w:szCs w:val="28"/>
-        </w:rPr>
-        <w:t xml:space="preserve">co strumento disponibile per effettuare tale analisi è stato il codice, sul quale è stata effettuata in primo luogo una fase di code </w:t>
+        <w:t xml:space="preserve">. Data l’assenza di documentazione, l’unico strumento disponibile per effettuare tale analisi è stato il codice, sul quale è stata effettuata in primo luogo una fase di code </w:t>
       </w:r>
       <w:proofErr w:type="spellStart"/>
       <w:r>
@@ -12150,15 +12033,7 @@
           <w:sz w:val="28"/>
           <w:szCs w:val="28"/>
         </w:rPr>
-        <w:t xml:space="preserve"> della Repository) e dal quale, successivamente, è stato o</w:t>
-      </w:r>
-      <w:r>
-        <w:rPr>
-          <w:rFonts w:cs="Calibri"/>
-          <w:sz w:val="28"/>
-          <w:szCs w:val="28"/>
-        </w:rPr>
-        <w:t xml:space="preserve">ttenuto un Class </w:t>
+        <w:t xml:space="preserve"> della Repository) e dal quale, successivamente, è stato ottenuto un Class </w:t>
       </w:r>
       <w:proofErr w:type="spellStart"/>
       <w:r>
@@ -12236,15 +12111,7 @@
           <w:sz w:val="28"/>
           <w:szCs w:val="28"/>
         </w:rPr>
-        <w:t>Cli</w:t>
-      </w:r>
-      <w:r>
-        <w:rPr>
-          <w:rFonts w:cs="Calibri"/>
-          <w:sz w:val="28"/>
-          <w:szCs w:val="28"/>
-        </w:rPr>
-        <w:t>Starter</w:t>
+        <w:t>CliStarter</w:t>
       </w:r>
       <w:proofErr w:type="spellEnd"/>
       <w:r>
@@ -12367,13 +12234,6 @@
           <w:szCs w:val="28"/>
         </w:rPr>
         <w:br/>
-      </w:r>
-      <w:r>
-        <w:rPr>
-          <w:rFonts w:cs="Calibri"/>
-          <w:sz w:val="28"/>
-          <w:szCs w:val="28"/>
-        </w:rPr>
         <w:t xml:space="preserve">CIS: </w:t>
       </w:r>
       <w:proofErr w:type="spellStart"/>
@@ -12511,6 +12371,7 @@
           <w:rStyle w:val="Titolo2Carattere"/>
           <w:b/>
           <w:bCs/>
+          <w:lang w:val="en-US"/>
         </w:rPr>
         <w:t>CR4 - Impact Sets</w:t>
       </w:r>
@@ -12535,18 +12396,18 @@
         </w:rPr>
         <w:t xml:space="preserve">SIS: </w:t>
       </w:r>
-      <w:proofErr w:type="spellStart"/>
-      <w:r>
-        <w:rPr>
-          <w:rFonts w:cs="Calibri"/>
-          <w:i/>
-          <w:iCs/>
+      <w:bookmarkStart w:id="20" w:name="_Hlk106702628"/>
+      <w:proofErr w:type="spellStart"/>
+      <w:r>
+        <w:rPr>
+          <w:rFonts w:cs="Calibri"/>
           <w:sz w:val="28"/>
           <w:szCs w:val="28"/>
           <w:lang w:val="en-US"/>
         </w:rPr>
         <w:t>RemoteSnapshotsProjectsControl</w:t>
       </w:r>
+      <w:bookmarkEnd w:id="20"/>
       <w:proofErr w:type="spellEnd"/>
       <w:r>
         <w:rPr>
@@ -12557,6 +12418,69 @@
         </w:rPr>
         <w:br/>
         <w:t xml:space="preserve">CIS: </w:t>
+      </w:r>
+      <m:oMath>
+        <m:r>
+          <w:rPr>
+            <w:rFonts w:ascii="Cambria Math" w:hAnsi="Cambria Math" w:cs="Calibri"/>
+            <w:sz w:val="28"/>
+            <w:szCs w:val="28"/>
+            <w:lang w:val="en-US"/>
+          </w:rPr>
+          <m:t>∅</m:t>
+        </m:r>
+      </m:oMath>
+      <w:r>
+        <w:rPr>
+          <w:rFonts w:cs="Calibri"/>
+          <w:sz w:val="28"/>
+          <w:szCs w:val="28"/>
+          <w:lang w:val="en-US"/>
+        </w:rPr>
+        <w:br/>
+        <w:t xml:space="preserve">DIS: </w:t>
+      </w:r>
+      <m:oMath>
+        <m:r>
+          <w:rPr>
+            <w:rFonts w:ascii="Cambria Math" w:hAnsi="Cambria Math" w:cs="Calibri"/>
+            <w:sz w:val="28"/>
+            <w:szCs w:val="28"/>
+            <w:lang w:val="en-US"/>
+          </w:rPr>
+          <m:t>∅</m:t>
+        </m:r>
+      </m:oMath>
+      <w:r>
+        <w:rPr>
+          <w:rFonts w:cs="Calibri"/>
+          <w:sz w:val="28"/>
+          <w:szCs w:val="28"/>
+          <w:lang w:val="en-US"/>
+        </w:rPr>
+        <w:br/>
+        <w:t xml:space="preserve">AIS: </w:t>
+      </w:r>
+      <w:proofErr w:type="spellStart"/>
+      <w:r>
+        <w:rPr>
+          <w:rFonts w:cs="Calibri"/>
+          <w:sz w:val="28"/>
+          <w:szCs w:val="28"/>
+          <w:lang w:val="en-US"/>
+        </w:rPr>
+        <w:t>RemoteSnapshotsProjectsControl</w:t>
+      </w:r>
+      <w:proofErr w:type="spellEnd"/>
+      <w:r>
+        <w:rPr>
+          <w:rFonts w:cs="Calibri"/>
+          <w:sz w:val="28"/>
+          <w:szCs w:val="28"/>
+          <w:lang w:val="en-US"/>
+        </w:rPr>
+        <w:br/>
+        <w:t xml:space="preserve">FPIS: </w:t>
       </w:r>
       <m:oMath>
         <m:r>
@@ -12584,16 +12508,17 @@
           <w:lang w:val="en-US"/>
         </w:rPr>
       </w:pPr>
-      <w:bookmarkStart w:id="20" w:name="_Toc106618305"/>
+      <w:bookmarkStart w:id="21" w:name="_Toc106618305"/>
       <w:r>
         <w:rPr>
           <w:rStyle w:val="Titolo2Carattere"/>
           <w:b/>
           <w:bCs/>
+          <w:lang w:val="en-US"/>
         </w:rPr>
         <w:t>CR5 - Impact Sets</w:t>
       </w:r>
-      <w:bookmarkEnd w:id="20"/>
+      <w:bookmarkEnd w:id="21"/>
       <w:r>
         <w:rPr>
           <w:rFonts w:cs="Calibri"/>
@@ -15624,7 +15549,7 @@
   <w:num w:numId="3" w16cid:durableId="261963190">
     <w:abstractNumId w:val="5"/>
     <w:lvlOverride w:ilvl="0">
-      <w:lvl w:ilvl="0" w:tplc="F0E66712">
+      <w:lvl w:ilvl="0" w:tplc="22A4332E">
         <w:start w:val="1"/>
         <w:numFmt w:val="bullet"/>
         <w:lvlText w:val="-"/>
@@ -15655,7 +15580,7 @@
       </w:lvl>
     </w:lvlOverride>
     <w:lvlOverride w:ilvl="1">
-      <w:lvl w:ilvl="1" w:tplc="992A5ACE">
+      <w:lvl w:ilvl="1" w:tplc="FC0E6304">
         <w:start w:val="1"/>
         <w:numFmt w:val="bullet"/>
         <w:lvlText w:val="o"/>
@@ -15686,7 +15611,7 @@
       </w:lvl>
     </w:lvlOverride>
     <w:lvlOverride w:ilvl="2">
-      <w:lvl w:ilvl="2" w:tplc="0F1C0E9E">
+      <w:lvl w:ilvl="2" w:tplc="EEAA8EDE">
         <w:start w:val="1"/>
         <w:numFmt w:val="bullet"/>
         <w:lvlText w:val="▪"/>
@@ -15717,7 +15642,7 @@
       </w:lvl>
     </w:lvlOverride>
     <w:lvlOverride w:ilvl="3">
-      <w:lvl w:ilvl="3" w:tplc="4362698C">
+      <w:lvl w:ilvl="3" w:tplc="831A0418">
         <w:start w:val="1"/>
         <w:numFmt w:val="bullet"/>
         <w:lvlText w:val="•"/>
@@ -15748,7 +15673,7 @@
       </w:lvl>
     </w:lvlOverride>
     <w:lvlOverride w:ilvl="4">
-      <w:lvl w:ilvl="4" w:tplc="986AC5F6">
+      <w:lvl w:ilvl="4" w:tplc="605AC376">
         <w:start w:val="1"/>
         <w:numFmt w:val="bullet"/>
         <w:lvlText w:val="o"/>
@@ -15779,7 +15704,7 @@
       </w:lvl>
     </w:lvlOverride>
     <w:lvlOverride w:ilvl="5">
-      <w:lvl w:ilvl="5" w:tplc="10641FEC">
+      <w:lvl w:ilvl="5" w:tplc="09229C6E">
         <w:start w:val="1"/>
         <w:numFmt w:val="bullet"/>
         <w:lvlText w:val="▪"/>
@@ -15810,7 +15735,7 @@
       </w:lvl>
     </w:lvlOverride>
     <w:lvlOverride w:ilvl="6">
-      <w:lvl w:ilvl="6" w:tplc="010A1EB6">
+      <w:lvl w:ilvl="6" w:tplc="A1943B0A">
         <w:start w:val="1"/>
         <w:numFmt w:val="bullet"/>
         <w:lvlText w:val="•"/>
@@ -15841,7 +15766,7 @@
       </w:lvl>
     </w:lvlOverride>
     <w:lvlOverride w:ilvl="7">
-      <w:lvl w:ilvl="7" w:tplc="9D08CF22">
+      <w:lvl w:ilvl="7" w:tplc="4406F468">
         <w:start w:val="1"/>
         <w:numFmt w:val="bullet"/>
         <w:lvlText w:val="o"/>
@@ -15872,7 +15797,7 @@
       </w:lvl>
     </w:lvlOverride>
     <w:lvlOverride w:ilvl="8">
-      <w:lvl w:ilvl="8" w:tplc="E2E2A0D4">
+      <w:lvl w:ilvl="8" w:tplc="FB08F662">
         <w:start w:val="1"/>
         <w:numFmt w:val="bullet"/>
         <w:lvlText w:val="▪"/>

</xml_diff>

<commit_message>
Updated impact analysis for CR5 and fixed documents layout
</commit_message>
<xml_diff>
--- a/docs/Report.docx
+++ b/docs/Report.docx
@@ -84,7 +84,7 @@
           <w:r>
             <w:fldChar w:fldCharType="separate"/>
           </w:r>
-          <w:hyperlink w:anchor="_Toc106618285" w:history="1">
+          <w:hyperlink w:anchor="_Toc106721132" w:history="1">
             <w:r>
               <w:rPr>
                 <w:rStyle w:val="Collegamentoipertestuale"/>
@@ -132,7 +132,7 @@
               <w:rPr>
                 <w:webHidden/>
               </w:rPr>
-              <w:instrText xml:space="preserve"> PAGEREF _Toc106618285 \h </w:instrText>
+              <w:instrText xml:space="preserve"> PAGEREF _Toc106721132 \h </w:instrText>
             </w:r>
             <w:r>
               <w:rPr>
@@ -175,7 +175,7 @@
               </w14:textOutline>
             </w:rPr>
           </w:pPr>
-          <w:hyperlink w:anchor="_Toc106618286" w:history="1">
+          <w:hyperlink w:anchor="_Toc106721133" w:history="1">
             <w:r>
               <w:rPr>
                 <w:rStyle w:val="Collegamentoipertestuale"/>
@@ -219,7 +219,7 @@
               <w:rPr>
                 <w:webHidden/>
               </w:rPr>
-              <w:instrText xml:space="preserve"> PAGEREF _Toc106618286 \h </w:instrText>
+              <w:instrText xml:space="preserve"> PAGEREF _Toc106721133 \h </w:instrText>
             </w:r>
             <w:r>
               <w:rPr>
@@ -262,7 +262,7 @@
               </w14:textOutline>
             </w:rPr>
           </w:pPr>
-          <w:hyperlink w:anchor="_Toc106618287" w:history="1">
+          <w:hyperlink w:anchor="_Toc106721134" w:history="1">
             <w:r>
               <w:rPr>
                 <w:rStyle w:val="Collegamentoipertestuale"/>
@@ -306,7 +306,7 @@
               <w:rPr>
                 <w:webHidden/>
               </w:rPr>
-              <w:instrText xml:space="preserve"> PAGEREF _Toc106618287 \h </w:instrText>
+              <w:instrText xml:space="preserve"> PAGEREF _Toc106721134 \h </w:instrText>
             </w:r>
             <w:r>
               <w:rPr>
@@ -353,7 +353,7 @@
               </w14:textOutline>
             </w:rPr>
           </w:pPr>
-          <w:hyperlink w:anchor="_Toc106618288" w:history="1">
+          <w:hyperlink w:anchor="_Toc106721135" w:history="1">
             <w:r>
               <w:rPr>
                 <w:rStyle w:val="Collegamentoipertestuale"/>
@@ -401,7 +401,7 @@
               <w:rPr>
                 <w:webHidden/>
               </w:rPr>
-              <w:instrText xml:space="preserve"> PAGEREF _Toc106618288 \h </w:instrText>
+              <w:instrText xml:space="preserve"> PAGEREF _Toc106721135 \h </w:instrText>
             </w:r>
             <w:r>
               <w:rPr>
@@ -448,7 +448,7 @@
               </w14:textOutline>
             </w:rPr>
           </w:pPr>
-          <w:hyperlink w:anchor="_Toc106618289" w:history="1">
+          <w:hyperlink w:anchor="_Toc106721136" w:history="1">
             <w:r>
               <w:rPr>
                 <w:rStyle w:val="Collegamentoipertestuale"/>
@@ -496,7 +496,7 @@
               <w:rPr>
                 <w:webHidden/>
               </w:rPr>
-              <w:instrText xml:space="preserve"> PAGEREF _Toc106618289 \h </w:instrText>
+              <w:instrText xml:space="preserve"> PAGEREF _Toc106721136 \h </w:instrText>
             </w:r>
             <w:r>
               <w:rPr>
@@ -539,7 +539,7 @@
               </w14:textOutline>
             </w:rPr>
           </w:pPr>
-          <w:hyperlink w:anchor="_Toc106618290" w:history="1">
+          <w:hyperlink w:anchor="_Toc106721137" w:history="1">
             <w:r>
               <w:rPr>
                 <w:rStyle w:val="Collegamentoipertestuale"/>
@@ -584,7 +584,7 @@
               <w:rPr>
                 <w:webHidden/>
               </w:rPr>
-              <w:instrText xml:space="preserve"> PAGEREF _Toc106618290 \h </w:instrText>
+              <w:instrText xml:space="preserve"> PAGEREF _Toc106721137 \h </w:instrText>
             </w:r>
             <w:r>
               <w:rPr>
@@ -627,7 +627,7 @@
               </w14:textOutline>
             </w:rPr>
           </w:pPr>
-          <w:hyperlink w:anchor="_Toc106618291" w:history="1">
+          <w:hyperlink w:anchor="_Toc106721138" w:history="1">
             <w:r>
               <w:rPr>
                 <w:rStyle w:val="Collegamentoipertestuale"/>
@@ -672,7 +672,7 @@
               <w:rPr>
                 <w:webHidden/>
               </w:rPr>
-              <w:instrText xml:space="preserve"> PAGEREF _Toc106618291 \h </w:instrText>
+              <w:instrText xml:space="preserve"> PAGEREF _Toc106721138 \h </w:instrText>
             </w:r>
             <w:r>
               <w:rPr>
@@ -715,7 +715,7 @@
               </w14:textOutline>
             </w:rPr>
           </w:pPr>
-          <w:hyperlink w:anchor="_Toc106618292" w:history="1">
+          <w:hyperlink w:anchor="_Toc106721139" w:history="1">
             <w:r>
               <w:rPr>
                 <w:rStyle w:val="Collegamentoipertestuale"/>
@@ -760,7 +760,7 @@
               <w:rPr>
                 <w:webHidden/>
               </w:rPr>
-              <w:instrText xml:space="preserve"> PAGEREF _Toc106618292 \h </w:instrText>
+              <w:instrText xml:space="preserve"> PAGEREF _Toc106721139 \h </w:instrText>
             </w:r>
             <w:r>
               <w:rPr>
@@ -803,7 +803,7 @@
               </w14:textOutline>
             </w:rPr>
           </w:pPr>
-          <w:hyperlink w:anchor="_Toc106618293" w:history="1">
+          <w:hyperlink w:anchor="_Toc106721140" w:history="1">
             <w:r>
               <w:rPr>
                 <w:rStyle w:val="Collegamentoipertestuale"/>
@@ -848,7 +848,7 @@
               <w:rPr>
                 <w:webHidden/>
               </w:rPr>
-              <w:instrText xml:space="preserve"> PAGEREF _Toc106618293 \h </w:instrText>
+              <w:instrText xml:space="preserve"> PAGEREF _Toc106721140 \h </w:instrText>
             </w:r>
             <w:r>
               <w:rPr>
@@ -891,7 +891,7 @@
               </w14:textOutline>
             </w:rPr>
           </w:pPr>
-          <w:hyperlink w:anchor="_Toc106618294" w:history="1">
+          <w:hyperlink w:anchor="_Toc106721141" w:history="1">
             <w:r>
               <w:rPr>
                 <w:rStyle w:val="Collegamentoipertestuale"/>
@@ -936,7 +936,7 @@
               <w:rPr>
                 <w:webHidden/>
               </w:rPr>
-              <w:instrText xml:space="preserve"> PAGEREF _Toc106618294 \h </w:instrText>
+              <w:instrText xml:space="preserve"> PAGEREF _Toc106721141 \h </w:instrText>
             </w:r>
             <w:r>
               <w:rPr>
@@ -979,7 +979,7 @@
               </w14:textOutline>
             </w:rPr>
           </w:pPr>
-          <w:hyperlink w:anchor="_Toc106618295" w:history="1">
+          <w:hyperlink w:anchor="_Toc106721142" w:history="1">
             <w:r>
               <w:rPr>
                 <w:rStyle w:val="Collegamentoipertestuale"/>
@@ -1002,7 +1002,7 @@
               <w:rPr>
                 <w:webHidden/>
               </w:rPr>
-              <w:instrText xml:space="preserve"> PAGEREF _Toc106618295 \h </w:instrText>
+              <w:instrText xml:space="preserve"> PAGEREF _Toc106721142 \h </w:instrText>
             </w:r>
             <w:r>
               <w:rPr>
@@ -1045,7 +1045,7 @@
               </w14:textOutline>
             </w:rPr>
           </w:pPr>
-          <w:hyperlink w:anchor="_Toc106618296" w:history="1">
+          <w:hyperlink w:anchor="_Toc106721143" w:history="1">
             <w:r>
               <w:rPr>
                 <w:rStyle w:val="Collegamentoipertestuale"/>
@@ -1068,7 +1068,7 @@
               <w:rPr>
                 <w:webHidden/>
               </w:rPr>
-              <w:instrText xml:space="preserve"> PAGEREF _Toc106618296 \h </w:instrText>
+              <w:instrText xml:space="preserve"> PAGEREF _Toc106721143 \h </w:instrText>
             </w:r>
             <w:r>
               <w:rPr>
@@ -1111,7 +1111,7 @@
               </w14:textOutline>
             </w:rPr>
           </w:pPr>
-          <w:hyperlink w:anchor="_Toc106618297" w:history="1">
+          <w:hyperlink w:anchor="_Toc106721144" w:history="1">
             <w:r>
               <w:rPr>
                 <w:rStyle w:val="Collegamentoipertestuale"/>
@@ -1134,7 +1134,7 @@
               <w:rPr>
                 <w:webHidden/>
               </w:rPr>
-              <w:instrText xml:space="preserve"> PAGEREF _Toc106618297 \h </w:instrText>
+              <w:instrText xml:space="preserve"> PAGEREF _Toc106721144 \h </w:instrText>
             </w:r>
             <w:r>
               <w:rPr>
@@ -1177,7 +1177,7 @@
               </w14:textOutline>
             </w:rPr>
           </w:pPr>
-          <w:hyperlink w:anchor="_Toc106618298" w:history="1">
+          <w:hyperlink w:anchor="_Toc106721145" w:history="1">
             <w:r>
               <w:rPr>
                 <w:rStyle w:val="Collegamentoipertestuale"/>
@@ -1200,7 +1200,7 @@
               <w:rPr>
                 <w:webHidden/>
               </w:rPr>
-              <w:instrText xml:space="preserve"> PAGEREF _Toc106618298 \h </w:instrText>
+              <w:instrText xml:space="preserve"> PAGEREF _Toc106721145 \h </w:instrText>
             </w:r>
             <w:r>
               <w:rPr>
@@ -1243,7 +1243,7 @@
               </w14:textOutline>
             </w:rPr>
           </w:pPr>
-          <w:hyperlink w:anchor="_Toc106618299" w:history="1">
+          <w:hyperlink w:anchor="_Toc106721146" w:history="1">
             <w:r>
               <w:rPr>
                 <w:rStyle w:val="Collegamentoipertestuale"/>
@@ -1266,7 +1266,7 @@
               <w:rPr>
                 <w:webHidden/>
               </w:rPr>
-              <w:instrText xml:space="preserve"> PAGEREF _Toc106618299 \h </w:instrText>
+              <w:instrText xml:space="preserve"> PAGEREF _Toc106721146 \h </w:instrText>
             </w:r>
             <w:r>
               <w:rPr>
@@ -1313,7 +1313,7 @@
               </w14:textOutline>
             </w:rPr>
           </w:pPr>
-          <w:hyperlink w:anchor="_Toc106618300" w:history="1">
+          <w:hyperlink w:anchor="_Toc106721147" w:history="1">
             <w:r>
               <w:rPr>
                 <w:rStyle w:val="Collegamentoipertestuale"/>
@@ -1336,7 +1336,7 @@
               <w:rPr>
                 <w:webHidden/>
               </w:rPr>
-              <w:instrText xml:space="preserve"> PAGEREF _Toc106618300 \h </w:instrText>
+              <w:instrText xml:space="preserve"> PAGEREF _Toc106721147 \h </w:instrText>
             </w:r>
             <w:r>
               <w:rPr>
@@ -1379,7 +1379,7 @@
               </w14:textOutline>
             </w:rPr>
           </w:pPr>
-          <w:hyperlink w:anchor="_Toc106618301" w:history="1">
+          <w:hyperlink w:anchor="_Toc106721148" w:history="1">
             <w:r>
               <w:rPr>
                 <w:rStyle w:val="Collegamentoipertestuale"/>
@@ -1424,7 +1424,7 @@
               <w:rPr>
                 <w:webHidden/>
               </w:rPr>
-              <w:instrText xml:space="preserve"> PAGEREF _Toc106618301 \h </w:instrText>
+              <w:instrText xml:space="preserve"> PAGEREF _Toc106721148 \h </w:instrText>
             </w:r>
             <w:r>
               <w:rPr>
@@ -1467,7 +1467,7 @@
               </w14:textOutline>
             </w:rPr>
           </w:pPr>
-          <w:hyperlink w:anchor="_Toc106618302" w:history="1">
+          <w:hyperlink w:anchor="_Toc106721149" w:history="1">
             <w:r>
               <w:rPr>
                 <w:rStyle w:val="Collegamentoipertestuale"/>
@@ -1512,7 +1512,7 @@
               <w:rPr>
                 <w:webHidden/>
               </w:rPr>
-              <w:instrText xml:space="preserve"> PAGEREF _Toc106618302 \h </w:instrText>
+              <w:instrText xml:space="preserve"> PAGEREF _Toc106721149 \h </w:instrText>
             </w:r>
             <w:r>
               <w:rPr>
@@ -1555,7 +1555,7 @@
               </w14:textOutline>
             </w:rPr>
           </w:pPr>
-          <w:hyperlink w:anchor="_Toc106618303" w:history="1">
+          <w:hyperlink w:anchor="_Toc106721150" w:history="1">
             <w:r>
               <w:rPr>
                 <w:rStyle w:val="Collegamentoipertestuale"/>
@@ -1602,7 +1602,7 @@
               <w:rPr>
                 <w:webHidden/>
               </w:rPr>
-              <w:instrText xml:space="preserve"> PAGEREF _Toc106618303 \h </w:instrText>
+              <w:instrText xml:space="preserve"> PAGEREF _Toc106721150 \h </w:instrText>
             </w:r>
             <w:r>
               <w:rPr>
@@ -1645,7 +1645,7 @@
               </w14:textOutline>
             </w:rPr>
           </w:pPr>
-          <w:hyperlink w:anchor="_Toc106618304" w:history="1">
+          <w:hyperlink w:anchor="_Toc106721151" w:history="1">
             <w:r>
               <w:rPr>
                 <w:rStyle w:val="Collegamentoipertestuale"/>
@@ -1672,6 +1672,7 @@
             <w:r>
               <w:rPr>
                 <w:rStyle w:val="Collegamentoipertestuale"/>
+                <w:lang w:val="en-US"/>
               </w:rPr>
               <w:t>CR4 - Impact Sets</w:t>
             </w:r>
@@ -1691,7 +1692,7 @@
               <w:rPr>
                 <w:webHidden/>
               </w:rPr>
-              <w:instrText xml:space="preserve"> PAGEREF _Toc106618304 \h </w:instrText>
+              <w:instrText xml:space="preserve"> PAGEREF _Toc106721151 \h </w:instrText>
             </w:r>
             <w:r>
               <w:rPr>
@@ -1734,7 +1735,7 @@
               </w14:textOutline>
             </w:rPr>
           </w:pPr>
-          <w:hyperlink w:anchor="_Toc106618305" w:history="1">
+          <w:hyperlink w:anchor="_Toc106721152" w:history="1">
             <w:r>
               <w:rPr>
                 <w:rStyle w:val="Collegamentoipertestuale"/>
@@ -1761,6 +1762,7 @@
             <w:r>
               <w:rPr>
                 <w:rStyle w:val="Collegamentoipertestuale"/>
+                <w:lang w:val="en-US"/>
               </w:rPr>
               <w:t>CR5 - Impact Sets</w:t>
             </w:r>
@@ -1780,7 +1782,7 @@
               <w:rPr>
                 <w:webHidden/>
               </w:rPr>
-              <w:instrText xml:space="preserve"> PAGEREF _Toc106618305 \h </w:instrText>
+              <w:instrText xml:space="preserve"> PAGEREF _Toc106721152 \h </w:instrText>
             </w:r>
             <w:r>
               <w:rPr>
@@ -1820,17 +1822,6 @@
     </w:sdt>
     <w:p>
       <w:pPr>
-        <w:rPr>
-          <w:rFonts w:cs="Calibri"/>
-          <w:b/>
-          <w:bCs/>
-          <w:sz w:val="40"/>
-          <w:szCs w:val="40"/>
-        </w:rPr>
-      </w:pPr>
-    </w:p>
-    <w:p>
-      <w:pPr>
         <w:pStyle w:val="Titolo1"/>
         <w:numPr>
           <w:ilvl w:val="0"/>
@@ -1840,7 +1831,7 @@
           <w:rFonts w:cs="Calibri"/>
         </w:rPr>
       </w:pPr>
-      <w:bookmarkStart w:id="0" w:name="_Toc106618285"/>
+      <w:bookmarkStart w:id="0" w:name="_Toc106721132"/>
       <w:r>
         <w:rPr>
           <w:rFonts w:cs="Calibri"/>
@@ -1915,7 +1906,25 @@
           <w:sz w:val="28"/>
           <w:szCs w:val="28"/>
         </w:rPr>
-        <w:t xml:space="preserve"> del </w:t>
+        <w:t xml:space="preserve"> del progetto e dall’hash dell’ultimo </w:t>
+      </w:r>
+      <w:proofErr w:type="spellStart"/>
+      <w:r>
+        <w:rPr>
+          <w:rFonts w:cs="Calibri"/>
+          <w:sz w:val="28"/>
+          <w:szCs w:val="28"/>
+        </w:rPr>
+        <w:t>commit</w:t>
+      </w:r>
+      <w:proofErr w:type="spellEnd"/>
+      <w:r>
+        <w:rPr>
+          <w:rFonts w:cs="Calibri"/>
+          <w:sz w:val="28"/>
+          <w:szCs w:val="28"/>
+        </w:rPr>
+        <w:t xml:space="preserve">). I risultati del calcolo delle metriche di sicurezza possono essere mostrati su standard output ed esportati in CSV. Di seguito </w:t>
       </w:r>
       <w:r>
         <w:rPr>
@@ -1924,25 +1933,7 @@
           <w:szCs w:val="28"/>
         </w:rPr>
         <w:lastRenderedPageBreak/>
-        <w:t xml:space="preserve">progetto e dall’hash dell’ultimo </w:t>
-      </w:r>
-      <w:proofErr w:type="spellStart"/>
-      <w:r>
-        <w:rPr>
-          <w:rFonts w:cs="Calibri"/>
-          <w:sz w:val="28"/>
-          <w:szCs w:val="28"/>
-        </w:rPr>
-        <w:t>commit</w:t>
-      </w:r>
-      <w:proofErr w:type="spellEnd"/>
-      <w:r>
-        <w:rPr>
-          <w:rFonts w:cs="Calibri"/>
-          <w:sz w:val="28"/>
-          <w:szCs w:val="28"/>
-        </w:rPr>
-        <w:t>). I risultati del calcolo delle metriche di sicurezza possono essere mostrati su standard output ed esportati in CSV. Di seguito vengono elencate le metriche attualmente implementate all’interno del progetto, accompagnate da una breve descrizione:</w:t>
+        <w:t>vengono elencate le metriche attualmente implementate all’interno del progetto, accompagnate da una breve descrizione:</w:t>
       </w:r>
     </w:p>
     <w:p>
@@ -1956,7 +1947,7 @@
           <w:rFonts w:cs="Calibri"/>
         </w:rPr>
       </w:pPr>
-      <w:bookmarkStart w:id="1" w:name="_Toc106618286"/>
+      <w:bookmarkStart w:id="1" w:name="_Toc106721133"/>
       <w:r>
         <w:rPr>
           <w:rFonts w:cs="Calibri"/>
@@ -3092,7 +3083,7 @@
           <w:szCs w:val="28"/>
         </w:rPr>
       </w:pPr>
-      <w:bookmarkStart w:id="2" w:name="_Toc106618287"/>
+      <w:bookmarkStart w:id="2" w:name="_Toc106721134"/>
       <w:r>
         <w:rPr>
           <w:rFonts w:cs="Calibri"/>
@@ -3767,7 +3758,7 @@
           <w:rFonts w:cs="Calibri"/>
         </w:rPr>
       </w:pPr>
-      <w:bookmarkStart w:id="3" w:name="_Toc106618288"/>
+      <w:bookmarkStart w:id="3" w:name="_Toc106721135"/>
       <w:r>
         <w:rPr>
           <w:rFonts w:cs="Calibri"/>
@@ -9874,7 +9865,7 @@
           <w:rFonts w:cs="Calibri"/>
         </w:rPr>
       </w:pPr>
-      <w:bookmarkStart w:id="4" w:name="_Toc106618289"/>
+      <w:bookmarkStart w:id="4" w:name="_Toc106721136"/>
       <w:proofErr w:type="spellStart"/>
       <w:r>
         <w:rPr>
@@ -9965,7 +9956,7 @@
           <w:szCs w:val="28"/>
         </w:rPr>
       </w:pPr>
-      <w:bookmarkStart w:id="5" w:name="_Toc106618290"/>
+      <w:bookmarkStart w:id="5" w:name="_Toc106721137"/>
       <w:r>
         <w:rPr>
           <w:rStyle w:val="Titolo2Carattere"/>
@@ -10111,7 +10102,7 @@
           <w:szCs w:val="28"/>
         </w:rPr>
       </w:pPr>
-      <w:bookmarkStart w:id="6" w:name="_Toc106618291"/>
+      <w:bookmarkStart w:id="6" w:name="_Toc106721138"/>
       <w:r>
         <w:rPr>
           <w:rStyle w:val="Titolo2Carattere"/>
@@ -10246,7 +10237,7 @@
           <w:szCs w:val="28"/>
         </w:rPr>
       </w:pPr>
-      <w:bookmarkStart w:id="7" w:name="_Toc106618292"/>
+      <w:bookmarkStart w:id="7" w:name="_Toc106721139"/>
       <w:r>
         <w:rPr>
           <w:rStyle w:val="Titolo2Carattere"/>
@@ -10296,7 +10287,7 @@
           <w:szCs w:val="28"/>
         </w:rPr>
       </w:pPr>
-      <w:bookmarkStart w:id="8" w:name="_Toc106618293"/>
+      <w:bookmarkStart w:id="8" w:name="_Toc106721140"/>
       <w:r>
         <w:rPr>
           <w:rStyle w:val="Titolo2Carattere"/>
@@ -10439,7 +10430,7 @@
           <w:szCs w:val="28"/>
         </w:rPr>
       </w:pPr>
-      <w:bookmarkStart w:id="9" w:name="_Toc106618294"/>
+      <w:bookmarkStart w:id="9" w:name="_Toc106721141"/>
       <w:r>
         <w:rPr>
           <w:rStyle w:val="Titolo2Carattere"/>
@@ -10495,9 +10486,9 @@
         </w:rPr>
         <w:lastRenderedPageBreak/>
         <w:drawing>
-          <wp:inline distT="0" distB="0" distL="0" distR="0" wp14:anchorId="5DE55790" wp14:editId="1DF56405">
-            <wp:extent cx="2829680" cy="3667125"/>
-            <wp:effectExtent l="0" t="0" r="8890" b="0"/>
+          <wp:inline distT="0" distB="0" distL="0" distR="0" wp14:anchorId="5DE55790" wp14:editId="7327FAEE">
+            <wp:extent cx="2587133" cy="3352800"/>
+            <wp:effectExtent l="0" t="0" r="3810" b="0"/>
             <wp:docPr id="4" name="Immagine 4"/>
             <wp:cNvGraphicFramePr>
               <a:graphicFrameLocks xmlns:a="http://schemas.openxmlformats.org/drawingml/2006/main" noChangeAspect="1"/>
@@ -10527,7 +10518,7 @@
                   <pic:spPr bwMode="auto">
                     <a:xfrm>
                       <a:off x="0" y="0"/>
-                      <a:ext cx="2831234" cy="3669139"/>
+                      <a:ext cx="2607081" cy="3378652"/>
                     </a:xfrm>
                     <a:prstGeom prst="rect">
                       <a:avLst/>
@@ -10553,7 +10544,7 @@
           <w:szCs w:val="28"/>
         </w:rPr>
       </w:pPr>
-      <w:bookmarkStart w:id="10" w:name="_Toc106618295"/>
+      <w:bookmarkStart w:id="10" w:name="_Toc106721142"/>
       <w:r>
         <w:rPr>
           <w:rStyle w:val="Titolo2Carattere"/>
@@ -10741,7 +10732,7 @@
           <w:szCs w:val="28"/>
         </w:rPr>
       </w:pPr>
-      <w:bookmarkStart w:id="11" w:name="_Toc106618296"/>
+      <w:bookmarkStart w:id="11" w:name="_Toc106721143"/>
       <w:r>
         <w:rPr>
           <w:rStyle w:val="Titolo2Carattere"/>
@@ -10893,7 +10884,7 @@
           <w:szCs w:val="28"/>
         </w:rPr>
       </w:pPr>
-      <w:bookmarkStart w:id="12" w:name="_Toc106618297"/>
+      <w:bookmarkStart w:id="12" w:name="_Toc106721144"/>
       <w:r>
         <w:rPr>
           <w:rStyle w:val="Titolo2Carattere"/>
@@ -10943,7 +10934,7 @@
           <w:sz w:val="28"/>
           <w:szCs w:val="28"/>
         </w:rPr>
-        <w:t xml:space="preserve"> indipendente dal tool che </w:t>
+        <w:t xml:space="preserve"> indipendente dal tool che consenta un’interazione semplificata con quest’ultimo disaccoppiando le tecnologie. </w:t>
       </w:r>
       <w:r>
         <w:rPr>
@@ -10952,7 +10943,7 @@
           <w:szCs w:val="28"/>
         </w:rPr>
         <w:lastRenderedPageBreak/>
-        <w:t xml:space="preserve">consenta un’interazione semplificata con quest’ultimo disaccoppiando le tecnologie. Verrà, infatti, utilizzato il Framework </w:t>
+        <w:t xml:space="preserve">Verrà, infatti, utilizzato il Framework </w:t>
       </w:r>
       <w:proofErr w:type="spellStart"/>
       <w:r>
@@ -10982,7 +10973,7 @@
           <w:szCs w:val="28"/>
         </w:rPr>
       </w:pPr>
-      <w:bookmarkStart w:id="13" w:name="_Toc106618298"/>
+      <w:bookmarkStart w:id="13" w:name="_Toc106721145"/>
       <w:r>
         <w:rPr>
           <w:rStyle w:val="Titolo2Carattere"/>
@@ -11268,7 +11259,7 @@
           <w:szCs w:val="28"/>
         </w:rPr>
       </w:pPr>
-      <w:bookmarkStart w:id="14" w:name="_Toc106618299"/>
+      <w:bookmarkStart w:id="14" w:name="_Toc106721146"/>
       <w:r>
         <w:rPr>
           <w:rStyle w:val="Titolo2Carattere"/>
@@ -11858,7 +11849,7 @@
           <w:rFonts w:cs="Calibri"/>
         </w:rPr>
       </w:pPr>
-      <w:bookmarkStart w:id="15" w:name="_Toc106618300"/>
+      <w:bookmarkStart w:id="15" w:name="_Toc106721147"/>
       <w:r>
         <w:rPr>
           <w:rFonts w:cs="Calibri"/>
@@ -12085,7 +12076,7 @@
           <w:szCs w:val="28"/>
         </w:rPr>
       </w:pPr>
-      <w:bookmarkStart w:id="16" w:name="_Toc106618301"/>
+      <w:bookmarkStart w:id="16" w:name="_Toc106721148"/>
       <w:r>
         <w:rPr>
           <w:rStyle w:val="Titolo2Carattere"/>
@@ -12172,7 +12163,7 @@
           <w:szCs w:val="28"/>
         </w:rPr>
       </w:pPr>
-      <w:bookmarkStart w:id="17" w:name="_Toc106618302"/>
+      <w:bookmarkStart w:id="17" w:name="_Toc106721149"/>
       <w:r>
         <w:rPr>
           <w:rStyle w:val="Titolo2Carattere"/>
@@ -12287,7 +12278,7 @@
           <w:lang w:val="en-US"/>
         </w:rPr>
       </w:pPr>
-      <w:bookmarkStart w:id="18" w:name="_Toc106618303"/>
+      <w:bookmarkStart w:id="18" w:name="_Toc106721150"/>
       <w:r>
         <w:rPr>
           <w:rStyle w:val="Titolo2Carattere"/>
@@ -12365,7 +12356,7 @@
           <w:lang w:val="en-US"/>
         </w:rPr>
       </w:pPr>
-      <w:bookmarkStart w:id="19" w:name="_Toc106618304"/>
+      <w:bookmarkStart w:id="19" w:name="_Toc106721151"/>
       <w:r>
         <w:rPr>
           <w:rStyle w:val="Titolo2Carattere"/>
@@ -12508,7 +12499,7 @@
           <w:lang w:val="en-US"/>
         </w:rPr>
       </w:pPr>
-      <w:bookmarkStart w:id="21" w:name="_Toc106618305"/>
+      <w:bookmarkStart w:id="21" w:name="_Toc106721152"/>
       <w:r>
         <w:rPr>
           <w:rStyle w:val="Titolo2Carattere"/>
@@ -12559,6 +12550,77 @@
         </w:rPr>
         <w:br/>
         <w:t xml:space="preserve">CIS: </w:t>
+      </w:r>
+      <m:oMath>
+        <m:r>
+          <w:rPr>
+            <w:rFonts w:ascii="Cambria Math" w:hAnsi="Cambria Math" w:cs="Calibri"/>
+            <w:sz w:val="28"/>
+            <w:szCs w:val="28"/>
+            <w:lang w:val="en-US"/>
+          </w:rPr>
+          <m:t>∅</m:t>
+        </m:r>
+      </m:oMath>
+      <w:r>
+        <w:rPr>
+          <w:rFonts w:cs="Calibri"/>
+          <w:sz w:val="28"/>
+          <w:szCs w:val="28"/>
+          <w:lang w:val="en-US"/>
+        </w:rPr>
+        <w:br/>
+      </w:r>
+      <w:r>
+        <w:rPr>
+          <w:rFonts w:cs="Calibri"/>
+          <w:sz w:val="28"/>
+          <w:szCs w:val="28"/>
+          <w:lang w:val="en-US"/>
+        </w:rPr>
+        <w:t xml:space="preserve">DIS: </w:t>
+      </w:r>
+      <m:oMath>
+        <m:r>
+          <w:rPr>
+            <w:rFonts w:ascii="Cambria Math" w:hAnsi="Cambria Math" w:cs="Calibri"/>
+            <w:sz w:val="28"/>
+            <w:szCs w:val="28"/>
+            <w:lang w:val="en-US"/>
+          </w:rPr>
+          <m:t>∅</m:t>
+        </m:r>
+      </m:oMath>
+      <w:r>
+        <w:rPr>
+          <w:rFonts w:cs="Calibri"/>
+          <w:sz w:val="28"/>
+          <w:szCs w:val="28"/>
+          <w:lang w:val="en-US"/>
+        </w:rPr>
+        <w:br/>
+        <w:t xml:space="preserve">AIS: </w:t>
+      </w:r>
+      <w:proofErr w:type="spellStart"/>
+      <w:r>
+        <w:rPr>
+          <w:rFonts w:cs="Calibri"/>
+          <w:sz w:val="28"/>
+          <w:szCs w:val="28"/>
+          <w:lang w:val="en-US"/>
+        </w:rPr>
+        <w:t>CAIImpl</w:t>
+      </w:r>
+      <w:proofErr w:type="spellEnd"/>
+      <w:r>
+        <w:rPr>
+          <w:rFonts w:cs="Calibri"/>
+          <w:sz w:val="28"/>
+          <w:szCs w:val="28"/>
+          <w:lang w:val="en-US"/>
+        </w:rPr>
+        <w:br/>
+        <w:t xml:space="preserve">FPIS: </w:t>
       </w:r>
       <m:oMath>
         <m:r>
@@ -15549,7 +15611,7 @@
   <w:num w:numId="3" w16cid:durableId="261963190">
     <w:abstractNumId w:val="5"/>
     <w:lvlOverride w:ilvl="0">
-      <w:lvl w:ilvl="0" w:tplc="22A4332E">
+      <w:lvl w:ilvl="0" w:tplc="3BD6F3EE">
         <w:start w:val="1"/>
         <w:numFmt w:val="bullet"/>
         <w:lvlText w:val="-"/>
@@ -15580,7 +15642,7 @@
       </w:lvl>
     </w:lvlOverride>
     <w:lvlOverride w:ilvl="1">
-      <w:lvl w:ilvl="1" w:tplc="FC0E6304">
+      <w:lvl w:ilvl="1" w:tplc="9A24EB60">
         <w:start w:val="1"/>
         <w:numFmt w:val="bullet"/>
         <w:lvlText w:val="o"/>
@@ -15611,7 +15673,7 @@
       </w:lvl>
     </w:lvlOverride>
     <w:lvlOverride w:ilvl="2">
-      <w:lvl w:ilvl="2" w:tplc="EEAA8EDE">
+      <w:lvl w:ilvl="2" w:tplc="650633A2">
         <w:start w:val="1"/>
         <w:numFmt w:val="bullet"/>
         <w:lvlText w:val="▪"/>
@@ -15642,7 +15704,7 @@
       </w:lvl>
     </w:lvlOverride>
     <w:lvlOverride w:ilvl="3">
-      <w:lvl w:ilvl="3" w:tplc="831A0418">
+      <w:lvl w:ilvl="3" w:tplc="50287544">
         <w:start w:val="1"/>
         <w:numFmt w:val="bullet"/>
         <w:lvlText w:val="•"/>
@@ -15673,7 +15735,7 @@
       </w:lvl>
     </w:lvlOverride>
     <w:lvlOverride w:ilvl="4">
-      <w:lvl w:ilvl="4" w:tplc="605AC376">
+      <w:lvl w:ilvl="4" w:tplc="2410E492">
         <w:start w:val="1"/>
         <w:numFmt w:val="bullet"/>
         <w:lvlText w:val="o"/>
@@ -15704,7 +15766,7 @@
       </w:lvl>
     </w:lvlOverride>
     <w:lvlOverride w:ilvl="5">
-      <w:lvl w:ilvl="5" w:tplc="09229C6E">
+      <w:lvl w:ilvl="5" w:tplc="474EF130">
         <w:start w:val="1"/>
         <w:numFmt w:val="bullet"/>
         <w:lvlText w:val="▪"/>
@@ -15735,7 +15797,7 @@
       </w:lvl>
     </w:lvlOverride>
     <w:lvlOverride w:ilvl="6">
-      <w:lvl w:ilvl="6" w:tplc="A1943B0A">
+      <w:lvl w:ilvl="6" w:tplc="79D662A0">
         <w:start w:val="1"/>
         <w:numFmt w:val="bullet"/>
         <w:lvlText w:val="•"/>
@@ -15766,7 +15828,7 @@
       </w:lvl>
     </w:lvlOverride>
     <w:lvlOverride w:ilvl="7">
-      <w:lvl w:ilvl="7" w:tplc="4406F468">
+      <w:lvl w:ilvl="7" w:tplc="ED3CB936">
         <w:start w:val="1"/>
         <w:numFmt w:val="bullet"/>
         <w:lvlText w:val="o"/>
@@ -15797,7 +15859,7 @@
       </w:lvl>
     </w:lvlOverride>
     <w:lvlOverride w:ilvl="8">
-      <w:lvl w:ilvl="8" w:tplc="FB08F662">
+      <w:lvl w:ilvl="8" w:tplc="D8586364">
         <w:start w:val="1"/>
         <w:numFmt w:val="bullet"/>
         <w:lvlText w:val="▪"/>

</xml_diff>